<commit_message>
Apply feedback on the proposal
</commit_message>
<xml_diff>
--- a/documentation/Adaptive Real-Time Strategic Agent in StarCraft Proposal.docx
+++ b/documentation/Adaptive Real-Time Strategic Agent in StarCraft Proposal.docx
@@ -628,27 +628,14 @@
       <w:r>
         <w:t xml:space="preserve">Figure </w:t>
       </w:r>
-      <w:r>
-        <w:fldChar w:fldCharType="begin"/>
-      </w:r>
-      <w:r>
-        <w:instrText xml:space="preserve"> SEQ Figure \* ARABIC </w:instrText>
-      </w:r>
-      <w:r>
-        <w:fldChar w:fldCharType="separate"/>
-      </w:r>
-      <w:r>
-        <w:rPr>
-          <w:noProof/>
-        </w:rPr>
-        <w:t>1</w:t>
-      </w:r>
-      <w:r>
-        <w:rPr>
-          <w:noProof/>
-        </w:rPr>
-        <w:fldChar w:fldCharType="end"/>
-      </w:r>
+      <w:fldSimple w:instr=" SEQ Figure \* ARABIC ">
+        <w:r>
+          <w:rPr>
+            <w:noProof/>
+          </w:rPr>
+          <w:t>1</w:t>
+        </w:r>
+      </w:fldSimple>
       <w:r>
         <w:rPr>
           <w:noProof/>
@@ -762,7 +749,7 @@
       </w:tblPr>
       <w:tblGrid>
         <w:gridCol w:w="1672"/>
-        <w:gridCol w:w="1673"/>
+        <w:gridCol w:w="2808"/>
       </w:tblGrid>
       <w:tr>
         <w:trPr>
@@ -780,11 +767,9 @@
         </w:tc>
         <w:tc>
           <w:tcPr>
-            <w:tcW w:w="1673" w:type="dxa"/>
+            <w:tcW w:w="2808" w:type="dxa"/>
           </w:tcPr>
           <w:p>
-            <w:bookmarkStart w:id="0" w:name="_GoBack"/>
-            <w:bookmarkEnd w:id="0"/>
             <w:r>
               <w:t>Task</w:t>
             </w:r>
@@ -801,13 +786,13 @@
           </w:tcPr>
           <w:p>
             <w:r>
-              <w:t>Q1 W1</w:t>
+              <w:t>W1</w:t>
             </w:r>
           </w:p>
         </w:tc>
         <w:tc>
           <w:tcPr>
-            <w:tcW w:w="1673" w:type="dxa"/>
+            <w:tcW w:w="2808" w:type="dxa"/>
           </w:tcPr>
           <w:p>
             <w:r>
@@ -826,17 +811,17 @@
           </w:tcPr>
           <w:p>
             <w:r>
-              <w:t>Q1 W2</w:t>
+              <w:t>W2</w:t>
             </w:r>
           </w:p>
         </w:tc>
         <w:tc>
           <w:tcPr>
-            <w:tcW w:w="1673" w:type="dxa"/>
+            <w:tcW w:w="2808" w:type="dxa"/>
           </w:tcPr>
           <w:p>
             <w:r>
-              <w:t>Ask advisors for algorithms to use and understand them</w:t>
+              <w:t>Read about decision trees and how to learn a decision tree from a given goal</w:t>
             </w:r>
           </w:p>
         </w:tc>
@@ -851,17 +836,17 @@
           </w:tcPr>
           <w:p>
             <w:r>
-              <w:t>Q1 W3</w:t>
+              <w:t>W3</w:t>
             </w:r>
           </w:p>
         </w:tc>
         <w:tc>
           <w:tcPr>
-            <w:tcW w:w="1673" w:type="dxa"/>
+            <w:tcW w:w="2808" w:type="dxa"/>
           </w:tcPr>
           <w:p>
             <w:r>
-              <w:t>Implement prototype</w:t>
+              <w:t>Change the current retriever which uses Euclidian distance to use decision tree. Will do this for just one goal and then get feedback on the results</w:t>
             </w:r>
           </w:p>
         </w:tc>
@@ -876,18 +861,20 @@
           </w:tcPr>
           <w:p>
             <w:r>
-              <w:t>Q1 W4</w:t>
+              <w:t>W4</w:t>
             </w:r>
           </w:p>
         </w:tc>
         <w:tc>
           <w:tcPr>
-            <w:tcW w:w="1673" w:type="dxa"/>
+            <w:tcW w:w="2808" w:type="dxa"/>
           </w:tcPr>
           <w:p>
             <w:r>
-              <w:t>Refine the prototype</w:t>
+              <w:t>Improve the previous implemented work based on the given feedback from advisors and expand it to include  all goals</w:t>
             </w:r>
+            <w:bookmarkStart w:id="0" w:name="_GoBack"/>
+            <w:bookmarkEnd w:id="0"/>
           </w:p>
         </w:tc>
       </w:tr>
@@ -901,13 +888,13 @@
           </w:tcPr>
           <w:p>
             <w:r>
-              <w:t>Q1 W5</w:t>
+              <w:t>W5</w:t>
             </w:r>
           </w:p>
         </w:tc>
         <w:tc>
           <w:tcPr>
-            <w:tcW w:w="1673" w:type="dxa"/>
+            <w:tcW w:w="2808" w:type="dxa"/>
           </w:tcPr>
           <w:p>
             <w:r>
@@ -926,13 +913,13 @@
           </w:tcPr>
           <w:p>
             <w:r>
-              <w:t>Q1 W6</w:t>
+              <w:t>W6</w:t>
             </w:r>
           </w:p>
         </w:tc>
         <w:tc>
           <w:tcPr>
-            <w:tcW w:w="1673" w:type="dxa"/>
+            <w:tcW w:w="2808" w:type="dxa"/>
           </w:tcPr>
           <w:p>
             <w:r>
@@ -3402,7 +3389,7 @@
 </file>
 
 <file path=customXml/itemProps1.xml><?xml version="1.0" encoding="utf-8"?>
-<ds:datastoreItem xmlns:ds="http://schemas.openxmlformats.org/officeDocument/2006/customXml" ds:itemID="{A41A8054-83FA-4C91-A240-DBB505CEC499}">
+<ds:datastoreItem xmlns:ds="http://schemas.openxmlformats.org/officeDocument/2006/customXml" ds:itemID="{0E917AF8-E201-4608-9C84-1B6C780F174B}">
   <ds:schemaRefs>
     <ds:schemaRef ds:uri="http://schemas.openxmlformats.org/officeDocument/2006/bibliography"/>
   </ds:schemaRefs>

</xml_diff>

<commit_message>
Updates to the proposal and papers
</commit_message>
<xml_diff>
--- a/documentation/Adaptive Real-Time Strategic Agent in StarCraft Proposal.docx
+++ b/documentation/Adaptive Real-Time Strategic Agent in StarCraft Proposal.docx
@@ -135,6 +135,8 @@
           <w:spacing w:val="-2"/>
         </w:rPr>
       </w:pPr>
+      <w:bookmarkStart w:id="0" w:name="_GoBack"/>
+      <w:bookmarkEnd w:id="0"/>
     </w:p>
     <w:p>
       <w:pPr>
@@ -180,7 +182,7 @@
           <w:type w:val="continuous"/>
           <w:pgSz w:w="12240" w:h="15840" w:code="1"/>
           <w:pgMar w:top="1080" w:right="1080" w:bottom="1440" w:left="1080" w:header="720" w:footer="720" w:gutter="0"/>
-          <w:cols w:num="3" w:space="0"/>
+          <w:cols w:num="3" w:space="3"/>
         </w:sectPr>
       </w:pPr>
     </w:p>
@@ -285,15 +287,7 @@
         <w:ind w:firstLine="0"/>
       </w:pPr>
       <w:r>
-        <w:t xml:space="preserve">Real-Time Strategy Games offer a wealth research environment by having an </w:t>
-      </w:r>
-      <w:proofErr w:type="spellStart"/>
-      <w:r>
-        <w:t>unstationary</w:t>
-      </w:r>
-      <w:proofErr w:type="spellEnd"/>
-      <w:r>
-        <w:t xml:space="preserve"> environment with thousands of objects interacting with each other in a real time with imperfect information and uncertainty challenges</w:t>
+        <w:t>Real-Time Strategy Games offer a wealth research environment by having an unstationary environment with thousands of objects interacting with each other in real time with imperfect information and uncertainty challenges</w:t>
       </w:r>
       <w:r>
         <w:t xml:space="preserve"> </w:t>
@@ -303,7 +297,6 @@
           <w:id w:val="-1458020391"/>
           <w:citation/>
         </w:sdtPr>
-        <w:sdtEndPr/>
         <w:sdtContent>
           <w:r>
             <w:fldChar w:fldCharType="begin"/>
@@ -326,10 +319,43 @@
         </w:sdtContent>
       </w:sdt>
       <w:r>
-        <w:t xml:space="preserve">. The research in RTS games impacts many military aspects like group formations, analyzing attacks and retreat timing and composing the army. On the peaceful side, RTS games help in proposing a real-time simulation of building a comfortable city given the population constraints. Most importantly, the current RTS games focus on the graphics and storyline side and have static behavior for most of its AI bots. In some scenarios, gamers want to </w:t>
-      </w:r>
-      <w:r>
-        <w:t>make the AI bot mimic and learn their behavior so they can focus on other tasks.</w:t>
+        <w:t xml:space="preserve">. The research in RTS games impacts military aspects like group formations, analyzing attacks and retreat timing and composing the army. On the peaceful side, RTS games help in proposing a real-time simulation of building a comfortable city given the population </w:t>
+      </w:r>
+      <w:r>
+        <w:t>growth and environment changes</w:t>
+      </w:r>
+      <w:r>
+        <w:t xml:space="preserve">. Most importantly, </w:t>
+      </w:r>
+      <w:r>
+        <w:t>the current commercial RTS games use static behavior in the built-in agents which result in static, predictable and boring behavior for players. Moreover,</w:t>
+      </w:r>
+      <w:r>
+        <w:t xml:space="preserve"> </w:t>
+      </w:r>
+      <w:r>
+        <w:t>some players</w:t>
+      </w:r>
+      <w:r>
+        <w:t xml:space="preserve"> want to </w:t>
+      </w:r>
+      <w:r>
+        <w:t>teach</w:t>
+      </w:r>
+      <w:r>
+        <w:t xml:space="preserve"> the AI </w:t>
+      </w:r>
+      <w:r>
+        <w:t>agent their playing strategy so the agent can</w:t>
+      </w:r>
+      <w:r>
+        <w:t xml:space="preserve"> mimic and learn their behavior so </w:t>
+      </w:r>
+      <w:r>
+        <w:t>players</w:t>
+      </w:r>
+      <w:r>
+        <w:t xml:space="preserve"> can focus on other tasks.</w:t>
       </w:r>
     </w:p>
     <w:p>
@@ -352,7 +378,6 @@
           <w:id w:val="943650085"/>
           <w:citation/>
         </w:sdtPr>
-        <w:sdtEndPr/>
         <w:sdtContent>
           <w:r>
             <w:fldChar w:fldCharType="begin"/>
@@ -391,7 +416,6 @@
           <w:id w:val="1560363821"/>
           <w:citation/>
         </w:sdtPr>
-        <w:sdtEndPr/>
         <w:sdtContent>
           <w:r>
             <w:fldChar w:fldCharType="begin"/>
@@ -416,6 +440,9 @@
       <w:r>
         <w:t>.</w:t>
       </w:r>
+      <w:r>
+        <w:t xml:space="preserve"> Most of the current developed agents are far away of being commercial or close to a commercial bot. The real-time aspect is one of the challenges plus the engineering aspect as well. A commercial agent needs to be well engineered and designed to be generic (not only for one RTS game) extendible (can be extended and changed by game developers) and maintainable.</w:t>
+      </w:r>
     </w:p>
     <w:p>
       <w:pPr>
@@ -427,10 +454,33 @@
         <w:t xml:space="preserve">    </w:t>
       </w:r>
       <w:r>
-        <w:t xml:space="preserve">This proposal will be specific for high level strategic aspect of a playing agent. The high level strategy is responsible for determining the high level overview of how the agent will play the game from many areas like what’s the agent opening strategy is it rushing strategy (make a quick army and attack) or defensive (build a strong economy and defend the city) or something else? The high level strategy also determines how the agent will build its economy from high level aspect for example the engine can rely on heavily farming only or getting </w:t>
-      </w:r>
-      <w:r>
-        <w:t>a hiring a constant refineries that get money? What’s the high level structure of the army? This is also considered in the high-level strategy aspect of the agent.</w:t>
+        <w:t xml:space="preserve">This proposal will be specific for high level strategic aspect of </w:t>
+      </w:r>
+      <w:r>
+        <w:t xml:space="preserve">agents playing </w:t>
+      </w:r>
+      <w:proofErr w:type="spellStart"/>
+      <w:r>
+        <w:t>Starcraft</w:t>
+      </w:r>
+      <w:proofErr w:type="spellEnd"/>
+      <w:r>
+        <w:t xml:space="preserve"> (a popular RTS game)</w:t>
+      </w:r>
+      <w:r>
+        <w:t xml:space="preserve">. The high level strategy is responsible for determining the high level overview of how the agent will play the game from </w:t>
+      </w:r>
+      <w:r>
+        <w:t>different aspects</w:t>
+      </w:r>
+      <w:r>
+        <w:t xml:space="preserve"> like what’s the agent opening strategy is it rushing strategy (make a quick army and attack) or defensive (build a strong economy and defend the city) or something else? The high level strategy also determines how the agent will build its economy from high level aspect for example the engine can rely on heavily farming only or getting </w:t>
+      </w:r>
+      <w:r>
+        <w:t xml:space="preserve">a hiring a constant refineries that get money? What’s the high level structure of the army? </w:t>
+      </w:r>
+      <w:r>
+        <w:t>There are two different levels which are medium level tactics and low level (sometimes called micro-management) which are not included in this proposal.</w:t>
       </w:r>
     </w:p>
     <w:p>
@@ -453,8 +503,14 @@
     <w:p>
       <w:pPr>
         <w:pStyle w:val="Heading1"/>
-      </w:pPr>
-      <w:r>
+        <w:rPr>
+          <w:caps/>
+        </w:rPr>
+      </w:pPr>
+      <w:r>
+        <w:rPr>
+          <w:caps/>
+        </w:rPr>
         <w:t>Real-Time Strategy Games</w:t>
       </w:r>
     </w:p>
@@ -530,7 +586,6 @@
           <w:id w:val="-1522772808"/>
           <w:citation/>
         </w:sdtPr>
-        <w:sdtEndPr/>
         <w:sdtContent>
           <w:r>
             <w:fldChar w:fldCharType="begin"/>
@@ -628,14 +683,27 @@
       <w:r>
         <w:t xml:space="preserve">Figure </w:t>
       </w:r>
-      <w:fldSimple w:instr=" SEQ Figure \* ARABIC ">
-        <w:r>
-          <w:rPr>
-            <w:noProof/>
-          </w:rPr>
-          <w:t>1</w:t>
-        </w:r>
-      </w:fldSimple>
+      <w:r>
+        <w:fldChar w:fldCharType="begin"/>
+      </w:r>
+      <w:r>
+        <w:instrText xml:space="preserve"> SEQ Figure \* ARABIC </w:instrText>
+      </w:r>
+      <w:r>
+        <w:fldChar w:fldCharType="separate"/>
+      </w:r>
+      <w:r>
+        <w:rPr>
+          <w:noProof/>
+        </w:rPr>
+        <w:t>1</w:t>
+      </w:r>
+      <w:r>
+        <w:rPr>
+          <w:noProof/>
+        </w:rPr>
+        <w:fldChar w:fldCharType="end"/>
+      </w:r>
       <w:r>
         <w:rPr>
           <w:noProof/>
@@ -658,17 +726,863 @@
     <w:p>
       <w:pPr>
         <w:pStyle w:val="Heading1"/>
+      </w:pPr>
+      <w:r>
+        <w:t>RELARED WORK</w:t>
+      </w:r>
+    </w:p>
+    <w:p>
+      <w:r>
+        <w:t>Approaches used</w:t>
+      </w:r>
+      <w:r>
+        <w:t xml:space="preserve"> </w:t>
+      </w:r>
+      <w:r>
+        <w:t>to improve</w:t>
+      </w:r>
+      <w:r>
+        <w:t xml:space="preserve"> </w:t>
+      </w:r>
+      <w:r>
+        <w:t>agents</w:t>
+      </w:r>
+      <w:r>
+        <w:t xml:space="preserve"> in </w:t>
+      </w:r>
+      <w:r>
+        <w:t xml:space="preserve">RTS game included </w:t>
+      </w:r>
+      <w:r>
+        <w:t>three</w:t>
+      </w:r>
+      <w:r>
+        <w:t xml:space="preserve"> different </w:t>
+      </w:r>
+      <w:r>
+        <w:t>areas</w:t>
+      </w:r>
+      <w:r>
+        <w:t xml:space="preserve"> as</w:t>
+      </w:r>
+      <w:r>
+        <w:t xml:space="preserve"> </w:t>
+      </w:r>
+      <w:r>
+        <w:t>r</w:t>
+      </w:r>
+      <w:r>
+        <w:t xml:space="preserve">esearches approached the problem from </w:t>
+      </w:r>
+      <w:r>
+        <w:t xml:space="preserve">automated </w:t>
+      </w:r>
+      <w:r>
+        <w:t>planning</w:t>
+      </w:r>
+      <w:r>
+        <w:t xml:space="preserve">, </w:t>
+      </w:r>
+      <w:r>
+        <w:t xml:space="preserve">machine learning or automated </w:t>
+      </w:r>
+      <w:r>
+        <w:t>planning blended with machine learning</w:t>
+      </w:r>
+      <w:r>
+        <w:t xml:space="preserve"> approaches</w:t>
+      </w:r>
+      <w:r>
+        <w:t>.</w:t>
+      </w:r>
+      <w:r>
+        <w:t xml:space="preserve"> </w:t>
+      </w:r>
+      <w:r>
+        <w:t>Related work for each approach is described in the coming sections.</w:t>
+      </w:r>
+    </w:p>
+    <w:p/>
+    <w:p>
+      <w:proofErr w:type="spellStart"/>
+      <w:r>
+        <w:lastRenderedPageBreak/>
+        <w:t>Darmok</w:t>
+      </w:r>
+      <w:proofErr w:type="spellEnd"/>
+      <w:r>
+        <w:t xml:space="preserve"> system </w:t>
+      </w:r>
+      <w:sdt>
+        <w:sdtPr>
+          <w:id w:val="-661383215"/>
+          <w:citation/>
+        </w:sdtPr>
+        <w:sdtContent>
+          <w:r>
+            <w:fldChar w:fldCharType="begin"/>
+          </w:r>
+          <w:r>
+            <w:instrText xml:space="preserve"> CITATION SOn10 \l 1033 </w:instrText>
+          </w:r>
+          <w:r>
+            <w:fldChar w:fldCharType="separate"/>
+          </w:r>
+          <w:r>
+            <w:rPr>
+              <w:noProof/>
+            </w:rPr>
+            <w:t>[2]</w:t>
+          </w:r>
+          <w:r>
+            <w:fldChar w:fldCharType="end"/>
+          </w:r>
+        </w:sdtContent>
+      </w:sdt>
+      <w:r>
+        <w:t xml:space="preserve"> </w:t>
+      </w:r>
+      <w:r>
+        <w:t xml:space="preserve">used Online Case-based Planning approach to make </w:t>
+      </w:r>
+      <w:r>
+        <w:t>it</w:t>
+      </w:r>
+      <w:r>
+        <w:t xml:space="preserve"> adaptive in the game</w:t>
+      </w:r>
+      <w:r>
+        <w:t xml:space="preserve">. The approach cycle is described in </w:t>
+      </w:r>
+      <w:r>
+        <w:rPr>
+          <w:b/>
+          <w:bCs/>
+        </w:rPr>
+        <w:t>Figure 2</w:t>
+      </w:r>
+      <w:r>
+        <w:t xml:space="preserve"> below</w:t>
+      </w:r>
+    </w:p>
+    <w:p>
+      <w:pPr>
+        <w:keepNext/>
+      </w:pPr>
+      <w:r>
+        <w:rPr>
+          <w:noProof/>
+        </w:rPr>
+        <w:drawing>
+          <wp:inline distT="0" distB="0" distL="0" distR="0" wp14:anchorId="2DDB8F0C" wp14:editId="5B0B93E1">
+            <wp:extent cx="3049270" cy="1379585"/>
+            <wp:effectExtent l="0" t="0" r="0" b="0"/>
+            <wp:docPr id="1" name="Picture 1"/>
+            <wp:cNvGraphicFramePr>
+              <a:graphicFrameLocks xmlns:a="http://schemas.openxmlformats.org/drawingml/2006/main" noChangeAspect="1"/>
+            </wp:cNvGraphicFramePr>
+            <a:graphic xmlns:a="http://schemas.openxmlformats.org/drawingml/2006/main">
+              <a:graphicData uri="http://schemas.openxmlformats.org/drawingml/2006/picture">
+                <pic:pic xmlns:pic="http://schemas.openxmlformats.org/drawingml/2006/picture">
+                  <pic:nvPicPr>
+                    <pic:cNvPr id="0" name=""/>
+                    <pic:cNvPicPr/>
+                  </pic:nvPicPr>
+                  <pic:blipFill>
+                    <a:blip r:embed="rId12"/>
+                    <a:stretch>
+                      <a:fillRect/>
+                    </a:stretch>
+                  </pic:blipFill>
+                  <pic:spPr>
+                    <a:xfrm>
+                      <a:off x="0" y="0"/>
+                      <a:ext cx="3049270" cy="1379585"/>
+                    </a:xfrm>
+                    <a:prstGeom prst="rect">
+                      <a:avLst/>
+                    </a:prstGeom>
+                  </pic:spPr>
+                </pic:pic>
+              </a:graphicData>
+            </a:graphic>
+          </wp:inline>
+        </w:drawing>
+      </w:r>
+    </w:p>
+    <w:p>
+      <w:pPr>
+        <w:pStyle w:val="Caption"/>
+      </w:pPr>
+      <w:r>
+        <w:t xml:space="preserve">Figure </w:t>
+      </w:r>
+      <w:r>
+        <w:fldChar w:fldCharType="begin"/>
+      </w:r>
+      <w:r>
+        <w:instrText xml:space="preserve"> SEQ Figure \* ARABIC </w:instrText>
+      </w:r>
+      <w:r>
+        <w:fldChar w:fldCharType="separate"/>
+      </w:r>
+      <w:r>
+        <w:rPr>
+          <w:noProof/>
+        </w:rPr>
+        <w:t>2</w:t>
+      </w:r>
+      <w:r>
+        <w:fldChar w:fldCharType="end"/>
+      </w:r>
+      <w:r>
+        <w:t>: OLCBP cycle.</w:t>
+      </w:r>
+    </w:p>
+    <w:p>
+      <w:r>
+        <w:t xml:space="preserve">The expansion part is responsible for taking a problem divide it into sub-problems using HTN representation, then the it retrieves a suitable plan for the current world state from the </w:t>
+      </w:r>
+      <w:proofErr w:type="spellStart"/>
+      <w:r>
+        <w:t>casebase</w:t>
+      </w:r>
+      <w:proofErr w:type="spellEnd"/>
+      <w:r>
+        <w:t xml:space="preserve"> and send this plan to execution module which in turn takes the HTN evaluates it and find out ready plans for execution.</w:t>
+      </w:r>
+      <w:r>
+        <w:t xml:space="preserve"> The system also provides revision phase where a learning algorithm can be plugged in (which is done in </w:t>
+      </w:r>
+      <w:sdt>
+        <w:sdtPr>
+          <w:id w:val="973877932"/>
+          <w:citation/>
+        </w:sdtPr>
+        <w:sdtContent>
+          <w:r>
+            <w:fldChar w:fldCharType="begin"/>
+          </w:r>
+          <w:r>
+            <w:instrText xml:space="preserve"> CITATION Are10 \l 1033 </w:instrText>
+          </w:r>
+          <w:r>
+            <w:fldChar w:fldCharType="separate"/>
+          </w:r>
+          <w:r>
+            <w:rPr>
+              <w:noProof/>
+            </w:rPr>
+            <w:t>[5]</w:t>
+          </w:r>
+          <w:r>
+            <w:fldChar w:fldCharType="end"/>
+          </w:r>
+        </w:sdtContent>
+      </w:sdt>
+      <w:r>
+        <w:t xml:space="preserve">) and later the revised case can be retained back into the </w:t>
+      </w:r>
+      <w:proofErr w:type="spellStart"/>
+      <w:r>
+        <w:t>casebase</w:t>
+      </w:r>
+      <w:proofErr w:type="spellEnd"/>
+      <w:r>
+        <w:t>.</w:t>
+      </w:r>
+      <w:r>
+        <w:t xml:space="preserve"> </w:t>
+      </w:r>
+      <w:r>
+        <w:t>Another interesting part is</w:t>
+      </w:r>
+      <w:r>
+        <w:t xml:space="preserve"> </w:t>
+      </w:r>
+      <w:r>
+        <w:t>having</w:t>
+      </w:r>
+      <w:r>
+        <w:t xml:space="preserve"> prior-game learning where </w:t>
+      </w:r>
+      <w:proofErr w:type="spellStart"/>
+      <w:r>
+        <w:t>Darmok</w:t>
+      </w:r>
+      <w:proofErr w:type="spellEnd"/>
+      <w:r>
+        <w:t xml:space="preserve"> can observe human player and learn from its playing strategy.  </w:t>
+      </w:r>
+      <w:proofErr w:type="spellStart"/>
+      <w:r>
+        <w:t>Darmok</w:t>
+      </w:r>
+      <w:proofErr w:type="spellEnd"/>
+      <w:r>
+        <w:t xml:space="preserve"> can tackled the </w:t>
+      </w:r>
+      <w:proofErr w:type="spellStart"/>
+      <w:r>
+        <w:t>adaptivity</w:t>
+      </w:r>
+      <w:proofErr w:type="spellEnd"/>
+      <w:r>
+        <w:t xml:space="preserve"> problem successfully, its capable of playing complete game in adaptive manner but it lacks of being real-time as the retriever performance is too slow compared to a commercial RTS game. Besides that </w:t>
+      </w:r>
+      <w:proofErr w:type="spellStart"/>
+      <w:r>
+        <w:t>Darmok</w:t>
+      </w:r>
+      <w:proofErr w:type="spellEnd"/>
+      <w:r>
+        <w:t xml:space="preserve"> </w:t>
+      </w:r>
+      <w:r>
+        <w:t>acts under perfect information assumption which is not valid for commercial RTS games</w:t>
+      </w:r>
+      <w:r>
+        <w:t>.</w:t>
+      </w:r>
+    </w:p>
+    <w:p>
+      <w:r>
+        <w:t xml:space="preserve">    </w:t>
+      </w:r>
+      <w:r>
+        <w:t xml:space="preserve">An extension for </w:t>
+      </w:r>
+      <w:proofErr w:type="spellStart"/>
+      <w:r>
+        <w:t>Darmok</w:t>
+      </w:r>
+      <w:proofErr w:type="spellEnd"/>
+      <w:r>
+        <w:t xml:space="preserve"> system called I-</w:t>
+      </w:r>
+      <w:proofErr w:type="spellStart"/>
+      <w:r>
+        <w:t>Strategizer</w:t>
+      </w:r>
+      <w:proofErr w:type="spellEnd"/>
+      <w:r>
+        <w:t xml:space="preserve"> </w:t>
+      </w:r>
+      <w:sdt>
+        <w:sdtPr>
+          <w:id w:val="-447467749"/>
+          <w:citation/>
+        </w:sdtPr>
+        <w:sdtContent>
+          <w:r>
+            <w:fldChar w:fldCharType="begin"/>
+          </w:r>
+          <w:r>
+            <w:instrText xml:space="preserve"> CITATION Are10 \l 1033 </w:instrText>
+          </w:r>
+          <w:r>
+            <w:fldChar w:fldCharType="separate"/>
+          </w:r>
+          <w:r>
+            <w:rPr>
+              <w:noProof/>
+            </w:rPr>
+            <w:t>[5]</w:t>
+          </w:r>
+          <w:r>
+            <w:fldChar w:fldCharType="end"/>
+          </w:r>
+        </w:sdtContent>
+      </w:sdt>
+      <w:r>
+        <w:t xml:space="preserve"> improved the case revision </w:t>
+      </w:r>
+      <w:r>
+        <w:t>phase</w:t>
+      </w:r>
+      <w:r>
+        <w:t xml:space="preserve"> with a more decent and reliable one. The agent used Reinforcement Learning techniques specially Lambda </w:t>
+      </w:r>
+      <w:proofErr w:type="spellStart"/>
+      <w:r>
+        <w:t>Sarsa</w:t>
+      </w:r>
+      <w:proofErr w:type="spellEnd"/>
+      <w:r>
+        <w:t xml:space="preserve"> which is a subset from Temporal Difference approach. Besides that it used Eligibility Traces which adds the concept of credibility to a plan. The agent starts with exploration phase when it tries to use any available case and evaluate it, after having some history about the used cases/plans the agent starts </w:t>
+      </w:r>
+      <w:proofErr w:type="gramStart"/>
+      <w:r>
+        <w:t>it’s</w:t>
+      </w:r>
+      <w:proofErr w:type="gramEnd"/>
+      <w:r>
+        <w:t xml:space="preserve"> exploitation phase when it looks for credible and successful plans. The Lambda </w:t>
+      </w:r>
+      <w:proofErr w:type="spellStart"/>
+      <w:r>
+        <w:t>Sarsa</w:t>
+      </w:r>
+      <w:proofErr w:type="spellEnd"/>
+      <w:r>
+        <w:t xml:space="preserve"> helps in deciding the case success and Eligibility Traces helps in deciding the case credibility. In this approach the agent gets more intelligence into its playing strategy but on the other hand still face issue of being real-time and works under perfect information environments only.</w:t>
+      </w:r>
+    </w:p>
+    <w:p>
+      <w:r>
+        <w:t xml:space="preserve">    In </w:t>
+      </w:r>
+      <w:proofErr w:type="spellStart"/>
+      <w:r>
+        <w:t>EISBot</w:t>
+      </w:r>
+      <w:proofErr w:type="spellEnd"/>
+      <w:r>
+        <w:t xml:space="preserve"> </w:t>
+      </w:r>
+      <w:sdt>
+        <w:sdtPr>
+          <w:id w:val="397014704"/>
+          <w:citation/>
+        </w:sdtPr>
+        <w:sdtContent>
+          <w:r>
+            <w:fldChar w:fldCharType="begin"/>
+          </w:r>
+          <w:r>
+            <w:instrText xml:space="preserve"> CITATION BGW11 \l 1033 </w:instrText>
+          </w:r>
+          <w:r>
+            <w:fldChar w:fldCharType="separate"/>
+          </w:r>
+          <w:r>
+            <w:rPr>
+              <w:noProof/>
+            </w:rPr>
+            <w:t>[6]</w:t>
+          </w:r>
+          <w:r>
+            <w:fldChar w:fldCharType="end"/>
+          </w:r>
+        </w:sdtContent>
+      </w:sdt>
+      <w:r>
+        <w:t xml:space="preserve"> the strategy selection is implemented </w:t>
+      </w:r>
+      <w:r>
+        <w:t>using a combination of reactive and deliberative techniques</w:t>
+      </w:r>
+      <w:r>
+        <w:t xml:space="preserve">. A collection of hand-authored behaviors is included in strategy manager for executing exact build order. Goal-driven autonomy </w:t>
+      </w:r>
+      <w:sdt>
+        <w:sdtPr>
+          <w:id w:val="-279580037"/>
+          <w:citation/>
+        </w:sdtPr>
+        <w:sdtContent>
+          <w:r>
+            <w:fldChar w:fldCharType="begin"/>
+          </w:r>
+          <w:r>
+            <w:instrText xml:space="preserve"> CITATION Mol10 \l 1033 </w:instrText>
+          </w:r>
+          <w:r>
+            <w:fldChar w:fldCharType="separate"/>
+          </w:r>
+          <w:r>
+            <w:rPr>
+              <w:noProof/>
+            </w:rPr>
+            <w:t>[7]</w:t>
+          </w:r>
+          <w:r>
+            <w:fldChar w:fldCharType="end"/>
+          </w:r>
+        </w:sdtContent>
+      </w:sdt>
+      <w:r>
+        <w:t xml:space="preserve"> </w:t>
+      </w:r>
+      <w:r>
+        <w:t>is used to decouple strategy selection from execution.</w:t>
+      </w:r>
+      <w:r>
+        <w:t xml:space="preserve"> </w:t>
+      </w:r>
+      <w:proofErr w:type="spellStart"/>
+      <w:r>
+        <w:t>EISBot</w:t>
+      </w:r>
+      <w:proofErr w:type="spellEnd"/>
+      <w:r>
+        <w:t xml:space="preserve"> uses case-based planner to transition from the initial strategy into future strategies. The case-based planner retrieves plan that’s closed to the existing situation (similar to </w:t>
+      </w:r>
+      <w:sdt>
+        <w:sdtPr>
+          <w:id w:val="-2093157080"/>
+          <w:citation/>
+        </w:sdtPr>
+        <w:sdtContent>
+          <w:r>
+            <w:fldChar w:fldCharType="begin"/>
+          </w:r>
+          <w:r>
+            <w:instrText xml:space="preserve"> CITATION SOn10 \l 1033 </w:instrText>
+          </w:r>
+          <w:r>
+            <w:fldChar w:fldCharType="separate"/>
+          </w:r>
+          <w:r>
+            <w:rPr>
+              <w:noProof/>
+            </w:rPr>
+            <w:t>[2]</w:t>
+          </w:r>
+          <w:r>
+            <w:fldChar w:fldCharType="end"/>
+          </w:r>
+        </w:sdtContent>
+      </w:sdt>
+      <w:r>
+        <w:t xml:space="preserve">) and by doing this opponent modelling and strategy selection tasks are </w:t>
+      </w:r>
+      <w:r>
+        <w:t>considered to be done in adaptive manner</w:t>
+      </w:r>
+      <w:r>
+        <w:t>.</w:t>
+      </w:r>
+    </w:p>
+    <w:p>
+      <w:r>
+        <w:t xml:space="preserve">    </w:t>
+      </w:r>
+      <w:proofErr w:type="spellStart"/>
+      <w:r>
+        <w:t>Baumgarten</w:t>
+      </w:r>
+      <w:proofErr w:type="spellEnd"/>
+      <w:r>
+        <w:t>,</w:t>
+      </w:r>
+      <w:r>
+        <w:t xml:space="preserve"> et al. </w:t>
+      </w:r>
+      <w:sdt>
+        <w:sdtPr>
+          <w:id w:val="835805632"/>
+          <w:citation/>
+        </w:sdtPr>
+        <w:sdtContent>
+          <w:r>
+            <w:fldChar w:fldCharType="begin"/>
+          </w:r>
+          <w:r>
+            <w:instrText xml:space="preserve"> CITATION Bau09 \l 1033 </w:instrText>
+          </w:r>
+          <w:r>
+            <w:fldChar w:fldCharType="separate"/>
+          </w:r>
+          <w:r>
+            <w:rPr>
+              <w:noProof/>
+            </w:rPr>
+            <w:t>[8]</w:t>
+          </w:r>
+          <w:r>
+            <w:fldChar w:fldCharType="end"/>
+          </w:r>
+        </w:sdtContent>
+      </w:sdt>
+      <w:r>
+        <w:t xml:space="preserve"> developed an agent that combines case-based reasoning, simulated annealing and decision tree learning. The agent has prior-game learning which forms the </w:t>
+      </w:r>
+      <w:proofErr w:type="spellStart"/>
+      <w:r>
+        <w:t>casebase</w:t>
+      </w:r>
+      <w:proofErr w:type="spellEnd"/>
+      <w:r>
+        <w:t xml:space="preserve"> that’s used to pick plans while playing the game. The system used ID3 algorithm to learn the decision tree which is used to dictates what specific path to follow when the agent faces a new situation. An example of the generated decision tree is found in Figure </w:t>
+      </w:r>
+      <w:r>
+        <w:t>3.</w:t>
+      </w:r>
+    </w:p>
+    <w:p>
+      <w:pPr>
+        <w:keepNext/>
+      </w:pPr>
+      <w:r>
+        <w:rPr>
+          <w:noProof/>
+        </w:rPr>
+        <w:lastRenderedPageBreak/>
+        <w:drawing>
+          <wp:inline distT="0" distB="0" distL="0" distR="0" wp14:anchorId="584AEA05" wp14:editId="4D00B641">
+            <wp:extent cx="3049270" cy="3710752"/>
+            <wp:effectExtent l="0" t="0" r="0" b="4445"/>
+            <wp:docPr id="2" name="Picture 2"/>
+            <wp:cNvGraphicFramePr>
+              <a:graphicFrameLocks xmlns:a="http://schemas.openxmlformats.org/drawingml/2006/main" noChangeAspect="1"/>
+            </wp:cNvGraphicFramePr>
+            <a:graphic xmlns:a="http://schemas.openxmlformats.org/drawingml/2006/main">
+              <a:graphicData uri="http://schemas.openxmlformats.org/drawingml/2006/picture">
+                <pic:pic xmlns:pic="http://schemas.openxmlformats.org/drawingml/2006/picture">
+                  <pic:nvPicPr>
+                    <pic:cNvPr id="0" name=""/>
+                    <pic:cNvPicPr/>
+                  </pic:nvPicPr>
+                  <pic:blipFill>
+                    <a:blip r:embed="rId13"/>
+                    <a:stretch>
+                      <a:fillRect/>
+                    </a:stretch>
+                  </pic:blipFill>
+                  <pic:spPr>
+                    <a:xfrm>
+                      <a:off x="0" y="0"/>
+                      <a:ext cx="3049270" cy="3710752"/>
+                    </a:xfrm>
+                    <a:prstGeom prst="rect">
+                      <a:avLst/>
+                    </a:prstGeom>
+                  </pic:spPr>
+                </pic:pic>
+              </a:graphicData>
+            </a:graphic>
+          </wp:inline>
+        </w:drawing>
+      </w:r>
+    </w:p>
+    <w:p>
+      <w:pPr>
+        <w:pStyle w:val="Caption"/>
+      </w:pPr>
+      <w:r>
+        <w:t xml:space="preserve">Figure </w:t>
+      </w:r>
+      <w:r>
+        <w:fldChar w:fldCharType="begin"/>
+      </w:r>
+      <w:r>
+        <w:instrText xml:space="preserve"> SEQ Figure \* ARABIC </w:instrText>
+      </w:r>
+      <w:r>
+        <w:fldChar w:fldCharType="separate"/>
+      </w:r>
+      <w:r>
+        <w:rPr>
+          <w:noProof/>
+        </w:rPr>
+        <w:t>3</w:t>
+      </w:r>
+      <w:r>
+        <w:fldChar w:fldCharType="end"/>
+      </w:r>
+      <w:r>
+        <w:t>: Example of selected path in the decision tree</w:t>
+      </w:r>
+    </w:p>
+    <w:p>
+      <w:pPr>
+        <w:rPr>
+          <w:lang w:eastAsia="en-AU"/>
+        </w:rPr>
+      </w:pPr>
+    </w:p>
+    <w:p>
+      <w:pPr>
+        <w:pStyle w:val="Heading1"/>
+      </w:pPr>
+      <w:r>
+        <w:t>TECHNICAL PROPOSAL</w:t>
+      </w:r>
+    </w:p>
+    <w:p>
+      <w:r>
+        <w:t xml:space="preserve">This proposal is focused on improving the strategy and plan retrieval </w:t>
+      </w:r>
+      <w:r>
+        <w:t xml:space="preserve">in real-time </w:t>
+      </w:r>
+      <w:r>
+        <w:t>for I-</w:t>
+      </w:r>
+      <w:proofErr w:type="spellStart"/>
+      <w:r>
+        <w:t>Strategizer</w:t>
+      </w:r>
+      <w:proofErr w:type="spellEnd"/>
+      <w:r>
+        <w:t xml:space="preserve"> </w:t>
+      </w:r>
+      <w:r>
+        <w:t>agent</w:t>
+      </w:r>
+      <w:r>
+        <w:t xml:space="preserve"> mentioned in </w:t>
+      </w:r>
+      <w:sdt>
+        <w:sdtPr>
+          <w:id w:val="-342786670"/>
+          <w:citation/>
+        </w:sdtPr>
+        <w:sdtContent>
+          <w:r>
+            <w:fldChar w:fldCharType="begin"/>
+          </w:r>
+          <w:r>
+            <w:instrText xml:space="preserve"> CITATION Are10 \l 1033 </w:instrText>
+          </w:r>
+          <w:r>
+            <w:fldChar w:fldCharType="separate"/>
+          </w:r>
+          <w:r>
+            <w:rPr>
+              <w:noProof/>
+            </w:rPr>
+            <w:t>[5]</w:t>
+          </w:r>
+          <w:r>
+            <w:fldChar w:fldCharType="end"/>
+          </w:r>
+        </w:sdtContent>
+      </w:sdt>
+      <w:r>
+        <w:t xml:space="preserve">. The current retrieval algorithm performance is not good enough for commercial game &lt;To Do: measure FPS for current system&gt;. An acceptable frame per second (FPS) rate for a commercial game is between 30 and 60 FPS </w:t>
+      </w:r>
+      <w:sdt>
+        <w:sdtPr>
+          <w:id w:val="-1049679653"/>
+          <w:citation/>
+        </w:sdtPr>
+        <w:sdtContent>
+          <w:r>
+            <w:fldChar w:fldCharType="begin"/>
+          </w:r>
+          <w:r>
+            <w:instrText xml:space="preserve"> CITATION Wik132 \l 1033 </w:instrText>
+          </w:r>
+          <w:r>
+            <w:fldChar w:fldCharType="separate"/>
+          </w:r>
+          <w:r>
+            <w:rPr>
+              <w:noProof/>
+            </w:rPr>
+            <w:t>[9]</w:t>
+          </w:r>
+          <w:r>
+            <w:fldChar w:fldCharType="end"/>
+          </w:r>
+        </w:sdtContent>
+      </w:sdt>
+      <w:r>
+        <w:t>. This degrade of performance is resulted from couple of reasons a) searching through huge search space with a linear search approach b) matching the game state features by Euclidian distance  for every feature c) Using non-relative and high computation features in the evaluation excessively.</w:t>
+      </w:r>
+    </w:p>
+    <w:p>
+      <w:r>
+        <w:t xml:space="preserve">    The proposed approach suggests learning a decision tree offline for each game goal (like </w:t>
+      </w:r>
+      <w:proofErr w:type="spellStart"/>
+      <w:r>
+        <w:t>BuildCity</w:t>
+      </w:r>
+      <w:proofErr w:type="spellEnd"/>
+      <w:r>
+        <w:t xml:space="preserve">, </w:t>
+      </w:r>
+      <w:proofErr w:type="spellStart"/>
+      <w:r>
+        <w:t>BuildArmy</w:t>
+      </w:r>
+      <w:proofErr w:type="spellEnd"/>
+      <w:r>
+        <w:t>, etc…) and then uses this tree</w:t>
+      </w:r>
+      <w:r>
+        <w:t xml:space="preserve"> </w:t>
+      </w:r>
+      <w:r>
+        <w:t xml:space="preserve">in the </w:t>
+      </w:r>
+      <w:r>
+        <w:t xml:space="preserve">online </w:t>
+      </w:r>
+      <w:r>
+        <w:t xml:space="preserve">gameplay. The tree </w:t>
+      </w:r>
+      <w:r>
+        <w:t xml:space="preserve">uses binary search besides having relative and </w:t>
+      </w:r>
+      <w:r>
+        <w:t>cheap</w:t>
+      </w:r>
+      <w:r>
+        <w:t xml:space="preserve"> </w:t>
+      </w:r>
+      <w:r>
+        <w:t xml:space="preserve">– as possible </w:t>
+      </w:r>
+      <w:r>
+        <w:t>–</w:t>
+      </w:r>
+      <w:r>
+        <w:t xml:space="preserve"> </w:t>
+      </w:r>
+      <w:r>
+        <w:t>computation</w:t>
+      </w:r>
+      <w:r>
+        <w:t xml:space="preserve"> features </w:t>
+      </w:r>
+      <w:r>
+        <w:t xml:space="preserve">for the matching. </w:t>
+      </w:r>
+      <w:r>
+        <w:t xml:space="preserve">At the end of the search, the suitable plan for the current game state should be returned. Following this will exclude big part of search space which is all plans that doesn’t belong to the goal in ask and each decision tree will use its own features that are relative to the goal context (for example a </w:t>
+      </w:r>
+      <w:proofErr w:type="spellStart"/>
+      <w:r>
+        <w:t>BuildEconomy</w:t>
+      </w:r>
+      <w:proofErr w:type="spellEnd"/>
+      <w:r>
+        <w:t xml:space="preserve"> goal should not care about enemy’s number of units)</w:t>
+      </w:r>
+      <w:r>
+        <w:t>.</w:t>
+      </w:r>
+    </w:p>
+    <w:p>
+      <w:pPr>
+        <w:pStyle w:val="Heading1"/>
         <w:spacing w:before="120"/>
-      </w:pPr>
-      <w:r>
+        <w:rPr>
+          <w:caps/>
+        </w:rPr>
+      </w:pPr>
+      <w:r>
+        <w:rPr>
+          <w:caps/>
+        </w:rPr>
         <w:t>Experiment Design</w:t>
       </w:r>
     </w:p>
     <w:p>
       <w:pPr>
         <w:pStyle w:val="Heading2"/>
-      </w:pPr>
-      <w:r>
+        <w:rPr>
+          <w:caps/>
+        </w:rPr>
+      </w:pPr>
+      <w:r>
+        <w:rPr>
+          <w:caps/>
+        </w:rPr>
         <w:t>Turing Test</w:t>
       </w:r>
     </w:p>
@@ -681,7 +1595,6 @@
           <w:id w:val="542943609"/>
           <w:citation/>
         </w:sdtPr>
-        <w:sdtEndPr/>
         <w:sdtContent>
           <w:r>
             <w:fldChar w:fldCharType="begin"/>
@@ -696,7 +1609,7 @@
             <w:rPr>
               <w:noProof/>
             </w:rPr>
-            <w:t>[5]</w:t>
+            <w:t>[10]</w:t>
           </w:r>
           <w:r>
             <w:fldChar w:fldCharType="end"/>
@@ -710,18 +1623,21 @@
     <w:p>
       <w:pPr>
         <w:pStyle w:val="Heading2"/>
-      </w:pPr>
-      <w:r>
+        <w:rPr>
+          <w:caps/>
+        </w:rPr>
+      </w:pPr>
+      <w:r>
+        <w:rPr>
+          <w:caps/>
+        </w:rPr>
+        <w:lastRenderedPageBreak/>
         <w:t>Measurements</w:t>
       </w:r>
     </w:p>
     <w:p>
       <w:r>
-        <w:t xml:space="preserve">A bunch of games played by the agent will be compared with others played by static agents. The graph will show how the </w:t>
-      </w:r>
-      <w:r>
-        <w:lastRenderedPageBreak/>
-        <w:t xml:space="preserve">agent’s actions are different based on the current environment where the static </w:t>
+        <w:t xml:space="preserve">A bunch of games played by the agent will be compared with others played by static agents. The graph will show how the agent’s actions are different based on the current environment where the static </w:t>
       </w:r>
       <w:r>
         <w:t>agent’s</w:t>
@@ -734,8 +1650,14 @@
     <w:p>
       <w:pPr>
         <w:pStyle w:val="Heading1"/>
-      </w:pPr>
-      <w:r>
+        <w:rPr>
+          <w:caps/>
+        </w:rPr>
+      </w:pPr>
+      <w:r>
+        <w:rPr>
+          <w:caps/>
+        </w:rPr>
         <w:t>Schedule</w:t>
       </w:r>
     </w:p>
@@ -873,8 +1795,6 @@
             <w:r>
               <w:t>Improve the previous implemented work based on the given feedback from advisors and expand it to include  all goals</w:t>
             </w:r>
-            <w:bookmarkStart w:id="0" w:name="_GoBack"/>
-            <w:bookmarkEnd w:id="0"/>
           </w:p>
         </w:tc>
       </w:tr>
@@ -933,17 +1853,66 @@
     <w:p>
       <w:pPr>
         <w:pStyle w:val="Heading1"/>
-      </w:pPr>
-      <w:r>
+        <w:rPr>
+          <w:caps/>
+        </w:rPr>
+      </w:pPr>
+      <w:r>
+        <w:rPr>
+          <w:caps/>
+        </w:rPr>
         <w:t>Deliverables</w:t>
       </w:r>
     </w:p>
     <w:p>
       <w:r>
-        <w:t>To do: fill out deliverables</w:t>
-      </w:r>
-    </w:p>
-    <w:p/>
+        <w:t>The deliverables will include the following:</w:t>
+      </w:r>
+    </w:p>
+    <w:p>
+      <w:pPr>
+        <w:pStyle w:val="ListParagraph"/>
+        <w:numPr>
+          <w:ilvl w:val="0"/>
+          <w:numId w:val="4"/>
+        </w:numPr>
+      </w:pPr>
+      <w:r>
+        <w:t>Documentation and report for the work.</w:t>
+      </w:r>
+    </w:p>
+    <w:p>
+      <w:pPr>
+        <w:pStyle w:val="ListParagraph"/>
+        <w:numPr>
+          <w:ilvl w:val="0"/>
+          <w:numId w:val="4"/>
+        </w:numPr>
+      </w:pPr>
+      <w:r>
+        <w:t>Source code for the improved I-</w:t>
+      </w:r>
+      <w:proofErr w:type="spellStart"/>
+      <w:r>
+        <w:t>Strategizer</w:t>
+      </w:r>
+      <w:proofErr w:type="spellEnd"/>
+      <w:r>
+        <w:t xml:space="preserve"> agent playing StarCraft</w:t>
+      </w:r>
+    </w:p>
+    <w:p>
+      <w:pPr>
+        <w:pStyle w:val="ListParagraph"/>
+        <w:numPr>
+          <w:ilvl w:val="0"/>
+          <w:numId w:val="4"/>
+        </w:numPr>
+      </w:pPr>
+      <w:r>
+        <w:t>Presentation to describe and share the work with colleagues</w:t>
+      </w:r>
+    </w:p>
     <w:sdt>
       <w:sdtPr>
         <w:rPr>
@@ -957,13 +1926,18 @@
           <w:docPartUnique/>
         </w:docPartObj>
       </w:sdtPr>
-      <w:sdtEndPr/>
       <w:sdtContent>
         <w:p>
           <w:pPr>
             <w:pStyle w:val="Heading1"/>
+            <w:rPr>
+              <w:caps/>
+            </w:rPr>
           </w:pPr>
           <w:r>
+            <w:rPr>
+              <w:caps/>
+            </w:rPr>
             <w:t>References</w:t>
           </w:r>
         </w:p>
@@ -972,7 +1946,6 @@
             <w:id w:val="111145805"/>
             <w:bibliography/>
           </w:sdtPr>
-          <w:sdtEndPr/>
           <w:sdtContent>
             <w:p>
               <w:pPr>
@@ -1004,11 +1977,12 @@
                 <w:tblLook w:val="04A0" w:firstRow="1" w:lastRow="0" w:firstColumn="1" w:lastColumn="0" w:noHBand="0" w:noVBand="1"/>
               </w:tblPr>
               <w:tblGrid>
-                <w:gridCol w:w="285"/>
-                <w:gridCol w:w="4607"/>
+                <w:gridCol w:w="375"/>
+                <w:gridCol w:w="4517"/>
               </w:tblGrid>
               <w:tr>
                 <w:trPr>
+                  <w:divId w:val="772629346"/>
                   <w:tblCellSpacing w:w="15" w:type="dxa"/>
                 </w:trPr>
                 <w:tc>
@@ -1070,6 +2044,7 @@
               </w:tr>
               <w:tr>
                 <w:trPr>
+                  <w:divId w:val="772629346"/>
                   <w:tblCellSpacing w:w="15" w:type="dxa"/>
                 </w:trPr>
                 <w:tc>
@@ -1131,6 +2106,7 @@
               </w:tr>
               <w:tr>
                 <w:trPr>
+                  <w:divId w:val="772629346"/>
                   <w:tblCellSpacing w:w="15" w:type="dxa"/>
                 </w:trPr>
                 <w:tc>
@@ -1192,6 +2168,7 @@
               </w:tr>
               <w:tr>
                 <w:trPr>
+                  <w:divId w:val="772629346"/>
                   <w:tblCellSpacing w:w="15" w:type="dxa"/>
                 </w:trPr>
                 <w:tc>
@@ -1237,9 +2214,369 @@
                   </w:p>
                 </w:tc>
               </w:tr>
+              <w:tr>
+                <w:trPr>
+                  <w:divId w:val="772629346"/>
+                  <w:tblCellSpacing w:w="15" w:type="dxa"/>
+                </w:trPr>
+                <w:tc>
+                  <w:tcPr>
+                    <w:tcW w:w="50" w:type="pct"/>
+                    <w:hideMark/>
+                  </w:tcPr>
+                  <w:p>
+                    <w:pPr>
+                      <w:pStyle w:val="Bibliography"/>
+                      <w:rPr>
+                        <w:rFonts w:eastAsiaTheme="minorEastAsia"/>
+                        <w:noProof/>
+                      </w:rPr>
+                    </w:pPr>
+                    <w:r>
+                      <w:rPr>
+                        <w:noProof/>
+                      </w:rPr>
+                      <w:t xml:space="preserve">[5] </w:t>
+                    </w:r>
+                  </w:p>
+                </w:tc>
+                <w:tc>
+                  <w:tcPr>
+                    <w:tcW w:w="0" w:type="auto"/>
+                    <w:hideMark/>
+                  </w:tcPr>
+                  <w:p>
+                    <w:pPr>
+                      <w:pStyle w:val="Bibliography"/>
+                      <w:rPr>
+                        <w:rFonts w:eastAsiaTheme="minorEastAsia"/>
+                        <w:noProof/>
+                      </w:rPr>
+                    </w:pPr>
+                    <w:r>
+                      <w:rPr>
+                        <w:noProof/>
+                      </w:rPr>
+                      <w:t xml:space="preserve">M. Aref, O. Enayet and A. Al-Ogail, "Intelligent online case-based planning agent model for real-time strategy games," in </w:t>
+                    </w:r>
+                    <w:r>
+                      <w:rPr>
+                        <w:i/>
+                        <w:iCs/>
+                        <w:noProof/>
+                      </w:rPr>
+                      <w:t>Intelligent Systems Design and Applications</w:t>
+                    </w:r>
+                    <w:r>
+                      <w:rPr>
+                        <w:noProof/>
+                      </w:rPr>
+                      <w:t xml:space="preserve">, Egypt, Cairo, 2010. </w:t>
+                    </w:r>
+                  </w:p>
+                </w:tc>
+              </w:tr>
+              <w:tr>
+                <w:trPr>
+                  <w:divId w:val="772629346"/>
+                  <w:tblCellSpacing w:w="15" w:type="dxa"/>
+                </w:trPr>
+                <w:tc>
+                  <w:tcPr>
+                    <w:tcW w:w="50" w:type="pct"/>
+                    <w:hideMark/>
+                  </w:tcPr>
+                  <w:p>
+                    <w:pPr>
+                      <w:pStyle w:val="Bibliography"/>
+                      <w:rPr>
+                        <w:rFonts w:eastAsiaTheme="minorEastAsia"/>
+                        <w:noProof/>
+                      </w:rPr>
+                    </w:pPr>
+                    <w:r>
+                      <w:rPr>
+                        <w:noProof/>
+                      </w:rPr>
+                      <w:lastRenderedPageBreak/>
+                      <w:t xml:space="preserve">[6] </w:t>
+                    </w:r>
+                  </w:p>
+                </w:tc>
+                <w:tc>
+                  <w:tcPr>
+                    <w:tcW w:w="0" w:type="auto"/>
+                    <w:hideMark/>
+                  </w:tcPr>
+                  <w:p>
+                    <w:pPr>
+                      <w:pStyle w:val="Bibliography"/>
+                      <w:rPr>
+                        <w:rFonts w:eastAsiaTheme="minorEastAsia"/>
+                        <w:noProof/>
+                      </w:rPr>
+                    </w:pPr>
+                    <w:r>
+                      <w:rPr>
+                        <w:noProof/>
+                      </w:rPr>
+                      <w:t xml:space="preserve">M. M. a. A. J. B. G. Weber, "Building human-level ai for real-time strategy games," in </w:t>
+                    </w:r>
+                    <w:r>
+                      <w:rPr>
+                        <w:i/>
+                        <w:iCs/>
+                        <w:noProof/>
+                      </w:rPr>
+                      <w:t>AIIDE Fall Symposium on Advances in Cognitive Systems</w:t>
+                    </w:r>
+                    <w:r>
+                      <w:rPr>
+                        <w:noProof/>
+                      </w:rPr>
+                      <w:t xml:space="preserve">, Stanford, Palo Alto, California, 2011. </w:t>
+                    </w:r>
+                  </w:p>
+                </w:tc>
+              </w:tr>
+              <w:tr>
+                <w:trPr>
+                  <w:divId w:val="772629346"/>
+                  <w:tblCellSpacing w:w="15" w:type="dxa"/>
+                </w:trPr>
+                <w:tc>
+                  <w:tcPr>
+                    <w:tcW w:w="50" w:type="pct"/>
+                    <w:hideMark/>
+                  </w:tcPr>
+                  <w:p>
+                    <w:pPr>
+                      <w:pStyle w:val="Bibliography"/>
+                      <w:rPr>
+                        <w:rFonts w:eastAsiaTheme="minorEastAsia"/>
+                        <w:noProof/>
+                      </w:rPr>
+                    </w:pPr>
+                    <w:r>
+                      <w:rPr>
+                        <w:noProof/>
+                      </w:rPr>
+                      <w:t xml:space="preserve">[7] </w:t>
+                    </w:r>
+                  </w:p>
+                </w:tc>
+                <w:tc>
+                  <w:tcPr>
+                    <w:tcW w:w="0" w:type="auto"/>
+                    <w:hideMark/>
+                  </w:tcPr>
+                  <w:p>
+                    <w:pPr>
+                      <w:pStyle w:val="Bibliography"/>
+                      <w:rPr>
+                        <w:rFonts w:eastAsiaTheme="minorEastAsia"/>
+                        <w:noProof/>
+                      </w:rPr>
+                    </w:pPr>
+                    <w:r>
+                      <w:rPr>
+                        <w:noProof/>
+                      </w:rPr>
+                      <w:t xml:space="preserve">M. Molineaux, M. Klenk and D. W. and Aha, "Goal-Driven Autonomy in a Navy Strategy Simulation," in </w:t>
+                    </w:r>
+                    <w:r>
+                      <w:rPr>
+                        <w:i/>
+                        <w:iCs/>
+                        <w:noProof/>
+                      </w:rPr>
+                      <w:t>AAAI</w:t>
+                    </w:r>
+                    <w:r>
+                      <w:rPr>
+                        <w:noProof/>
+                      </w:rPr>
+                      <w:t xml:space="preserve">, 2010. </w:t>
+                    </w:r>
+                  </w:p>
+                </w:tc>
+              </w:tr>
+              <w:tr>
+                <w:trPr>
+                  <w:divId w:val="772629346"/>
+                  <w:tblCellSpacing w:w="15" w:type="dxa"/>
+                </w:trPr>
+                <w:tc>
+                  <w:tcPr>
+                    <w:tcW w:w="50" w:type="pct"/>
+                    <w:hideMark/>
+                  </w:tcPr>
+                  <w:p>
+                    <w:pPr>
+                      <w:pStyle w:val="Bibliography"/>
+                      <w:rPr>
+                        <w:rFonts w:eastAsiaTheme="minorEastAsia"/>
+                        <w:noProof/>
+                      </w:rPr>
+                    </w:pPr>
+                    <w:r>
+                      <w:rPr>
+                        <w:noProof/>
+                      </w:rPr>
+                      <w:t xml:space="preserve">[8] </w:t>
+                    </w:r>
+                  </w:p>
+                </w:tc>
+                <w:tc>
+                  <w:tcPr>
+                    <w:tcW w:w="0" w:type="auto"/>
+                    <w:hideMark/>
+                  </w:tcPr>
+                  <w:p>
+                    <w:pPr>
+                      <w:pStyle w:val="Bibliography"/>
+                      <w:rPr>
+                        <w:rFonts w:eastAsiaTheme="minorEastAsia"/>
+                        <w:noProof/>
+                      </w:rPr>
+                    </w:pPr>
+                    <w:r>
+                      <w:rPr>
+                        <w:noProof/>
+                      </w:rPr>
+                      <w:t xml:space="preserve">R. Baumgarten, S. Colton and M. and Morris, "Combining AI Methods for Learning Bots in a Real-Time Strategy Game," </w:t>
+                    </w:r>
+                    <w:r>
+                      <w:rPr>
+                        <w:i/>
+                        <w:iCs/>
+                        <w:noProof/>
+                      </w:rPr>
+                      <w:t xml:space="preserve">International Journal on Computer Game Technologies, </w:t>
+                    </w:r>
+                    <w:r>
+                      <w:rPr>
+                        <w:noProof/>
+                      </w:rPr>
+                      <w:t xml:space="preserve">vol. 2009, no. 129075, 2009. </w:t>
+                    </w:r>
+                  </w:p>
+                </w:tc>
+              </w:tr>
+              <w:tr>
+                <w:trPr>
+                  <w:divId w:val="772629346"/>
+                  <w:tblCellSpacing w:w="15" w:type="dxa"/>
+                </w:trPr>
+                <w:tc>
+                  <w:tcPr>
+                    <w:tcW w:w="50" w:type="pct"/>
+                    <w:hideMark/>
+                  </w:tcPr>
+                  <w:p>
+                    <w:pPr>
+                      <w:pStyle w:val="Bibliography"/>
+                      <w:rPr>
+                        <w:rFonts w:eastAsiaTheme="minorEastAsia"/>
+                        <w:noProof/>
+                      </w:rPr>
+                    </w:pPr>
+                    <w:r>
+                      <w:rPr>
+                        <w:noProof/>
+                      </w:rPr>
+                      <w:t xml:space="preserve">[9] </w:t>
+                    </w:r>
+                  </w:p>
+                </w:tc>
+                <w:tc>
+                  <w:tcPr>
+                    <w:tcW w:w="0" w:type="auto"/>
+                    <w:hideMark/>
+                  </w:tcPr>
+                  <w:p>
+                    <w:pPr>
+                      <w:pStyle w:val="Bibliography"/>
+                      <w:rPr>
+                        <w:rFonts w:eastAsiaTheme="minorEastAsia"/>
+                        <w:noProof/>
+                      </w:rPr>
+                    </w:pPr>
+                    <w:r>
+                      <w:rPr>
+                        <w:noProof/>
+                      </w:rPr>
+                      <w:t>Wikipedia, "Frame rate," Wikimedia Foundation, 24 11 2013. [Online]. Available: http://en.wikipedia.org/wiki/Frame_rate#Video_games. [Accessed 28 11 2013].</w:t>
+                    </w:r>
+                  </w:p>
+                </w:tc>
+              </w:tr>
+              <w:tr>
+                <w:trPr>
+                  <w:divId w:val="772629346"/>
+                  <w:tblCellSpacing w:w="15" w:type="dxa"/>
+                </w:trPr>
+                <w:tc>
+                  <w:tcPr>
+                    <w:tcW w:w="50" w:type="pct"/>
+                    <w:hideMark/>
+                  </w:tcPr>
+                  <w:p>
+                    <w:pPr>
+                      <w:pStyle w:val="Bibliography"/>
+                      <w:rPr>
+                        <w:rFonts w:eastAsiaTheme="minorEastAsia"/>
+                        <w:noProof/>
+                      </w:rPr>
+                    </w:pPr>
+                    <w:r>
+                      <w:rPr>
+                        <w:noProof/>
+                      </w:rPr>
+                      <w:t xml:space="preserve">[10] </w:t>
+                    </w:r>
+                  </w:p>
+                </w:tc>
+                <w:tc>
+                  <w:tcPr>
+                    <w:tcW w:w="0" w:type="auto"/>
+                    <w:hideMark/>
+                  </w:tcPr>
+                  <w:p>
+                    <w:pPr>
+                      <w:pStyle w:val="Bibliography"/>
+                      <w:rPr>
+                        <w:rFonts w:eastAsiaTheme="minorEastAsia"/>
+                        <w:noProof/>
+                      </w:rPr>
+                    </w:pPr>
+                    <w:r>
+                      <w:rPr>
+                        <w:noProof/>
+                      </w:rPr>
+                      <w:t xml:space="preserve">A. Turing, "Computing Machinery and Intelligence," </w:t>
+                    </w:r>
+                    <w:r>
+                      <w:rPr>
+                        <w:i/>
+                        <w:iCs/>
+                        <w:noProof/>
+                      </w:rPr>
+                      <w:t xml:space="preserve">Mind, </w:t>
+                    </w:r>
+                    <w:r>
+                      <w:rPr>
+                        <w:noProof/>
+                      </w:rPr>
+                      <w:t xml:space="preserve">vol. LIX, no. 59, pp. 433-460, 1950. </w:t>
+                    </w:r>
+                  </w:p>
+                </w:tc>
+              </w:tr>
             </w:tbl>
             <w:p>
               <w:pPr>
+                <w:divId w:val="772629346"/>
                 <w:rPr>
                   <w:noProof/>
                 </w:rPr>
@@ -1538,6 +2875,119 @@
     </w:lvl>
   </w:abstractNum>
   <w:abstractNum w:abstractNumId="2">
+    <w:nsid w:val="24546953"/>
+    <w:multiLevelType w:val="hybridMultilevel"/>
+    <w:tmpl w:val="CB2E4908"/>
+    <w:lvl w:ilvl="0" w:tplc="04090001">
+      <w:start w:val="1"/>
+      <w:numFmt w:val="bullet"/>
+      <w:lvlText w:val=""/>
+      <w:lvlJc w:val="left"/>
+      <w:pPr>
+        <w:ind w:left="720" w:hanging="360"/>
+      </w:pPr>
+      <w:rPr>
+        <w:rFonts w:ascii="Symbol" w:hAnsi="Symbol" w:hint="default"/>
+      </w:rPr>
+    </w:lvl>
+    <w:lvl w:ilvl="1" w:tplc="04090003" w:tentative="1">
+      <w:start w:val="1"/>
+      <w:numFmt w:val="bullet"/>
+      <w:lvlText w:val="o"/>
+      <w:lvlJc w:val="left"/>
+      <w:pPr>
+        <w:ind w:left="1440" w:hanging="360"/>
+      </w:pPr>
+      <w:rPr>
+        <w:rFonts w:ascii="Courier New" w:hAnsi="Courier New" w:cs="Courier New" w:hint="default"/>
+      </w:rPr>
+    </w:lvl>
+    <w:lvl w:ilvl="2" w:tplc="04090005" w:tentative="1">
+      <w:start w:val="1"/>
+      <w:numFmt w:val="bullet"/>
+      <w:lvlText w:val=""/>
+      <w:lvlJc w:val="left"/>
+      <w:pPr>
+        <w:ind w:left="2160" w:hanging="360"/>
+      </w:pPr>
+      <w:rPr>
+        <w:rFonts w:ascii="Wingdings" w:hAnsi="Wingdings" w:hint="default"/>
+      </w:rPr>
+    </w:lvl>
+    <w:lvl w:ilvl="3" w:tplc="04090001" w:tentative="1">
+      <w:start w:val="1"/>
+      <w:numFmt w:val="bullet"/>
+      <w:lvlText w:val=""/>
+      <w:lvlJc w:val="left"/>
+      <w:pPr>
+        <w:ind w:left="2880" w:hanging="360"/>
+      </w:pPr>
+      <w:rPr>
+        <w:rFonts w:ascii="Symbol" w:hAnsi="Symbol" w:hint="default"/>
+      </w:rPr>
+    </w:lvl>
+    <w:lvl w:ilvl="4" w:tplc="04090003" w:tentative="1">
+      <w:start w:val="1"/>
+      <w:numFmt w:val="bullet"/>
+      <w:lvlText w:val="o"/>
+      <w:lvlJc w:val="left"/>
+      <w:pPr>
+        <w:ind w:left="3600" w:hanging="360"/>
+      </w:pPr>
+      <w:rPr>
+        <w:rFonts w:ascii="Courier New" w:hAnsi="Courier New" w:cs="Courier New" w:hint="default"/>
+      </w:rPr>
+    </w:lvl>
+    <w:lvl w:ilvl="5" w:tplc="04090005" w:tentative="1">
+      <w:start w:val="1"/>
+      <w:numFmt w:val="bullet"/>
+      <w:lvlText w:val=""/>
+      <w:lvlJc w:val="left"/>
+      <w:pPr>
+        <w:ind w:left="4320" w:hanging="360"/>
+      </w:pPr>
+      <w:rPr>
+        <w:rFonts w:ascii="Wingdings" w:hAnsi="Wingdings" w:hint="default"/>
+      </w:rPr>
+    </w:lvl>
+    <w:lvl w:ilvl="6" w:tplc="04090001" w:tentative="1">
+      <w:start w:val="1"/>
+      <w:numFmt w:val="bullet"/>
+      <w:lvlText w:val=""/>
+      <w:lvlJc w:val="left"/>
+      <w:pPr>
+        <w:ind w:left="5040" w:hanging="360"/>
+      </w:pPr>
+      <w:rPr>
+        <w:rFonts w:ascii="Symbol" w:hAnsi="Symbol" w:hint="default"/>
+      </w:rPr>
+    </w:lvl>
+    <w:lvl w:ilvl="7" w:tplc="04090003" w:tentative="1">
+      <w:start w:val="1"/>
+      <w:numFmt w:val="bullet"/>
+      <w:lvlText w:val="o"/>
+      <w:lvlJc w:val="left"/>
+      <w:pPr>
+        <w:ind w:left="5760" w:hanging="360"/>
+      </w:pPr>
+      <w:rPr>
+        <w:rFonts w:ascii="Courier New" w:hAnsi="Courier New" w:cs="Courier New" w:hint="default"/>
+      </w:rPr>
+    </w:lvl>
+    <w:lvl w:ilvl="8" w:tplc="04090005" w:tentative="1">
+      <w:start w:val="1"/>
+      <w:numFmt w:val="bullet"/>
+      <w:lvlText w:val=""/>
+      <w:lvlJc w:val="left"/>
+      <w:pPr>
+        <w:ind w:left="6480" w:hanging="360"/>
+      </w:pPr>
+      <w:rPr>
+        <w:rFonts w:ascii="Wingdings" w:hAnsi="Wingdings" w:hint="default"/>
+      </w:rPr>
+    </w:lvl>
+  </w:abstractNum>
+  <w:abstractNum w:abstractNumId="3">
     <w:nsid w:val="6F1D6A21"/>
     <w:multiLevelType w:val="singleLevel"/>
     <w:tmpl w:val="A100F9DC"/>
@@ -1563,10 +3013,13 @@
     <w:abstractNumId w:val="0"/>
   </w:num>
   <w:num w:numId="2">
-    <w:abstractNumId w:val="2"/>
+    <w:abstractNumId w:val="3"/>
   </w:num>
   <w:num w:numId="3">
     <w:abstractNumId w:val="1"/>
+  </w:num>
+  <w:num w:numId="4">
+    <w:abstractNumId w:val="2"/>
   </w:num>
 </w:numbering>
 </file>
@@ -3370,8 +4823,140 @@
   </b:Source>
   <b:Source>
     <b:Tag>Wik131</b:Tag>
+    <b:SourceType>JournalArticle</b:SourceType>
+    <b:Guid>{63810966-F8E6-4F28-8850-23E33E68EF7F}</b:Guid>
+    <b:Author>
+      <b:Author>
+        <b:NameList>
+          <b:Person>
+            <b:Last>Turing</b:Last>
+            <b:First>Alan</b:First>
+          </b:Person>
+        </b:NameList>
+      </b:Author>
+    </b:Author>
+    <b:Year>1950</b:Year>
+    <b:URL>http://en.wikipedia.org/wiki/Turing_test</b:URL>
+    <b:Title>Computing Machinery and Intelligence</b:Title>
+    <b:ConferenceName>Mind</b:ConferenceName>
+    <b:JournalName>Mind</b:JournalName>
+    <b:Pages>433-460</b:Pages>
+    <b:Volume>LIX</b:Volume>
+    <b:Issue>59</b:Issue>
+    <b:RefOrder>10</b:RefOrder>
+  </b:Source>
+  <b:Source>
+    <b:Tag>Are10</b:Tag>
+    <b:SourceType>ConferenceProceedings</b:SourceType>
+    <b:Guid>{89C0E067-0259-44E8-ADD4-E3FF4CB660C4}</b:Guid>
+    <b:Title>Intelligent online case-based planning agent model for real-time strategy games</b:Title>
+    <b:Year>2010</b:Year>
+    <b:Author>
+      <b:Author>
+        <b:NameList>
+          <b:Person>
+            <b:Last>Aref</b:Last>
+            <b:First>M.</b:First>
+          </b:Person>
+          <b:Person>
+            <b:Last>Enayet</b:Last>
+            <b:First>O.</b:First>
+          </b:Person>
+          <b:Person>
+            <b:Last>Al-Ogail</b:Last>
+            <b:First>A.</b:First>
+          </b:Person>
+        </b:NameList>
+      </b:Author>
+    </b:Author>
+    <b:ConferenceName>Intelligent Systems Design and Applications</b:ConferenceName>
+    <b:City>Egypt, Cairo</b:City>
+    <b:RefOrder>5</b:RefOrder>
+  </b:Source>
+  <b:Source>
+    <b:Tag>Bau09</b:Tag>
+    <b:SourceType>JournalArticle</b:SourceType>
+    <b:Guid>{E0D528FB-BA81-4A75-BA81-F77BE81ACE02}</b:Guid>
+    <b:Title>Combining AI Methods for Learning Bots in a Real-Time Strategy Game</b:Title>
+    <b:Year>2009</b:Year>
+    <b:Author>
+      <b:Author>
+        <b:NameList>
+          <b:Person>
+            <b:Last>Baumgarten</b:Last>
+            <b:First>R.</b:First>
+          </b:Person>
+          <b:Person>
+            <b:Last>Colton</b:Last>
+            <b:First>S.</b:First>
+          </b:Person>
+          <b:Person>
+            <b:Last>and Morris</b:Last>
+            <b:First>M.</b:First>
+          </b:Person>
+        </b:NameList>
+      </b:Author>
+    </b:Author>
+    <b:JournalName>International Journal on Computer Game Technologies</b:JournalName>
+    <b:Volume>2009</b:Volume>
+    <b:Issue>129075</b:Issue>
+    <b:RefOrder>8</b:RefOrder>
+  </b:Source>
+  <b:Source>
+    <b:Tag>BGW11</b:Tag>
+    <b:SourceType>ConferenceProceedings</b:SourceType>
+    <b:Guid>{B3D08860-69D9-435D-AFC0-5953E6469C0D}</b:Guid>
+    <b:Title>Building human-level ai for real-time strategy games</b:Title>
+    <b:Year>2011</b:Year>
+    <b:Author>
+      <b:Author>
+        <b:NameList>
+          <b:Person>
+            <b:Last>B. G. Weber</b:Last>
+            <b:First>M.</b:First>
+            <b:Middle>Mateas, and A. Jhala</b:Middle>
+          </b:Person>
+        </b:NameList>
+      </b:Author>
+    </b:Author>
+    <b:ConferenceName>AIIDE Fall Symposium on Advances in Cognitive Systems</b:ConferenceName>
+    <b:City>Stanford, Palo Alto, California</b:City>
+    <b:RefOrder>6</b:RefOrder>
+  </b:Source>
+  <b:Source>
+    <b:Tag>Mol10</b:Tag>
+    <b:SourceType>ConferenceProceedings</b:SourceType>
+    <b:Guid>{3472BC93-2E06-4813-8785-FE36DA6893A8}</b:Guid>
+    <b:Author>
+      <b:Author>
+        <b:NameList>
+          <b:Person>
+            <b:Last>Molineaux</b:Last>
+            <b:First>M.</b:First>
+          </b:Person>
+          <b:Person>
+            <b:Last>Klenk</b:Last>
+            <b:First>M.</b:First>
+          </b:Person>
+          <b:Person>
+            <b:Last>and Aha</b:Last>
+            <b:First>D.</b:First>
+            <b:Middle>W</b:Middle>
+          </b:Person>
+        </b:NameList>
+      </b:Author>
+    </b:Author>
+    <b:Title>Goal-Driven Autonomy in a Navy Strategy Simulation</b:Title>
+    <b:Year>2010</b:Year>
+    <b:ConferenceName>AAAI</b:ConferenceName>
+    <b:RefOrder>7</b:RefOrder>
+  </b:Source>
+  <b:Source>
+    <b:Tag>Wik132</b:Tag>
     <b:SourceType>InternetSite</b:SourceType>
-    <b:Guid>{E876C5E0-8C4C-47D0-BF57-2699BDAD323F}</b:Guid>
+    <b:Guid>{9FBB01F2-E345-4088-87D8-ECC96C90FB2F}</b:Guid>
+    <b:Title>Frame rate</b:Title>
+    <b:Year>2013</b:Year>
     <b:Author>
       <b:Author>
         <b:NameList>
@@ -3381,15 +4966,20 @@
         </b:NameList>
       </b:Author>
     </b:Author>
-    <b:Year>2013</b:Year>
-    <b:URL>http://en.wikipedia.org/wiki/Turing_test</b:URL>
-    <b:RefOrder>5</b:RefOrder>
+    <b:ProductionCompany>Wikimedia Foundation</b:ProductionCompany>
+    <b:Month>11</b:Month>
+    <b:Day>24</b:Day>
+    <b:YearAccessed>2013</b:YearAccessed>
+    <b:MonthAccessed>11</b:MonthAccessed>
+    <b:DayAccessed>28</b:DayAccessed>
+    <b:URL>http://en.wikipedia.org/wiki/Frame_rate#Video_games</b:URL>
+    <b:RefOrder>9</b:RefOrder>
   </b:Source>
 </b:Sources>
 </file>
 
 <file path=customXml/itemProps1.xml><?xml version="1.0" encoding="utf-8"?>
-<ds:datastoreItem xmlns:ds="http://schemas.openxmlformats.org/officeDocument/2006/customXml" ds:itemID="{0E917AF8-E201-4608-9C84-1B6C780F174B}">
+<ds:datastoreItem xmlns:ds="http://schemas.openxmlformats.org/officeDocument/2006/customXml" ds:itemID="{D3AAE475-370E-4587-AB2C-1A09DAD85ECF}">
   <ds:schemaRefs>
     <ds:schemaRef ds:uri="http://schemas.openxmlformats.org/officeDocument/2006/bibliography"/>
   </ds:schemaRefs>

</xml_diff>

<commit_message>
Apply feedback on proposal
</commit_message>
<xml_diff>
--- a/documentation/Adaptive Real-Time Strategic Agent in StarCraft Proposal.docx
+++ b/documentation/Adaptive Real-Time Strategic Agent in StarCraft Proposal.docx
@@ -35,6 +35,8 @@
           <w:spacing w:val="-2"/>
         </w:rPr>
       </w:pPr>
+      <w:bookmarkStart w:id="0" w:name="OLE_LINK3"/>
+      <w:bookmarkStart w:id="1" w:name="OLE_LINK4"/>
       <w:proofErr w:type="spellStart"/>
       <w:r>
         <w:rPr>
@@ -66,34 +68,30 @@
           <w:spacing w:val="-2"/>
         </w:rPr>
       </w:pPr>
-      <w:proofErr w:type="spellStart"/>
+      <w:bookmarkStart w:id="2" w:name="OLE_LINK1"/>
+      <w:bookmarkStart w:id="3" w:name="OLE_LINK2"/>
       <w:r>
         <w:rPr>
           <w:spacing w:val="-2"/>
         </w:rPr>
-        <w:t>Dept</w:t>
-      </w:r>
-      <w:proofErr w:type="spellEnd"/>
-      <w:r>
+        <w:t>Institute of Technology</w:t>
+      </w:r>
+    </w:p>
+    <w:p>
+      <w:pPr>
+        <w:pStyle w:val="Affiliations"/>
         <w:rPr>
           <w:spacing w:val="-2"/>
         </w:rPr>
-        <w:t xml:space="preserve"> of Computer Science and Engineering</w:t>
-      </w:r>
-    </w:p>
-    <w:p>
-      <w:pPr>
-        <w:pStyle w:val="Affiliations"/>
+      </w:pPr>
+      <w:r>
         <w:rPr>
           <w:spacing w:val="-2"/>
         </w:rPr>
-      </w:pPr>
-      <w:r>
-        <w:rPr>
-          <w:spacing w:val="-2"/>
-        </w:rPr>
         <w:t>University of Washington, Tacoma</w:t>
       </w:r>
+      <w:bookmarkEnd w:id="2"/>
+      <w:bookmarkEnd w:id="3"/>
     </w:p>
     <w:p>
       <w:pPr>
@@ -112,6 +110,32 @@
         </w:r>
       </w:hyperlink>
     </w:p>
+    <w:bookmarkEnd w:id="0"/>
+    <w:bookmarkEnd w:id="1"/>
+    <w:p>
+      <w:pPr>
+        <w:pStyle w:val="Author"/>
+        <w:spacing w:after="0"/>
+        <w:rPr>
+          <w:spacing w:val="-2"/>
+        </w:rPr>
+      </w:pPr>
+    </w:p>
+    <w:p>
+      <w:pPr>
+        <w:pStyle w:val="Author"/>
+        <w:spacing w:after="0"/>
+        <w:rPr>
+          <w:spacing w:val="-2"/>
+        </w:rPr>
+      </w:pPr>
+      <w:r>
+        <w:rPr>
+          <w:spacing w:val="-2"/>
+        </w:rPr>
+        <w:t>Matthew Alden</w:t>
+      </w:r>
+    </w:p>
     <w:p>
       <w:pPr>
         <w:pStyle w:val="Affiliations"/>
@@ -119,6 +143,12 @@
           <w:spacing w:val="-2"/>
         </w:rPr>
       </w:pPr>
+      <w:r>
+        <w:rPr>
+          <w:spacing w:val="-2"/>
+        </w:rPr>
+        <w:t>Institute of Technology</w:t>
+      </w:r>
     </w:p>
     <w:p>
       <w:pPr>
@@ -127,6 +157,12 @@
           <w:spacing w:val="-2"/>
         </w:rPr>
       </w:pPr>
+      <w:r>
+        <w:rPr>
+          <w:spacing w:val="-2"/>
+        </w:rPr>
+        <w:t>University of Washington, Tacoma</w:t>
+      </w:r>
     </w:p>
     <w:p>
       <w:pPr>
@@ -135,8 +171,213 @@
           <w:spacing w:val="-2"/>
         </w:rPr>
       </w:pPr>
-      <w:bookmarkStart w:id="0" w:name="_GoBack"/>
-      <w:bookmarkEnd w:id="0"/>
+      <w:hyperlink r:id="rId11" w:history="1">
+        <w:r>
+          <w:rPr>
+            <w:rStyle w:val="Hyperlink"/>
+            <w:spacing w:val="-2"/>
+          </w:rPr>
+          <w:t>mealden@u.washington.edu</w:t>
+        </w:r>
+      </w:hyperlink>
+    </w:p>
+    <w:p>
+      <w:pPr>
+        <w:pStyle w:val="Affiliations"/>
+        <w:rPr>
+          <w:rStyle w:val="Hyperlink"/>
+          <w:spacing w:val="-2"/>
+        </w:rPr>
+      </w:pPr>
+      <w:bookmarkStart w:id="4" w:name="OLE_LINK5"/>
+      <w:bookmarkStart w:id="5" w:name="OLE_LINK6"/>
+      <w:bookmarkStart w:id="6" w:name="OLE_LINK7"/>
+      <w:bookmarkStart w:id="7" w:name="OLE_LINK8"/>
+    </w:p>
+    <w:p>
+      <w:pPr>
+        <w:pStyle w:val="Author"/>
+        <w:spacing w:after="0"/>
+        <w:rPr>
+          <w:spacing w:val="-2"/>
+        </w:rPr>
+      </w:pPr>
+      <w:bookmarkStart w:id="8" w:name="OLE_LINK13"/>
+      <w:bookmarkStart w:id="9" w:name="OLE_LINK14"/>
+      <w:bookmarkEnd w:id="4"/>
+      <w:bookmarkEnd w:id="5"/>
+      <w:bookmarkEnd w:id="6"/>
+      <w:bookmarkEnd w:id="7"/>
+    </w:p>
+    <w:p>
+      <w:pPr>
+        <w:pStyle w:val="Author"/>
+        <w:spacing w:after="0"/>
+        <w:rPr>
+          <w:spacing w:val="-2"/>
+        </w:rPr>
+      </w:pPr>
+      <w:proofErr w:type="spellStart"/>
+      <w:r>
+        <w:rPr>
+          <w:spacing w:val="-2"/>
+        </w:rPr>
+        <w:lastRenderedPageBreak/>
+        <w:t>Andrey</w:t>
+      </w:r>
+      <w:proofErr w:type="spellEnd"/>
+      <w:r>
+        <w:rPr>
+          <w:spacing w:val="-2"/>
+        </w:rPr>
+        <w:t xml:space="preserve"> </w:t>
+      </w:r>
+      <w:proofErr w:type="spellStart"/>
+      <w:r>
+        <w:rPr>
+          <w:spacing w:val="-2"/>
+        </w:rPr>
+        <w:t>Kolobov</w:t>
+      </w:r>
+      <w:proofErr w:type="spellEnd"/>
+    </w:p>
+    <w:p>
+      <w:pPr>
+        <w:pStyle w:val="Affiliations"/>
+        <w:rPr>
+          <w:spacing w:val="-2"/>
+        </w:rPr>
+      </w:pPr>
+      <w:r>
+        <w:rPr>
+          <w:spacing w:val="-2"/>
+        </w:rPr>
+        <w:t>Microsoft Research</w:t>
+      </w:r>
+    </w:p>
+    <w:p>
+      <w:pPr>
+        <w:pStyle w:val="Affiliations"/>
+        <w:rPr>
+          <w:spacing w:val="-2"/>
+        </w:rPr>
+      </w:pPr>
+      <w:r>
+        <w:rPr>
+          <w:spacing w:val="-2"/>
+        </w:rPr>
+        <w:t xml:space="preserve">Redmond, </w:t>
+      </w:r>
+      <w:r>
+        <w:rPr>
+          <w:spacing w:val="-2"/>
+        </w:rPr>
+        <w:t>Washington</w:t>
+      </w:r>
+    </w:p>
+    <w:p>
+      <w:pPr>
+        <w:pStyle w:val="Affiliations"/>
+        <w:rPr>
+          <w:rStyle w:val="Hyperlink"/>
+          <w:spacing w:val="-2"/>
+        </w:rPr>
+      </w:pPr>
+      <w:hyperlink r:id="rId12" w:history="1">
+        <w:r>
+          <w:rPr>
+            <w:rStyle w:val="Hyperlink"/>
+            <w:spacing w:val="-2"/>
+          </w:rPr>
+          <w:t>akolobov@microsoft.com</w:t>
+        </w:r>
+      </w:hyperlink>
+    </w:p>
+    <w:bookmarkEnd w:id="8"/>
+    <w:bookmarkEnd w:id="9"/>
+    <w:p>
+      <w:pPr>
+        <w:pStyle w:val="Affiliations"/>
+        <w:rPr>
+          <w:spacing w:val="-2"/>
+        </w:rPr>
+      </w:pPr>
+    </w:p>
+    <w:p>
+      <w:pPr>
+        <w:pStyle w:val="Author"/>
+        <w:spacing w:after="0"/>
+        <w:rPr>
+          <w:spacing w:val="-2"/>
+        </w:rPr>
+      </w:pPr>
+      <w:proofErr w:type="spellStart"/>
+      <w:r>
+        <w:rPr>
+          <w:spacing w:val="-2"/>
+        </w:rPr>
+        <w:t>Ankur</w:t>
+      </w:r>
+      <w:proofErr w:type="spellEnd"/>
+      <w:r>
+        <w:rPr>
+          <w:spacing w:val="-2"/>
+        </w:rPr>
+        <w:t xml:space="preserve"> </w:t>
+      </w:r>
+      <w:proofErr w:type="spellStart"/>
+      <w:r>
+        <w:rPr>
+          <w:spacing w:val="-2"/>
+        </w:rPr>
+        <w:t>Teredesai</w:t>
+      </w:r>
+      <w:proofErr w:type="spellEnd"/>
+    </w:p>
+    <w:p>
+      <w:pPr>
+        <w:pStyle w:val="Affiliations"/>
+        <w:rPr>
+          <w:spacing w:val="-2"/>
+        </w:rPr>
+      </w:pPr>
+      <w:r>
+        <w:rPr>
+          <w:spacing w:val="-2"/>
+        </w:rPr>
+        <w:t>Institute of Technology</w:t>
+      </w:r>
+    </w:p>
+    <w:p>
+      <w:pPr>
+        <w:pStyle w:val="Affiliations"/>
+        <w:rPr>
+          <w:spacing w:val="-2"/>
+        </w:rPr>
+      </w:pPr>
+      <w:r>
+        <w:rPr>
+          <w:spacing w:val="-2"/>
+        </w:rPr>
+        <w:t>University of Washington, Tacoma</w:t>
+      </w:r>
+    </w:p>
+    <w:p>
+      <w:pPr>
+        <w:pStyle w:val="Affiliations"/>
+        <w:rPr>
+          <w:spacing w:val="-2"/>
+        </w:rPr>
+      </w:pPr>
+      <w:hyperlink r:id="rId13" w:history="1">
+        <w:r>
+          <w:rPr>
+            <w:rStyle w:val="Hyperlink"/>
+            <w:spacing w:val="-2"/>
+          </w:rPr>
+          <w:t>ankurt@u.washington.edu</w:t>
+        </w:r>
+      </w:hyperlink>
     </w:p>
     <w:p>
       <w:pPr>
@@ -145,34 +386,6 @@
         <w:rPr>
           <w:spacing w:val="-2"/>
         </w:rPr>
-      </w:pPr>
-    </w:p>
-    <w:p>
-      <w:pPr>
-        <w:pStyle w:val="Affiliations"/>
-        <w:rPr>
-          <w:spacing w:val="-2"/>
-        </w:rPr>
-      </w:pPr>
-      <w:r>
-        <w:rPr>
-          <w:spacing w:val="-2"/>
-        </w:rPr>
-        <w:lastRenderedPageBreak/>
-        <w:br/>
-      </w:r>
-    </w:p>
-    <w:p>
-      <w:pPr>
-        <w:pStyle w:val="E-Mail"/>
-        <w:rPr>
-          <w:spacing w:val="-2"/>
-        </w:rPr>
-      </w:pPr>
-    </w:p>
-    <w:p>
-      <w:pPr>
-        <w:pStyle w:val="E-Mail"/>
       </w:pPr>
     </w:p>
     <w:p>
@@ -182,37 +395,20 @@
           <w:type w:val="continuous"/>
           <w:pgSz w:w="12240" w:h="15840" w:code="1"/>
           <w:pgMar w:top="1080" w:right="1080" w:bottom="1440" w:left="1080" w:header="720" w:footer="720" w:gutter="0"/>
-          <w:cols w:num="3" w:space="3"/>
+          <w:cols w:num="2" w:space="3"/>
         </w:sectPr>
       </w:pPr>
     </w:p>
     <w:p>
       <w:pPr>
         <w:spacing w:after="0"/>
+      </w:pPr>
+      <w:r>
         <w:rPr>
           <w:b/>
           <w:sz w:val="24"/>
         </w:rPr>
-      </w:pPr>
-    </w:p>
-    <w:p>
-      <w:pPr>
-        <w:spacing w:after="0"/>
-        <w:rPr>
-          <w:b/>
-          <w:sz w:val="24"/>
-        </w:rPr>
-      </w:pPr>
-    </w:p>
-    <w:p>
-      <w:pPr>
-        <w:spacing w:after="0"/>
-      </w:pPr>
-      <w:r>
-        <w:rPr>
-          <w:b/>
-          <w:sz w:val="24"/>
-        </w:rPr>
+        <w:lastRenderedPageBreak/>
         <w:t>ABSTRACT</w:t>
       </w:r>
     </w:p>
@@ -221,7 +417,13 @@
         <w:pStyle w:val="Abstract"/>
       </w:pPr>
       <w:r>
-        <w:t xml:space="preserve">Recent advances in computer hardware motivated the work on incorporating planning and learning in RTS games which has a direct impact on many industries like military, </w:t>
+        <w:t xml:space="preserve">Recent advances in computer hardware motivated the work on incorporating planning and learning in RTS </w:t>
+      </w:r>
+      <w:r>
+        <w:t xml:space="preserve">(Real-Time Strategy) </w:t>
+      </w:r>
+      <w:r>
+        <w:t xml:space="preserve">games which has a direct impact on many industries like military, </w:t>
       </w:r>
       <w:r>
         <w:t xml:space="preserve">robotics, </w:t>
@@ -297,6 +499,7 @@
           <w:id w:val="-1458020391"/>
           <w:citation/>
         </w:sdtPr>
+        <w:sdtEndPr/>
         <w:sdtContent>
           <w:r>
             <w:fldChar w:fldCharType="begin"/>
@@ -378,6 +581,7 @@
           <w:id w:val="943650085"/>
           <w:citation/>
         </w:sdtPr>
+        <w:sdtEndPr/>
         <w:sdtContent>
           <w:r>
             <w:fldChar w:fldCharType="begin"/>
@@ -416,6 +620,7 @@
           <w:id w:val="1560363821"/>
           <w:citation/>
         </w:sdtPr>
+        <w:sdtEndPr/>
         <w:sdtContent>
           <w:r>
             <w:fldChar w:fldCharType="begin"/>
@@ -474,23 +679,17 @@
         <w:t>different aspects</w:t>
       </w:r>
       <w:r>
-        <w:t xml:space="preserve"> like what’s the agent opening strategy is it rushing strategy (make a quick army and attack) or defensive (build a strong economy and defend the city) or something else? The high level strategy also determines how the agent will build its economy from high level aspect for example the engine can rely on heavily farming only or getting </w:t>
+        <w:t xml:space="preserve"> like what’s the agent opening strategy is it rushing strategy (make a quick army and attack) or defensive (build a strong economy and defend the city) or something else? The high level strategy also determines how the agent will build its economy from high level </w:t>
+      </w:r>
+      <w:r>
+        <w:lastRenderedPageBreak/>
+        <w:t xml:space="preserve">aspect for example the engine can rely on heavily farming only or getting </w:t>
       </w:r>
       <w:r>
         <w:t xml:space="preserve">a hiring a constant refineries that get money? What’s the high level structure of the army? </w:t>
       </w:r>
       <w:r>
         <w:t>There are two different levels which are medium level tactics and low level (sometimes called micro-management) which are not included in this proposal.</w:t>
-      </w:r>
-    </w:p>
-    <w:p>
-      <w:pPr>
-        <w:pStyle w:val="BodyTextIndent"/>
-        <w:spacing w:after="120"/>
-        <w:ind w:firstLine="0"/>
-      </w:pPr>
-      <w:r>
-        <w:br w:type="column"/>
       </w:r>
     </w:p>
     <w:p>
@@ -579,13 +778,14 @@
     </w:p>
     <w:p>
       <w:r>
-        <w:t xml:space="preserve">In this proposed work, StarCraft </w:t>
+        <w:t xml:space="preserve">StarCraft </w:t>
       </w:r>
       <w:sdt>
         <w:sdtPr>
           <w:id w:val="-1522772808"/>
           <w:citation/>
         </w:sdtPr>
+        <w:sdtEndPr/>
         <w:sdtContent>
           <w:r>
             <w:fldChar w:fldCharType="begin"/>
@@ -608,7 +808,19 @@
         </w:sdtContent>
       </w:sdt>
       <w:r>
-        <w:t xml:space="preserve"> a popular RTS game developed by Blizzard Entertainment will be used as test bed. A screenshot from the game is shown in</w:t>
+        <w:t xml:space="preserve"> </w:t>
+      </w:r>
+      <w:r>
+        <w:t xml:space="preserve">is </w:t>
+      </w:r>
+      <w:r>
+        <w:t>a popular RTS game developed by Blizzard Entertainment will be used as test bed</w:t>
+      </w:r>
+      <w:r>
+        <w:t xml:space="preserve"> in this proposal</w:t>
+      </w:r>
+      <w:r>
+        <w:t>. A screenshot from the game is shown in</w:t>
       </w:r>
       <w:r>
         <w:t xml:space="preserve"> Figure 1</w:t>
@@ -626,10 +838,10 @@
           <w:noProof/>
         </w:rPr>
         <w:drawing>
-          <wp:inline distT="0" distB="0" distL="0" distR="0" wp14:anchorId="7B3F9057" wp14:editId="50915F94">
-            <wp:extent cx="3049270" cy="2286714"/>
+          <wp:inline distT="0" distB="0" distL="0" distR="0" wp14:anchorId="3C8D38AF" wp14:editId="10C478AE">
+            <wp:extent cx="2819400" cy="2117549"/>
             <wp:effectExtent l="0" t="0" r="0" b="0"/>
-            <wp:docPr id="4" name="Picture 4"/>
+            <wp:docPr id="3" name="Picture 3"/>
             <wp:cNvGraphicFramePr>
               <a:graphicFrameLocks xmlns:a="http://schemas.openxmlformats.org/drawingml/2006/main" noChangeAspect="1"/>
             </wp:cNvGraphicFramePr>
@@ -637,36 +849,23 @@
               <a:graphicData uri="http://schemas.openxmlformats.org/drawingml/2006/picture">
                 <pic:pic xmlns:pic="http://schemas.openxmlformats.org/drawingml/2006/picture">
                   <pic:nvPicPr>
-                    <pic:cNvPr id="0" name="Picture 1"/>
-                    <pic:cNvPicPr>
-                      <a:picLocks noChangeAspect="1" noChangeArrowheads="1"/>
-                    </pic:cNvPicPr>
+                    <pic:cNvPr id="0" name=""/>
+                    <pic:cNvPicPr/>
                   </pic:nvPicPr>
                   <pic:blipFill>
-                    <a:blip r:embed="rId11">
-                      <a:extLst>
-                        <a:ext uri="{28A0092B-C50C-407E-A947-70E740481C1C}">
-                          <a14:useLocalDpi xmlns:a14="http://schemas.microsoft.com/office/drawing/2010/main" val="0"/>
-                        </a:ext>
-                      </a:extLst>
-                    </a:blip>
-                    <a:srcRect/>
+                    <a:blip r:embed="rId14"/>
                     <a:stretch>
                       <a:fillRect/>
                     </a:stretch>
                   </pic:blipFill>
-                  <pic:spPr bwMode="auto">
+                  <pic:spPr>
                     <a:xfrm>
                       <a:off x="0" y="0"/>
-                      <a:ext cx="3049270" cy="2286714"/>
+                      <a:ext cx="2828581" cy="2124445"/>
                     </a:xfrm>
                     <a:prstGeom prst="rect">
                       <a:avLst/>
                     </a:prstGeom>
-                    <a:noFill/>
-                    <a:ln>
-                      <a:noFill/>
-                    </a:ln>
                   </pic:spPr>
                 </pic:pic>
               </a:graphicData>
@@ -728,6 +927,7 @@
         <w:pStyle w:val="Heading1"/>
       </w:pPr>
       <w:r>
+        <w:lastRenderedPageBreak/>
         <w:t>RELARED WORK</w:t>
       </w:r>
     </w:p>
@@ -806,7 +1006,6 @@
     <w:p>
       <w:proofErr w:type="spellStart"/>
       <w:r>
-        <w:lastRenderedPageBreak/>
         <w:t>Darmok</w:t>
       </w:r>
       <w:proofErr w:type="spellEnd"/>
@@ -818,6 +1017,7 @@
           <w:id w:val="-661383215"/>
           <w:citation/>
         </w:sdtPr>
+        <w:sdtEndPr/>
         <w:sdtContent>
           <w:r>
             <w:fldChar w:fldCharType="begin"/>
@@ -889,7 +1089,7 @@
                     <pic:cNvPicPr/>
                   </pic:nvPicPr>
                   <pic:blipFill>
-                    <a:blip r:embed="rId12"/>
+                    <a:blip r:embed="rId15"/>
                     <a:stretch>
                       <a:fillRect/>
                     </a:stretch>
@@ -941,7 +1141,31 @@
     </w:p>
     <w:p>
       <w:r>
-        <w:t xml:space="preserve">The expansion part is responsible for taking a problem divide it into sub-problems using HTN representation, then the it retrieves a suitable plan for the current world state from the </w:t>
+        <w:t xml:space="preserve">The expansion part is responsible for taking a problem divide it into sub-problems using HTN </w:t>
+      </w:r>
+      <w:r>
+        <w:t>(</w:t>
+      </w:r>
+      <w:r>
+        <w:t xml:space="preserve">Hierarchical </w:t>
+      </w:r>
+      <w:r>
+        <w:t>T</w:t>
+      </w:r>
+      <w:r>
+        <w:t xml:space="preserve">ask </w:t>
+      </w:r>
+      <w:r>
+        <w:t>N</w:t>
+      </w:r>
+      <w:r>
+        <w:t>etwork</w:t>
+      </w:r>
+      <w:r>
+        <w:t xml:space="preserve">) </w:t>
+      </w:r>
+      <w:r>
+        <w:t xml:space="preserve">representation, then the it retrieves a suitable plan for the current world state from the </w:t>
       </w:r>
       <w:proofErr w:type="spellStart"/>
       <w:r>
@@ -959,6 +1183,7 @@
           <w:id w:val="973877932"/>
           <w:citation/>
         </w:sdtPr>
+        <w:sdtEndPr/>
         <w:sdtContent>
           <w:r>
             <w:fldChar w:fldCharType="begin"/>
@@ -1012,7 +1237,10 @@
       </w:r>
       <w:proofErr w:type="spellEnd"/>
       <w:r>
-        <w:t xml:space="preserve"> can observe human player and learn from its playing strategy.  </w:t>
+        <w:t xml:space="preserve"> can observe human player and le</w:t>
+      </w:r>
+      <w:r>
+        <w:t xml:space="preserve">arn from its playing strategy. </w:t>
       </w:r>
       <w:proofErr w:type="spellStart"/>
       <w:r>
@@ -1022,11 +1250,9 @@
       <w:r>
         <w:t xml:space="preserve"> can tackled the </w:t>
       </w:r>
-      <w:proofErr w:type="spellStart"/>
-      <w:r>
-        <w:t>adaptivity</w:t>
-      </w:r>
-      <w:proofErr w:type="spellEnd"/>
+      <w:r>
+        <w:t>adaptively</w:t>
+      </w:r>
       <w:r>
         <w:t xml:space="preserve"> problem successfully, its capable of playing complete game in adaptive manner but it lacks of being real-time as the retriever performance is too slow compared to a commercial RTS game. Besides that </w:t>
       </w:r>
@@ -1073,6 +1299,7 @@
           <w:id w:val="-447467749"/>
           <w:citation/>
         </w:sdtPr>
+        <w:sdtEndPr/>
         <w:sdtContent>
           <w:r>
             <w:fldChar w:fldCharType="begin"/>
@@ -1145,6 +1372,7 @@
           <w:id w:val="397014704"/>
           <w:citation/>
         </w:sdtPr>
+        <w:sdtEndPr/>
         <w:sdtContent>
           <w:r>
             <w:fldChar w:fldCharType="begin"/>
@@ -1180,6 +1408,7 @@
           <w:id w:val="-279580037"/>
           <w:citation/>
         </w:sdtPr>
+        <w:sdtEndPr/>
         <w:sdtContent>
           <w:r>
             <w:fldChar w:fldCharType="begin"/>
@@ -1223,6 +1452,7 @@
           <w:id w:val="-2093157080"/>
           <w:citation/>
         </w:sdtPr>
+        <w:sdtEndPr/>
         <w:sdtContent>
           <w:r>
             <w:fldChar w:fldCharType="begin"/>
@@ -1245,7 +1475,11 @@
         </w:sdtContent>
       </w:sdt>
       <w:r>
-        <w:t xml:space="preserve">) and by doing this opponent modelling and strategy selection tasks are </w:t>
+        <w:t xml:space="preserve">) and by doing this opponent </w:t>
+      </w:r>
+      <w:r>
+        <w:lastRenderedPageBreak/>
+        <w:t xml:space="preserve">modelling and strategy selection tasks are </w:t>
       </w:r>
       <w:r>
         <w:t>considered to be done in adaptive manner</w:t>
@@ -1274,6 +1508,7 @@
           <w:id w:val="835805632"/>
           <w:citation/>
         </w:sdtPr>
+        <w:sdtEndPr/>
         <w:sdtContent>
           <w:r>
             <w:fldChar w:fldCharType="begin"/>
@@ -1318,7 +1553,6 @@
         <w:rPr>
           <w:noProof/>
         </w:rPr>
-        <w:lastRenderedPageBreak/>
         <w:drawing>
           <wp:inline distT="0" distB="0" distL="0" distR="0" wp14:anchorId="584AEA05" wp14:editId="4D00B641">
             <wp:extent cx="3049270" cy="3710752"/>
@@ -1335,7 +1569,7 @@
                     <pic:cNvPicPr/>
                   </pic:nvPicPr>
                   <pic:blipFill>
-                    <a:blip r:embed="rId13"/>
+                    <a:blip r:embed="rId16"/>
                     <a:stretch>
                       <a:fillRect/>
                     </a:stretch>
@@ -1429,6 +1663,7 @@
           <w:id w:val="-342786670"/>
           <w:citation/>
         </w:sdtPr>
+        <w:sdtEndPr/>
         <w:sdtContent>
           <w:r>
             <w:fldChar w:fldCharType="begin"/>
@@ -1458,6 +1693,7 @@
           <w:id w:val="-1049679653"/>
           <w:citation/>
         </w:sdtPr>
+        <w:sdtEndPr/>
         <w:sdtContent>
           <w:r>
             <w:fldChar w:fldCharType="begin"/>
@@ -1525,19 +1761,10 @@
         <w:t xml:space="preserve"> </w:t>
       </w:r>
       <w:r>
-        <w:t xml:space="preserve">– as possible </w:t>
-      </w:r>
-      <w:r>
-        <w:t>–</w:t>
-      </w:r>
-      <w:r>
-        <w:t xml:space="preserve"> </w:t>
-      </w:r>
-      <w:r>
-        <w:t>computation</w:t>
-      </w:r>
-      <w:r>
-        <w:t xml:space="preserve"> features </w:t>
+        <w:t xml:space="preserve">– as possible – </w:t>
+      </w:r>
+      <w:r>
+        <w:t xml:space="preserve">computation features </w:t>
       </w:r>
       <w:r>
         <w:t xml:space="preserve">for the matching. </w:t>
@@ -1547,6 +1774,7 @@
       </w:r>
       <w:proofErr w:type="spellStart"/>
       <w:r>
+        <w:lastRenderedPageBreak/>
         <w:t>BuildEconomy</w:t>
       </w:r>
       <w:proofErr w:type="spellEnd"/>
@@ -1576,12 +1804,118 @@
       <w:pPr>
         <w:pStyle w:val="Heading2"/>
         <w:rPr>
+          <w:b w:val="0"/>
+          <w:bCs/>
+          <w:i/>
+          <w:iCs/>
           <w:caps/>
         </w:rPr>
       </w:pPr>
       <w:r>
         <w:rPr>
-          <w:caps/>
+          <w:b w:val="0"/>
+          <w:bCs/>
+          <w:i/>
+          <w:iCs/>
+        </w:rPr>
+        <w:t>Frame Rate</w:t>
+      </w:r>
+    </w:p>
+    <w:p>
+      <w:r>
+        <w:t>As pointed out in section 4 the range of frame rate for a commercial game is between 30 – 60 FPS, a measurement for the agent’s FPS will be recorded over couple of games.</w:t>
+      </w:r>
+    </w:p>
+    <w:p/>
+    <w:p>
+      <w:pPr>
+        <w:pStyle w:val="Heading2"/>
+        <w:rPr>
+          <w:b w:val="0"/>
+          <w:bCs/>
+          <w:i/>
+          <w:iCs/>
+        </w:rPr>
+      </w:pPr>
+      <w:r>
+        <w:rPr>
+          <w:b w:val="0"/>
+          <w:bCs/>
+          <w:i/>
+          <w:iCs/>
+        </w:rPr>
+        <w:t>Adaptation Rate</w:t>
+      </w:r>
+    </w:p>
+    <w:p>
+      <w:r>
+        <w:t xml:space="preserve">A human player will play against the agent with alternate strategies approach and </w:t>
+      </w:r>
+      <w:r>
+        <w:t xml:space="preserve">a </w:t>
+      </w:r>
+      <w:r>
+        <w:t xml:space="preserve">measurement </w:t>
+      </w:r>
+      <w:r>
+        <w:t xml:space="preserve">for how many times the agent adapted its </w:t>
+      </w:r>
+      <w:r>
+        <w:t xml:space="preserve">playing </w:t>
+      </w:r>
+      <w:r>
+        <w:t xml:space="preserve">strategy </w:t>
+      </w:r>
+      <w:r>
+        <w:t>will be recorded from these games.</w:t>
+      </w:r>
+    </w:p>
+    <w:p/>
+    <w:p>
+      <w:pPr>
+        <w:pStyle w:val="Heading2"/>
+        <w:rPr>
+          <w:b w:val="0"/>
+          <w:bCs/>
+          <w:i/>
+          <w:iCs/>
+        </w:rPr>
+      </w:pPr>
+      <w:r>
+        <w:rPr>
+          <w:b w:val="0"/>
+          <w:bCs/>
+          <w:i/>
+          <w:iCs/>
+        </w:rPr>
+        <w:t>Win Rate</w:t>
+      </w:r>
+    </w:p>
+    <w:p>
+      <w:r>
+        <w:t xml:space="preserve">The agent </w:t>
+      </w:r>
+      <w:r>
+        <w:t>will play a bunch of games with human players, static AI bots and deliberative AI agents and then measure how many games the agent won from these games.</w:t>
+      </w:r>
+    </w:p>
+    <w:p/>
+    <w:p>
+      <w:pPr>
+        <w:pStyle w:val="Heading2"/>
+        <w:rPr>
+          <w:b w:val="0"/>
+          <w:bCs/>
+          <w:i/>
+          <w:iCs/>
+        </w:rPr>
+      </w:pPr>
+      <w:r>
+        <w:rPr>
+          <w:b w:val="0"/>
+          <w:bCs/>
+          <w:i/>
+          <w:iCs/>
         </w:rPr>
         <w:t>Turing Test</w:t>
       </w:r>
@@ -1620,30 +1954,16 @@
         <w:t xml:space="preserve"> will be applied to the game where a human player will play against the adaptive agent and he/she should feel that this is not a machine rather it acts like a human</w:t>
       </w:r>
     </w:p>
-    <w:p>
-      <w:pPr>
-        <w:pStyle w:val="Heading2"/>
-        <w:rPr>
-          <w:caps/>
-        </w:rPr>
-      </w:pPr>
-      <w:r>
-        <w:rPr>
-          <w:caps/>
-        </w:rPr>
-        <w:lastRenderedPageBreak/>
-        <w:t>Measurements</w:t>
-      </w:r>
-    </w:p>
-    <w:p>
-      <w:r>
-        <w:t xml:space="preserve">A bunch of games played by the agent will be compared with others played by static agents. The graph will show how the agent’s actions are different based on the current environment where the static </w:t>
-      </w:r>
-      <w:r>
-        <w:t>agent’s</w:t>
-      </w:r>
-      <w:r>
-        <w:t xml:space="preserve"> actions won’t adapt and will be same.</w:t>
+    <w:p/>
+    <w:p>
+      <w:r>
+        <w:t xml:space="preserve">A comparison with static AI bots and other deliberative </w:t>
+      </w:r>
+      <w:r>
+        <w:t xml:space="preserve">agents </w:t>
+      </w:r>
+      <w:r>
+        <w:t>will be recorded to show the results difference in the new followed approach.</w:t>
       </w:r>
     </w:p>
     <w:p/>
@@ -1670,8 +1990,8 @@
         <w:tblLook w:val="04A0" w:firstRow="1" w:lastRow="0" w:firstColumn="1" w:lastColumn="0" w:noHBand="0" w:noVBand="1"/>
       </w:tblPr>
       <w:tblGrid>
-        <w:gridCol w:w="1672"/>
-        <w:gridCol w:w="2808"/>
+        <w:gridCol w:w="919"/>
+        <w:gridCol w:w="3561"/>
       </w:tblGrid>
       <w:tr>
         <w:trPr>
@@ -1679,7 +1999,7 @@
         </w:trPr>
         <w:tc>
           <w:tcPr>
-            <w:tcW w:w="1672" w:type="dxa"/>
+            <w:tcW w:w="919" w:type="dxa"/>
           </w:tcPr>
           <w:p>
             <w:r>
@@ -1689,7 +2009,7 @@
         </w:tc>
         <w:tc>
           <w:tcPr>
-            <w:tcW w:w="2808" w:type="dxa"/>
+            <w:tcW w:w="3561" w:type="dxa"/>
           </w:tcPr>
           <w:p>
             <w:r>
@@ -1704,7 +2024,7 @@
         </w:trPr>
         <w:tc>
           <w:tcPr>
-            <w:tcW w:w="1672" w:type="dxa"/>
+            <w:tcW w:w="919" w:type="dxa"/>
           </w:tcPr>
           <w:p>
             <w:r>
@@ -1714,12 +2034,20 @@
         </w:tc>
         <w:tc>
           <w:tcPr>
-            <w:tcW w:w="2808" w:type="dxa"/>
+            <w:tcW w:w="3561" w:type="dxa"/>
           </w:tcPr>
           <w:p>
             <w:r>
-              <w:t xml:space="preserve">Setup the development environment using BWAPI and do initial work </w:t>
+              <w:t xml:space="preserve">Setup the development environment using BWAPI and </w:t>
             </w:r>
+            <w:r>
+              <w:t xml:space="preserve">move the engine to use StarCraft instead of </w:t>
+            </w:r>
+            <w:proofErr w:type="spellStart"/>
+            <w:r>
+              <w:t>Wargus</w:t>
+            </w:r>
+            <w:proofErr w:type="spellEnd"/>
           </w:p>
         </w:tc>
       </w:tr>
@@ -1729,7 +2057,7 @@
         </w:trPr>
         <w:tc>
           <w:tcPr>
-            <w:tcW w:w="1672" w:type="dxa"/>
+            <w:tcW w:w="919" w:type="dxa"/>
           </w:tcPr>
           <w:p>
             <w:r>
@@ -1739,7 +2067,7 @@
         </w:tc>
         <w:tc>
           <w:tcPr>
-            <w:tcW w:w="2808" w:type="dxa"/>
+            <w:tcW w:w="3561" w:type="dxa"/>
           </w:tcPr>
           <w:p>
             <w:r>
@@ -1754,7 +2082,7 @@
         </w:trPr>
         <w:tc>
           <w:tcPr>
-            <w:tcW w:w="1672" w:type="dxa"/>
+            <w:tcW w:w="919" w:type="dxa"/>
           </w:tcPr>
           <w:p>
             <w:r>
@@ -1764,11 +2092,14 @@
         </w:tc>
         <w:tc>
           <w:tcPr>
-            <w:tcW w:w="2808" w:type="dxa"/>
+            <w:tcW w:w="3561" w:type="dxa"/>
           </w:tcPr>
           <w:p>
             <w:r>
-              <w:t>Change the current retriever which uses Euclidian distance to use decision tree. Will do this for just one goal and then get feedback on the results</w:t>
+              <w:t>Design the solution using decision trees on one goal and experiment the design</w:t>
+            </w:r>
+            <w:r>
+              <w:t xml:space="preserve"> and measure the initial outcome</w:t>
             </w:r>
           </w:p>
         </w:tc>
@@ -1779,7 +2110,7 @@
         </w:trPr>
         <w:tc>
           <w:tcPr>
-            <w:tcW w:w="1672" w:type="dxa"/>
+            <w:tcW w:w="919" w:type="dxa"/>
           </w:tcPr>
           <w:p>
             <w:r>
@@ -1789,11 +2120,20 @@
         </w:tc>
         <w:tc>
           <w:tcPr>
-            <w:tcW w:w="2808" w:type="dxa"/>
+            <w:tcW w:w="3561" w:type="dxa"/>
           </w:tcPr>
           <w:p>
             <w:r>
-              <w:t>Improve the previous implemented work based on the given feedback from advisors and expand it to include  all goals</w:t>
+              <w:t xml:space="preserve">Improve the previous </w:t>
+            </w:r>
+            <w:r>
+              <w:t>prototype</w:t>
+            </w:r>
+            <w:r>
+              <w:t xml:space="preserve"> </w:t>
+            </w:r>
+            <w:r>
+              <w:t>and implement the full-fledged work with all available goals</w:t>
             </w:r>
           </w:p>
         </w:tc>
@@ -1804,7 +2144,7 @@
         </w:trPr>
         <w:tc>
           <w:tcPr>
-            <w:tcW w:w="1672" w:type="dxa"/>
+            <w:tcW w:w="919" w:type="dxa"/>
           </w:tcPr>
           <w:p>
             <w:r>
@@ -1814,11 +2154,20 @@
         </w:tc>
         <w:tc>
           <w:tcPr>
-            <w:tcW w:w="2808" w:type="dxa"/>
+            <w:tcW w:w="3561" w:type="dxa"/>
           </w:tcPr>
           <w:p>
             <w:r>
-              <w:t>Find the results and do the experiments</w:t>
+              <w:t xml:space="preserve">Do the </w:t>
+            </w:r>
+            <w:r>
+              <w:t>experiments</w:t>
+            </w:r>
+            <w:r>
+              <w:t xml:space="preserve"> </w:t>
+            </w:r>
+            <w:r>
+              <w:t>and find out results</w:t>
             </w:r>
           </w:p>
         </w:tc>
@@ -1829,7 +2178,7 @@
         </w:trPr>
         <w:tc>
           <w:tcPr>
-            <w:tcW w:w="1672" w:type="dxa"/>
+            <w:tcW w:w="919" w:type="dxa"/>
           </w:tcPr>
           <w:p>
             <w:r>
@@ -1839,7 +2188,7 @@
         </w:tc>
         <w:tc>
           <w:tcPr>
-            <w:tcW w:w="2808" w:type="dxa"/>
+            <w:tcW w:w="3561" w:type="dxa"/>
           </w:tcPr>
           <w:p>
             <w:r>
@@ -1900,6 +2249,8 @@
       <w:r>
         <w:t xml:space="preserve"> agent playing StarCraft</w:t>
       </w:r>
+      <w:bookmarkStart w:id="10" w:name="_GoBack"/>
+      <w:bookmarkEnd w:id="10"/>
     </w:p>
     <w:p>
       <w:pPr>
@@ -1910,9 +2261,11 @@
         </w:numPr>
       </w:pPr>
       <w:r>
+        <w:lastRenderedPageBreak/>
         <w:t>Presentation to describe and share the work with colleagues</w:t>
       </w:r>
     </w:p>
+    <w:p/>
     <w:sdt>
       <w:sdtPr>
         <w:rPr>
@@ -1926,6 +2279,7 @@
           <w:docPartUnique/>
         </w:docPartObj>
       </w:sdtPr>
+      <w:sdtEndPr/>
       <w:sdtContent>
         <w:p>
           <w:pPr>
@@ -1946,6 +2300,7 @@
             <w:id w:val="111145805"/>
             <w:bibliography/>
           </w:sdtPr>
+          <w:sdtEndPr/>
           <w:sdtContent>
             <w:p>
               <w:pPr>
@@ -1982,7 +2337,7 @@
               </w:tblGrid>
               <w:tr>
                 <w:trPr>
-                  <w:divId w:val="772629346"/>
+                  <w:divId w:val="292253151"/>
                   <w:tblCellSpacing w:w="15" w:type="dxa"/>
                 </w:trPr>
                 <w:tc>
@@ -2044,7 +2399,7 @@
               </w:tr>
               <w:tr>
                 <w:trPr>
-                  <w:divId w:val="772629346"/>
+                  <w:divId w:val="292253151"/>
                   <w:tblCellSpacing w:w="15" w:type="dxa"/>
                 </w:trPr>
                 <w:tc>
@@ -2106,7 +2461,7 @@
               </w:tr>
               <w:tr>
                 <w:trPr>
-                  <w:divId w:val="772629346"/>
+                  <w:divId w:val="292253151"/>
                   <w:tblCellSpacing w:w="15" w:type="dxa"/>
                 </w:trPr>
                 <w:tc>
@@ -2168,7 +2523,7 @@
               </w:tr>
               <w:tr>
                 <w:trPr>
-                  <w:divId w:val="772629346"/>
+                  <w:divId w:val="292253151"/>
                   <w:tblCellSpacing w:w="15" w:type="dxa"/>
                 </w:trPr>
                 <w:tc>
@@ -2216,7 +2571,7 @@
               </w:tr>
               <w:tr>
                 <w:trPr>
-                  <w:divId w:val="772629346"/>
+                  <w:divId w:val="292253151"/>
                   <w:tblCellSpacing w:w="15" w:type="dxa"/>
                 </w:trPr>
                 <w:tc>
@@ -2278,7 +2633,7 @@
               </w:tr>
               <w:tr>
                 <w:trPr>
-                  <w:divId w:val="772629346"/>
+                  <w:divId w:val="292253151"/>
                   <w:tblCellSpacing w:w="15" w:type="dxa"/>
                 </w:trPr>
                 <w:tc>
@@ -2298,7 +2653,6 @@
                       <w:rPr>
                         <w:noProof/>
                       </w:rPr>
-                      <w:lastRenderedPageBreak/>
                       <w:t xml:space="preserve">[6] </w:t>
                     </w:r>
                   </w:p>
@@ -2341,7 +2695,7 @@
               </w:tr>
               <w:tr>
                 <w:trPr>
-                  <w:divId w:val="772629346"/>
+                  <w:divId w:val="292253151"/>
                   <w:tblCellSpacing w:w="15" w:type="dxa"/>
                 </w:trPr>
                 <w:tc>
@@ -2403,7 +2757,7 @@
               </w:tr>
               <w:tr>
                 <w:trPr>
-                  <w:divId w:val="772629346"/>
+                  <w:divId w:val="292253151"/>
                   <w:tblCellSpacing w:w="15" w:type="dxa"/>
                 </w:trPr>
                 <w:tc>
@@ -2465,7 +2819,7 @@
               </w:tr>
               <w:tr>
                 <w:trPr>
-                  <w:divId w:val="772629346"/>
+                  <w:divId w:val="292253151"/>
                   <w:tblCellSpacing w:w="15" w:type="dxa"/>
                 </w:trPr>
                 <w:tc>
@@ -2513,7 +2867,7 @@
               </w:tr>
               <w:tr>
                 <w:trPr>
-                  <w:divId w:val="772629346"/>
+                  <w:divId w:val="292253151"/>
                   <w:tblCellSpacing w:w="15" w:type="dxa"/>
                 </w:trPr>
                 <w:tc>
@@ -2576,7 +2930,7 @@
             </w:tbl>
             <w:p>
               <w:pPr>
-                <w:divId w:val="772629346"/>
+                <w:divId w:val="292253151"/>
                 <w:rPr>
                   <w:noProof/>
                 </w:rPr>
@@ -4979,7 +5333,7 @@
 </file>
 
 <file path=customXml/itemProps1.xml><?xml version="1.0" encoding="utf-8"?>
-<ds:datastoreItem xmlns:ds="http://schemas.openxmlformats.org/officeDocument/2006/customXml" ds:itemID="{D3AAE475-370E-4587-AB2C-1A09DAD85ECF}">
+<ds:datastoreItem xmlns:ds="http://schemas.openxmlformats.org/officeDocument/2006/customXml" ds:itemID="{82651996-A171-4DA2-BD59-A03C9673279B}">
   <ds:schemaRefs>
     <ds:schemaRef ds:uri="http://schemas.openxmlformats.org/officeDocument/2006/bibliography"/>
   </ds:schemaRefs>

</xml_diff>

<commit_message>
Update the grammar and language
</commit_message>
<xml_diff>
--- a/documentation/Adaptive Real-Time Strategic Agent in StarCraft Proposal.docx
+++ b/documentation/Adaptive Real-Time Strategic Agent in StarCraft Proposal.docx
@@ -266,13 +266,7 @@
         <w:rPr>
           <w:spacing w:val="-2"/>
         </w:rPr>
-        <w:t xml:space="preserve">Redmond, </w:t>
-      </w:r>
-      <w:r>
-        <w:rPr>
-          <w:spacing w:val="-2"/>
-        </w:rPr>
-        <w:t>Washington</w:t>
+        <w:t>Redmond, Washington</w:t>
       </w:r>
     </w:p>
     <w:p>
@@ -417,55 +411,121 @@
         <w:pStyle w:val="Abstract"/>
       </w:pPr>
       <w:r>
-        <w:t xml:space="preserve">Recent advances in computer hardware motivated the work on incorporating planning and learning in RTS </w:t>
-      </w:r>
-      <w:r>
-        <w:t xml:space="preserve">(Real-Time Strategy) </w:t>
-      </w:r>
-      <w:r>
-        <w:t xml:space="preserve">games which has a direct impact on many industries like military, </w:t>
+        <w:t xml:space="preserve">Algorithms for automated planning and learning are of interest in </w:t>
+      </w:r>
+      <w:r>
+        <w:t xml:space="preserve">many industries </w:t>
+      </w:r>
+      <w:r>
+        <w:t>such as the</w:t>
+      </w:r>
+      <w:r>
+        <w:t xml:space="preserve"> military, </w:t>
       </w:r>
       <w:r>
         <w:t xml:space="preserve">robotics, </w:t>
       </w:r>
       <w:r>
-        <w:t>city building</w:t>
-      </w:r>
-      <w:r>
-        <w:t xml:space="preserve"> and lastly game industry</w:t>
-      </w:r>
-      <w:r>
-        <w:t xml:space="preserve">. The current state of art lakes </w:t>
-      </w:r>
-      <w:r>
-        <w:t xml:space="preserve">of having adaptive agents that reacts in </w:t>
-      </w:r>
-      <w:r>
-        <w:t xml:space="preserve">real time so in this proposal, we present an adaptive </w:t>
+        <w:t xml:space="preserve">city </w:t>
+      </w:r>
+      <w:r>
+        <w:t>planning</w:t>
+      </w:r>
+      <w:r>
+        <w:t xml:space="preserve"> and lastly game </w:t>
+      </w:r>
+      <w:r>
+        <w:t>development</w:t>
+      </w:r>
+      <w:r>
+        <w:t xml:space="preserve">. </w:t>
+      </w:r>
+      <w:r>
+        <w:t>Recent advances in computer hardware have made possible the application of such algorithms to Real-Time Strategy games. However, t</w:t>
+      </w:r>
+      <w:r>
+        <w:t xml:space="preserve">he current state of </w:t>
+      </w:r>
+      <w:r>
+        <w:t xml:space="preserve">the </w:t>
+      </w:r>
+      <w:r>
+        <w:t>art la</w:t>
+      </w:r>
+      <w:r>
+        <w:t>c</w:t>
+      </w:r>
+      <w:r>
+        <w:t xml:space="preserve">ks </w:t>
+      </w:r>
+      <w:r>
+        <w:t xml:space="preserve">adaptive agents that react in </w:t>
+      </w:r>
+      <w:r>
+        <w:t>real time.  I</w:t>
+      </w:r>
+      <w:r>
+        <w:t xml:space="preserve">n this proposal we present an adaptive </w:t>
       </w:r>
       <w:r>
         <w:t xml:space="preserve">real-time </w:t>
       </w:r>
       <w:r>
-        <w:t>agent in that play</w:t>
+        <w:t>agent that play</w:t>
       </w:r>
       <w:r>
         <w:t>s</w:t>
       </w:r>
       <w:r>
-        <w:t xml:space="preserve"> StarCraft (a popular RTS game) successfully</w:t>
-      </w:r>
-      <w:r>
-        <w:t xml:space="preserve"> on high strategic level</w:t>
-      </w:r>
-      <w:r>
-        <w:t xml:space="preserve">. The evaluation at the end shows how the agent is capable being </w:t>
-      </w:r>
-      <w:r>
-        <w:t>adaptive</w:t>
-      </w:r>
-      <w:r>
-        <w:t xml:space="preserve"> in real-time compared to static agents which don’t adapt to the current environment state.</w:t>
+        <w:t xml:space="preserve"> StarCraft (a popular Real-Time Strategy</w:t>
+      </w:r>
+      <w:r>
+        <w:t xml:space="preserve"> game) successfully</w:t>
+      </w:r>
+      <w:r>
+        <w:t xml:space="preserve"> </w:t>
+      </w:r>
+      <w:r>
+        <w:t xml:space="preserve">at a </w:t>
+      </w:r>
+      <w:r>
+        <w:t>high strategic level</w:t>
+      </w:r>
+      <w:r>
+        <w:t xml:space="preserve">. The </w:t>
+      </w:r>
+      <w:r>
+        <w:t xml:space="preserve">agent is </w:t>
+      </w:r>
+      <w:r>
+        <w:t>evaluat</w:t>
+      </w:r>
+      <w:r>
+        <w:t>ed to show its</w:t>
+      </w:r>
+      <w:r>
+        <w:t xml:space="preserve"> </w:t>
+      </w:r>
+      <w:r>
+        <w:t>capability</w:t>
+      </w:r>
+      <w:r>
+        <w:t xml:space="preserve"> </w:t>
+      </w:r>
+      <w:r>
+        <w:t xml:space="preserve">to </w:t>
+      </w:r>
+      <w:r>
+        <w:t>adapt</w:t>
+      </w:r>
+      <w:r>
+        <w:t xml:space="preserve"> in real-time compared to static agents </w:t>
+      </w:r>
+      <w:r>
+        <w:t>that</w:t>
+      </w:r>
+      <w:r>
+        <w:t xml:space="preserve"> don’t adapt to the current environment state.</w:t>
       </w:r>
     </w:p>
     <w:p>
@@ -489,7 +549,49 @@
         <w:ind w:firstLine="0"/>
       </w:pPr>
       <w:r>
-        <w:t>Real-Time Strategy Games offer a wealth research environment by having an unstationary environment with thousands of objects interacting with each other in real time with imperfect information and uncertainty challenges</w:t>
+        <w:t xml:space="preserve">Real-Time Strategy </w:t>
+      </w:r>
+      <w:r>
+        <w:t xml:space="preserve">(RTS) </w:t>
+      </w:r>
+      <w:r>
+        <w:t xml:space="preserve">Games </w:t>
+      </w:r>
+      <w:r>
+        <w:t>are</w:t>
+      </w:r>
+      <w:r>
+        <w:t xml:space="preserve"> </w:t>
+      </w:r>
+      <w:r>
+        <w:t>rich</w:t>
+      </w:r>
+      <w:r>
+        <w:t xml:space="preserve"> research environment</w:t>
+      </w:r>
+      <w:r>
+        <w:t>s</w:t>
+      </w:r>
+      <w:r>
+        <w:t xml:space="preserve"> </w:t>
+      </w:r>
+      <w:r>
+        <w:t>having</w:t>
+      </w:r>
+      <w:r>
+        <w:t xml:space="preserve"> </w:t>
+      </w:r>
+      <w:r>
+        <w:t>non-</w:t>
+      </w:r>
+      <w:r>
+        <w:t xml:space="preserve">stationary </w:t>
+      </w:r>
+      <w:r>
+        <w:t>worlds</w:t>
+      </w:r>
+      <w:r>
+        <w:t xml:space="preserve"> with thousands of objects interacting with each other in real time with imperfect information and uncertainty challenges</w:t>
       </w:r>
       <w:r>
         <w:t xml:space="preserve"> </w:t>
@@ -522,7 +624,31 @@
         </w:sdtContent>
       </w:sdt>
       <w:r>
-        <w:t xml:space="preserve">. The research in RTS games impacts military aspects like group formations, analyzing attacks and retreat timing and composing the army. On the peaceful side, RTS games help in proposing a real-time simulation of building a comfortable city given the population </w:t>
+        <w:t xml:space="preserve">. The research in RTS games impacts military </w:t>
+      </w:r>
+      <w:r>
+        <w:t>practices</w:t>
+      </w:r>
+      <w:r>
+        <w:t xml:space="preserve"> like group formations, analyzing attacks</w:t>
+      </w:r>
+      <w:r>
+        <w:t>,</w:t>
+      </w:r>
+      <w:r>
+        <w:t xml:space="preserve"> </w:t>
+      </w:r>
+      <w:r>
+        <w:t>r</w:t>
+      </w:r>
+      <w:r>
+        <w:t>etreat timing</w:t>
+      </w:r>
+      <w:r>
+        <w:t>,</w:t>
+      </w:r>
+      <w:r>
+        <w:t xml:space="preserve"> and composing the army. On the peaceful side, RTS games help in proposing a real-time simulation of building a comfortable city given the population </w:t>
       </w:r>
       <w:r>
         <w:t>growth and environment changes</w:t>
@@ -571,10 +697,54 @@
         <w:t xml:space="preserve">    </w:t>
       </w:r>
       <w:r>
-        <w:t xml:space="preserve">Many research work have been done </w:t>
-      </w:r>
-      <w:r>
-        <w:t xml:space="preserve">on this area included techniques that are adaptive but not real-time </w:t>
+        <w:t>M</w:t>
+      </w:r>
+      <w:r>
+        <w:t>uch</w:t>
+      </w:r>
+      <w:r>
+        <w:t xml:space="preserve"> research ha</w:t>
+      </w:r>
+      <w:r>
+        <w:t>s</w:t>
+      </w:r>
+      <w:r>
+        <w:t xml:space="preserve"> been done </w:t>
+      </w:r>
+      <w:r>
+        <w:t xml:space="preserve">on this area </w:t>
+      </w:r>
+      <w:sdt>
+        <w:sdtPr>
+          <w:id w:val="551511817"/>
+          <w:citation/>
+        </w:sdtPr>
+        <w:sdtContent>
+          <w:r>
+            <w:fldChar w:fldCharType="begin"/>
+          </w:r>
+          <w:r>
+            <w:instrText xml:space="preserve"> CITATION Ont13 \l 1033 </w:instrText>
+          </w:r>
+          <w:r>
+            <w:fldChar w:fldCharType="separate"/>
+          </w:r>
+          <w:r>
+            <w:rPr>
+              <w:noProof/>
+            </w:rPr>
+            <w:t>[2]</w:t>
+          </w:r>
+          <w:r>
+            <w:fldChar w:fldCharType="end"/>
+          </w:r>
+        </w:sdtContent>
+      </w:sdt>
+      <w:r>
+        <w:t xml:space="preserve"> </w:t>
+      </w:r>
+      <w:r>
+        <w:t xml:space="preserve">included techniques that are adaptive but not real-time </w:t>
       </w:r>
       <w:sdt>
         <w:sdtPr>
@@ -596,7 +766,7 @@
             <w:rPr>
               <w:noProof/>
             </w:rPr>
-            <w:t>[2]</w:t>
+            <w:t>[3]</w:t>
           </w:r>
           <w:r>
             <w:fldChar w:fldCharType="end"/>
@@ -635,7 +805,7 @@
             <w:rPr>
               <w:noProof/>
             </w:rPr>
-            <w:t>[3]</w:t>
+            <w:t>[4]</w:t>
           </w:r>
           <w:r>
             <w:fldChar w:fldCharType="end"/>
@@ -646,7 +816,25 @@
         <w:t>.</w:t>
       </w:r>
       <w:r>
-        <w:t xml:space="preserve"> Most of the current developed agents are far away of being commercial or close to a commercial bot. The real-time aspect is one of the challenges plus the engineering aspect as well. A commercial agent needs to be well engineered and designed to be generic (not only for one RTS game) extendible (can be extended and changed by game developers) and maintainable.</w:t>
+        <w:t xml:space="preserve"> Most of the current agents are far away </w:t>
+      </w:r>
+      <w:r>
+        <w:t xml:space="preserve">from the level of </w:t>
+      </w:r>
+      <w:r>
+        <w:t>a commercial bot. The real-time aspect is one of the challenges plus the engineering aspect as well. A commercial agent needs to be well engineered and designed to be generic (not only for one RTS game)</w:t>
+      </w:r>
+      <w:r>
+        <w:t>,</w:t>
+      </w:r>
+      <w:r>
+        <w:t xml:space="preserve"> extendible (can be extended and changed by game developers)</w:t>
+      </w:r>
+      <w:r>
+        <w:t>,</w:t>
+      </w:r>
+      <w:r>
+        <w:t xml:space="preserve"> and maintainable.</w:t>
       </w:r>
     </w:p>
     <w:p>
@@ -659,7 +847,13 @@
         <w:t xml:space="preserve">    </w:t>
       </w:r>
       <w:r>
-        <w:t xml:space="preserve">This proposal will be specific for high level strategic aspect of </w:t>
+        <w:t xml:space="preserve">This proposal </w:t>
+      </w:r>
+      <w:r>
+        <w:t xml:space="preserve">focuses on the </w:t>
+      </w:r>
+      <w:r>
+        <w:t xml:space="preserve">high level strategic aspect of </w:t>
       </w:r>
       <w:r>
         <w:t xml:space="preserve">agents playing </w:t>
@@ -679,17 +873,59 @@
         <w:t>different aspects</w:t>
       </w:r>
       <w:r>
-        <w:t xml:space="preserve"> like what’s the agent opening strategy is it rushing strategy (make a quick army and attack) or defensive (build a strong economy and defend the city) or something else? The high level strategy also determines how the agent will build its economy from high level </w:t>
+        <w:t xml:space="preserve"> like what’s the agent opening strategy</w:t>
+      </w:r>
+      <w:r>
+        <w:t>, for example,</w:t>
+      </w:r>
+      <w:r>
+        <w:t xml:space="preserve"> is it rushing strategy (make a quick army and attack) or defensive (build a strong economy and defend the city) or something else? The high level strategy also determines how the agent will build its </w:t>
       </w:r>
       <w:r>
         <w:lastRenderedPageBreak/>
-        <w:t xml:space="preserve">aspect for example the engine can rely on heavily farming only or getting </w:t>
-      </w:r>
-      <w:r>
-        <w:t xml:space="preserve">a hiring a constant refineries that get money? What’s the high level structure of the army? </w:t>
-      </w:r>
-      <w:r>
-        <w:t>There are two different levels which are medium level tactics and low level (sometimes called micro-management) which are not included in this proposal.</w:t>
+        <w:t>economy</w:t>
+      </w:r>
+      <w:r>
+        <w:t>,</w:t>
+      </w:r>
+      <w:r>
+        <w:t xml:space="preserve"> for example</w:t>
+      </w:r>
+      <w:r>
+        <w:t>,</w:t>
+      </w:r>
+      <w:r>
+        <w:t xml:space="preserve"> the engine can rely on heavily farming only or getting </w:t>
+      </w:r>
+      <w:r>
+        <w:t>a hiring a con</w:t>
+      </w:r>
+      <w:r>
+        <w:t>stant refineries that get money.</w:t>
+      </w:r>
+      <w:r>
+        <w:t xml:space="preserve"> What’s the high level structure of the army? </w:t>
+      </w:r>
+      <w:r>
+        <w:t xml:space="preserve">There are two </w:t>
+      </w:r>
+      <w:r>
+        <w:t xml:space="preserve">additional </w:t>
+      </w:r>
+      <w:r>
+        <w:t>levels</w:t>
+      </w:r>
+      <w:r>
+        <w:t>,</w:t>
+      </w:r>
+      <w:r>
+        <w:t xml:space="preserve"> medium level tactics and low level (sometimes called micro-management)</w:t>
+      </w:r>
+      <w:r>
+        <w:t>,</w:t>
+      </w:r>
+      <w:r>
+        <w:t xml:space="preserve"> which are not included in this proposal.</w:t>
       </w:r>
     </w:p>
     <w:p>
@@ -715,12 +951,30 @@
     </w:p>
     <w:p>
       <w:r>
-        <w:t>Computer games have many genres one of them is called Real-Time Strategy (RTS) Games in which the player is supposed to build a complete city, manage its resources, builds a strong army for this city, gather resources, make aliases and attack enemies. The goal of a RTS game is to defeat all the enemies and destroy all their structures.</w:t>
-      </w:r>
-    </w:p>
-    <w:p>
-      <w:r>
-        <w:t>RTS games have some attributes that make them special genre:</w:t>
+        <w:t xml:space="preserve">Real-Time Strategy Games </w:t>
+      </w:r>
+      <w:r>
+        <w:t xml:space="preserve">are a genre of computer games </w:t>
+      </w:r>
+      <w:r>
+        <w:t>in which the player is supposed to build a complete city, manage its resources, builds a strong army for this city, gather resources, make al</w:t>
+      </w:r>
+      <w:r>
+        <w:t>liances,</w:t>
+      </w:r>
+      <w:r>
+        <w:t xml:space="preserve"> and attack enemies. The goal of a RTS game is to defeat all the enemies and destroy all their structures.</w:t>
+      </w:r>
+    </w:p>
+    <w:p>
+      <w:r>
+        <w:t xml:space="preserve">RTS games have some </w:t>
+      </w:r>
+      <w:r>
+        <w:t xml:space="preserve">distinctive </w:t>
+      </w:r>
+      <w:r>
+        <w:t>attributes:</w:t>
       </w:r>
     </w:p>
     <w:p>
@@ -800,7 +1054,7 @@
             <w:rPr>
               <w:noProof/>
             </w:rPr>
-            <w:t>[4]</w:t>
+            <w:t>[5]</w:t>
           </w:r>
           <w:r>
             <w:fldChar w:fldCharType="end"/>
@@ -814,7 +1068,13 @@
         <w:t xml:space="preserve">is </w:t>
       </w:r>
       <w:r>
-        <w:t>a popular RTS game developed by Blizzard Entertainment will be used as test bed</w:t>
+        <w:t xml:space="preserve">a popular RTS game developed by Blizzard Entertainment will be used as </w:t>
+      </w:r>
+      <w:r>
+        <w:t xml:space="preserve">a </w:t>
+      </w:r>
+      <w:r>
+        <w:t>test bed</w:t>
       </w:r>
       <w:r>
         <w:t xml:space="preserve"> in this proposal</w:t>
@@ -951,7 +1211,13 @@
         <w:t xml:space="preserve"> in </w:t>
       </w:r>
       <w:r>
-        <w:t xml:space="preserve">RTS game included </w:t>
+        <w:t>RTS game includ</w:t>
+      </w:r>
+      <w:r>
+        <w:t>e</w:t>
+      </w:r>
+      <w:r>
+        <w:t xml:space="preserve"> </w:t>
       </w:r>
       <w:r>
         <w:t>three</w:t>
@@ -972,7 +1238,13 @@
         <w:t>r</w:t>
       </w:r>
       <w:r>
-        <w:t xml:space="preserve">esearches approached the problem from </w:t>
+        <w:t>esearche</w:t>
+      </w:r>
+      <w:r>
+        <w:t>r</w:t>
+      </w:r>
+      <w:r>
+        <w:t xml:space="preserve">s approach the problem from </w:t>
       </w:r>
       <w:r>
         <w:t xml:space="preserve">automated </w:t>
@@ -984,7 +1256,19 @@
         <w:t xml:space="preserve">, </w:t>
       </w:r>
       <w:r>
-        <w:t xml:space="preserve">machine learning or automated </w:t>
+        <w:t>machine learning</w:t>
+      </w:r>
+      <w:r>
+        <w:t>,</w:t>
+      </w:r>
+      <w:r>
+        <w:t xml:space="preserve"> </w:t>
+      </w:r>
+      <w:r>
+        <w:t>and</w:t>
+      </w:r>
+      <w:r>
+        <w:t xml:space="preserve"> automated </w:t>
       </w:r>
       <w:r>
         <w:t>planning blended with machine learning</w:t>
@@ -999,7 +1283,13 @@
         <w:t xml:space="preserve"> </w:t>
       </w:r>
       <w:r>
-        <w:t>Related work for each approach is described in the coming sections.</w:t>
+        <w:t>Related work for each approach is described in th</w:t>
+      </w:r>
+      <w:r>
+        <w:t>is section</w:t>
+      </w:r>
+      <w:r>
+        <w:t>.</w:t>
       </w:r>
     </w:p>
     <w:p/>
@@ -1032,7 +1322,7 @@
             <w:rPr>
               <w:noProof/>
             </w:rPr>
-            <w:t>[2]</w:t>
+            <w:t>[3]</w:t>
           </w:r>
           <w:r>
             <w:fldChar w:fldCharType="end"/>
@@ -1133,15 +1423,30 @@
         <w:t>2</w:t>
       </w:r>
       <w:r>
+        <w:rPr>
+          <w:noProof/>
+        </w:rPr>
         <w:fldChar w:fldCharType="end"/>
       </w:r>
       <w:r>
-        <w:t>: OLCBP cycle.</w:t>
-      </w:r>
-    </w:p>
-    <w:p>
-      <w:r>
-        <w:t xml:space="preserve">The expansion part is responsible for taking a problem divide it into sub-problems using HTN </w:t>
+        <w:t>: OLCBP cycle</w:t>
+      </w:r>
+    </w:p>
+    <w:p>
+      <w:r>
+        <w:t xml:space="preserve">The expansion part is responsible for taking a problem </w:t>
+      </w:r>
+      <w:r>
+        <w:t xml:space="preserve">and </w:t>
+      </w:r>
+      <w:r>
+        <w:t>divid</w:t>
+      </w:r>
+      <w:r>
+        <w:t>ing</w:t>
+      </w:r>
+      <w:r>
+        <w:t xml:space="preserve"> it into sub-problems using HTN </w:t>
       </w:r>
       <w:r>
         <w:t>(</w:t>
@@ -1165,7 +1470,25 @@
         <w:t xml:space="preserve">) </w:t>
       </w:r>
       <w:r>
-        <w:t xml:space="preserve">representation, then the it retrieves a suitable plan for the current world state from the </w:t>
+        <w:t>representation</w:t>
+      </w:r>
+      <w:r>
+        <w:t>.</w:t>
+      </w:r>
+      <w:r>
+        <w:t xml:space="preserve"> </w:t>
+      </w:r>
+      <w:r>
+        <w:t xml:space="preserve">A suitable plan </w:t>
+      </w:r>
+      <w:r>
+        <w:t xml:space="preserve">for the current world state </w:t>
+      </w:r>
+      <w:r>
+        <w:t xml:space="preserve">is retrieved </w:t>
+      </w:r>
+      <w:r>
+        <w:t xml:space="preserve">from the </w:t>
       </w:r>
       <w:proofErr w:type="spellStart"/>
       <w:r>
@@ -1173,40 +1496,61 @@
       </w:r>
       <w:proofErr w:type="spellEnd"/>
       <w:r>
-        <w:t xml:space="preserve"> and send this plan to execution module which in turn takes the HTN evaluates it and find out ready plans for execution.</w:t>
-      </w:r>
-      <w:r>
-        <w:t xml:space="preserve"> The system also provides revision phase where a learning algorithm can be plugged in (which is done in </w:t>
-      </w:r>
-      <w:sdt>
-        <w:sdtPr>
-          <w:id w:val="973877932"/>
-          <w:citation/>
-        </w:sdtPr>
-        <w:sdtEndPr/>
-        <w:sdtContent>
-          <w:r>
-            <w:fldChar w:fldCharType="begin"/>
-          </w:r>
-          <w:r>
-            <w:instrText xml:space="preserve"> CITATION Are10 \l 1033 </w:instrText>
-          </w:r>
-          <w:r>
-            <w:fldChar w:fldCharType="separate"/>
-          </w:r>
-          <w:r>
-            <w:rPr>
-              <w:noProof/>
-            </w:rPr>
-            <w:t>[5]</w:t>
-          </w:r>
-          <w:r>
-            <w:fldChar w:fldCharType="end"/>
-          </w:r>
-        </w:sdtContent>
-      </w:sdt>
-      <w:r>
-        <w:t xml:space="preserve">) and later the revised case can be retained back into the </w:t>
+        <w:t xml:space="preserve"> and sen</w:t>
+      </w:r>
+      <w:r>
+        <w:t>t</w:t>
+      </w:r>
+      <w:r>
+        <w:t xml:space="preserve"> to </w:t>
+      </w:r>
+      <w:r>
+        <w:t xml:space="preserve">the </w:t>
+      </w:r>
+      <w:r>
+        <w:t>execution module</w:t>
+      </w:r>
+      <w:r>
+        <w:t>,</w:t>
+      </w:r>
+      <w:r>
+        <w:t xml:space="preserve"> which in turn takes the HTN</w:t>
+      </w:r>
+      <w:r>
+        <w:t>,</w:t>
+      </w:r>
+      <w:r>
+        <w:t xml:space="preserve"> evaluates it</w:t>
+      </w:r>
+      <w:r>
+        <w:t>,</w:t>
+      </w:r>
+      <w:r>
+        <w:t xml:space="preserve"> and find</w:t>
+      </w:r>
+      <w:r>
+        <w:t>s</w:t>
+      </w:r>
+      <w:r>
+        <w:t xml:space="preserve"> plans </w:t>
+      </w:r>
+      <w:r>
+        <w:t xml:space="preserve">ready </w:t>
+      </w:r>
+      <w:r>
+        <w:t>for execution.</w:t>
+      </w:r>
+      <w:r>
+        <w:t xml:space="preserve"> The system also provides </w:t>
+      </w:r>
+      <w:r>
+        <w:t xml:space="preserve">a </w:t>
+      </w:r>
+      <w:r>
+        <w:t xml:space="preserve">revision phase where a learning algorithm can be plugged in </w:t>
+      </w:r>
+      <w:r>
+        <w:t xml:space="preserve">and later the revised case can be retained back into the </w:t>
       </w:r>
       <w:proofErr w:type="spellStart"/>
       <w:r>
@@ -1237,10 +1581,22 @@
       </w:r>
       <w:proofErr w:type="spellEnd"/>
       <w:r>
-        <w:t xml:space="preserve"> can observe human player and le</w:t>
-      </w:r>
-      <w:r>
-        <w:t xml:space="preserve">arn from its playing strategy. </w:t>
+        <w:t xml:space="preserve"> can observe human player</w:t>
+      </w:r>
+      <w:r>
+        <w:t>s</w:t>
+      </w:r>
+      <w:r>
+        <w:t xml:space="preserve"> and le</w:t>
+      </w:r>
+      <w:r>
+        <w:t xml:space="preserve">arn from </w:t>
+      </w:r>
+      <w:r>
+        <w:t>their</w:t>
+      </w:r>
+      <w:r>
+        <w:t xml:space="preserve"> playing strategy. </w:t>
       </w:r>
       <w:proofErr w:type="spellStart"/>
       <w:r>
@@ -1248,13 +1604,31 @@
       </w:r>
       <w:proofErr w:type="spellEnd"/>
       <w:r>
-        <w:t xml:space="preserve"> can tackled the </w:t>
+        <w:t xml:space="preserve"> can tackle the </w:t>
       </w:r>
       <w:r>
         <w:t>adaptively</w:t>
       </w:r>
       <w:r>
-        <w:t xml:space="preserve"> problem successfully, its capable of playing complete game in adaptive manner but it lacks of being real-time as the retriever performance is too slow compared to a commercial RTS game. Besides that </w:t>
+        <w:t xml:space="preserve"> problem successfully, it</w:t>
+      </w:r>
+      <w:r>
+        <w:t>’</w:t>
+      </w:r>
+      <w:r>
+        <w:t xml:space="preserve">s capable of playing complete game in adaptive manner but it lacks real-time </w:t>
+      </w:r>
+      <w:r>
+        <w:t xml:space="preserve">performance </w:t>
+      </w:r>
+      <w:r>
+        <w:t>as the retriever is too slow compared to a commercial RTS game. Besides that</w:t>
+      </w:r>
+      <w:r>
+        <w:t>,</w:t>
+      </w:r>
+      <w:r>
+        <w:t xml:space="preserve"> </w:t>
       </w:r>
       <w:proofErr w:type="spellStart"/>
       <w:r>
@@ -1265,7 +1639,13 @@
         <w:t xml:space="preserve"> </w:t>
       </w:r>
       <w:r>
-        <w:t>acts under perfect information assumption which is not valid for commercial RTS games</w:t>
+        <w:t xml:space="preserve">acts under </w:t>
+      </w:r>
+      <w:r>
+        <w:t xml:space="preserve">a </w:t>
+      </w:r>
+      <w:r>
+        <w:t>perfect information assumption which is not valid for commercial RTS games</w:t>
       </w:r>
       <w:r>
         <w:t>.</w:t>
@@ -1314,7 +1694,7 @@
             <w:rPr>
               <w:noProof/>
             </w:rPr>
-            <w:t>[5]</w:t>
+            <w:t>[6]</w:t>
           </w:r>
           <w:r>
             <w:fldChar w:fldCharType="end"/>
@@ -1322,13 +1702,31 @@
         </w:sdtContent>
       </w:sdt>
       <w:r>
-        <w:t xml:space="preserve"> improved the case revision </w:t>
+        <w:t xml:space="preserve"> improve</w:t>
+      </w:r>
+      <w:r>
+        <w:t>s</w:t>
+      </w:r>
+      <w:r>
+        <w:t xml:space="preserve"> the case revision </w:t>
       </w:r>
       <w:r>
         <w:t>phase</w:t>
       </w:r>
       <w:r>
-        <w:t xml:space="preserve"> with a more decent and reliable one. The agent used Reinforcement Learning techniques specially Lambda </w:t>
+        <w:t xml:space="preserve"> with a more decent and reliable one. The agent used Reinforcement Learning techniques</w:t>
+      </w:r>
+      <w:r>
+        <w:t>,</w:t>
+      </w:r>
+      <w:r>
+        <w:t xml:space="preserve"> </w:t>
+      </w:r>
+      <w:r>
+        <w:t>specifically</w:t>
+      </w:r>
+      <w:r>
+        <w:t xml:space="preserve"> Lambda </w:t>
       </w:r>
       <w:proofErr w:type="spellStart"/>
       <w:r>
@@ -1336,15 +1734,52 @@
       </w:r>
       <w:proofErr w:type="spellEnd"/>
       <w:r>
-        <w:t xml:space="preserve"> which is a subset from Temporal Difference approach. Besides that it used Eligibility Traces which adds the concept of credibility to a plan. The agent starts with exploration phase when it tries to use any available case and evaluate it, after having some history about the used cases/plans the agent starts </w:t>
-      </w:r>
-      <w:proofErr w:type="gramStart"/>
-      <w:r>
-        <w:t>it’s</w:t>
-      </w:r>
-      <w:proofErr w:type="gramEnd"/>
-      <w:r>
-        <w:t xml:space="preserve"> exploitation phase when it looks for credible and successful plans. The Lambda </w:t>
+        <w:t>,</w:t>
+      </w:r>
+      <w:r>
+        <w:t xml:space="preserve"> which is a subset from Temporal Difference approach. </w:t>
+      </w:r>
+      <w:r>
+        <w:t>I</w:t>
+      </w:r>
+      <w:r>
+        <w:t xml:space="preserve">t </w:t>
+      </w:r>
+      <w:r>
+        <w:t xml:space="preserve">also </w:t>
+      </w:r>
+      <w:r>
+        <w:t>use</w:t>
+      </w:r>
+      <w:r>
+        <w:t>s</w:t>
+      </w:r>
+      <w:r>
+        <w:t xml:space="preserve"> Eligibility Traces which add the concept of credibility</w:t>
+      </w:r>
+      <w:r>
+        <w:t xml:space="preserve"> to a plan. The agent starts in an</w:t>
+      </w:r>
+      <w:r>
+        <w:t xml:space="preserve"> exploration phase whe</w:t>
+      </w:r>
+      <w:r>
+        <w:t>re</w:t>
+      </w:r>
+      <w:r>
+        <w:t xml:space="preserve"> it tries to use any available case and evaluate it</w:t>
+      </w:r>
+      <w:r>
+        <w:t>.  A</w:t>
+      </w:r>
+      <w:r>
+        <w:t>fter having some history about the used cases/plans the agent starts its exploitation phase whe</w:t>
+      </w:r>
+      <w:r>
+        <w:t>re</w:t>
+      </w:r>
+      <w:r>
+        <w:t xml:space="preserve"> it looks for credible and successful plans. The Lambda </w:t>
       </w:r>
       <w:proofErr w:type="spellStart"/>
       <w:r>
@@ -1352,7 +1787,37 @@
       </w:r>
       <w:proofErr w:type="spellEnd"/>
       <w:r>
-        <w:t xml:space="preserve"> helps in deciding the case success and Eligibility Traces helps in deciding the case credibility. In this approach the agent gets more intelligence into its playing strategy but on the other hand still face issue of being real-time and works under perfect information environments only.</w:t>
+        <w:t xml:space="preserve"> helps in deciding the case success and Eligibility Traces helps in deciding the case credibility. In this approach the agent </w:t>
+      </w:r>
+      <w:r>
+        <w:t>uses a</w:t>
+      </w:r>
+      <w:r>
+        <w:t xml:space="preserve"> more intelligen</w:t>
+      </w:r>
+      <w:r>
+        <w:t>t</w:t>
+      </w:r>
+      <w:r>
+        <w:t xml:space="preserve"> playing strategy</w:t>
+      </w:r>
+      <w:r>
+        <w:t>,</w:t>
+      </w:r>
+      <w:r>
+        <w:t xml:space="preserve"> but on the other hand still face</w:t>
+      </w:r>
+      <w:r>
+        <w:t>s the</w:t>
+      </w:r>
+      <w:r>
+        <w:t xml:space="preserve"> issue of being real-time and work</w:t>
+      </w:r>
+      <w:r>
+        <w:t>ing</w:t>
+      </w:r>
+      <w:r>
+        <w:t xml:space="preserve"> under perfect information environments only.</w:t>
       </w:r>
     </w:p>
     <w:p>
@@ -1387,7 +1852,7 @@
             <w:rPr>
               <w:noProof/>
             </w:rPr>
-            <w:t>[6]</w:t>
+            <w:t>[7]</w:t>
           </w:r>
           <w:r>
             <w:fldChar w:fldCharType="end"/>
@@ -1401,7 +1866,13 @@
         <w:t>using a combination of reactive and deliberative techniques</w:t>
       </w:r>
       <w:r>
-        <w:t xml:space="preserve">. A collection of hand-authored behaviors is included in strategy manager for executing exact build order. Goal-driven autonomy </w:t>
+        <w:t xml:space="preserve">. A collection of hand-authored behaviors is included in </w:t>
+      </w:r>
+      <w:r>
+        <w:t xml:space="preserve">a </w:t>
+      </w:r>
+      <w:r>
+        <w:t xml:space="preserve">strategy manager for executing exact build order. Goal-driven autonomy </w:t>
       </w:r>
       <w:sdt>
         <w:sdtPr>
@@ -1423,7 +1894,7 @@
             <w:rPr>
               <w:noProof/>
             </w:rPr>
-            <w:t>[7]</w:t>
+            <w:t>[8]</w:t>
           </w:r>
           <w:r>
             <w:fldChar w:fldCharType="end"/>
@@ -1445,7 +1916,27 @@
       </w:r>
       <w:proofErr w:type="spellEnd"/>
       <w:r>
-        <w:t xml:space="preserve"> uses case-based planner to transition from the initial strategy into future strategies. The case-based planner retrieves plan that’s closed to the existing situation (similar to </w:t>
+        <w:t xml:space="preserve"> uses case-based planner to transition from the initial strategy into future strategies. The case-based planner retrieves plan that</w:t>
+      </w:r>
+      <w:r>
+        <w:t xml:space="preserve"> i</w:t>
+      </w:r>
+      <w:r>
+        <w:t>s close</w:t>
+      </w:r>
+      <w:r>
+        <w:t>st</w:t>
+      </w:r>
+      <w:r>
+        <w:t xml:space="preserve"> to the existing situation (similar to </w:t>
+      </w:r>
+      <w:proofErr w:type="spellStart"/>
+      <w:r>
+        <w:t>Darmok</w:t>
+      </w:r>
+      <w:proofErr w:type="spellEnd"/>
+      <w:r>
+        <w:t xml:space="preserve"> </w:t>
       </w:r>
       <w:sdt>
         <w:sdtPr>
@@ -1467,7 +1958,7 @@
             <w:rPr>
               <w:noProof/>
             </w:rPr>
-            <w:t>[2]</w:t>
+            <w:t>[3]</w:t>
           </w:r>
           <w:r>
             <w:fldChar w:fldCharType="end"/>
@@ -1475,11 +1966,11 @@
         </w:sdtContent>
       </w:sdt>
       <w:r>
-        <w:t xml:space="preserve">) and by doing this opponent </w:t>
+        <w:t xml:space="preserve">) and by doing this </w:t>
       </w:r>
       <w:r>
         <w:lastRenderedPageBreak/>
-        <w:t xml:space="preserve">modelling and strategy selection tasks are </w:t>
+        <w:t xml:space="preserve">opponent modelling and strategy selection tasks are </w:t>
       </w:r>
       <w:r>
         <w:t>considered to be done in adaptive manner</w:t>
@@ -1523,7 +2014,7 @@
             <w:rPr>
               <w:noProof/>
             </w:rPr>
-            <w:t>[8]</w:t>
+            <w:t>[9]</w:t>
           </w:r>
           <w:r>
             <w:fldChar w:fldCharType="end"/>
@@ -1613,6 +2104,9 @@
         <w:t>3</w:t>
       </w:r>
       <w:r>
+        <w:rPr>
+          <w:noProof/>
+        </w:rPr>
         <w:fldChar w:fldCharType="end"/>
       </w:r>
       <w:r>
@@ -1656,7 +2150,7 @@
         <w:t>agent</w:t>
       </w:r>
       <w:r>
-        <w:t xml:space="preserve"> mentioned in </w:t>
+        <w:t xml:space="preserve"> </w:t>
       </w:r>
       <w:sdt>
         <w:sdtPr>
@@ -1678,7 +2172,7 @@
             <w:rPr>
               <w:noProof/>
             </w:rPr>
-            <w:t>[5]</w:t>
+            <w:t>[6]</w:t>
           </w:r>
           <w:r>
             <w:fldChar w:fldCharType="end"/>
@@ -1686,7 +2180,19 @@
         </w:sdtContent>
       </w:sdt>
       <w:r>
-        <w:t xml:space="preserve">. The current retrieval algorithm performance is not good enough for commercial game &lt;To Do: measure FPS for current system&gt;. An acceptable frame per second (FPS) rate for a commercial game is between 30 and 60 FPS </w:t>
+        <w:t>. The current retrieval algorithm</w:t>
+      </w:r>
+      <w:r>
+        <w:t>’s</w:t>
+      </w:r>
+      <w:r>
+        <w:t xml:space="preserve"> performance</w:t>
+      </w:r>
+      <w:r>
+        <w:t>, as measured by the game’s overall frame rate,</w:t>
+      </w:r>
+      <w:r>
+        <w:t xml:space="preserve"> is not good enough for commercial game. An acceptable frame per second (FPS) rate for a commercial game is between 30 and 60 FPS </w:t>
       </w:r>
       <w:sdt>
         <w:sdtPr>
@@ -1708,7 +2214,7 @@
             <w:rPr>
               <w:noProof/>
             </w:rPr>
-            <w:t>[9]</w:t>
+            <w:t>[10]</w:t>
           </w:r>
           <w:r>
             <w:fldChar w:fldCharType="end"/>
@@ -1716,16 +2222,73 @@
         </w:sdtContent>
       </w:sdt>
       <w:r>
-        <w:t>. This degrade of performance is resulted from couple of reasons a) searching through huge search space with a linear search approach b) matching the game state features by Euclidian distance  for every feature c) Using non-relative and high computation features in the evaluation excessively.</w:t>
-      </w:r>
-    </w:p>
-    <w:p>
-      <w:r>
-        <w:t xml:space="preserve">    The proposed approach suggests learning a decision tree offline for each game goal (like </w:t>
+        <w:t>. This degrad</w:t>
+      </w:r>
+      <w:r>
+        <w:t>ation</w:t>
+      </w:r>
+      <w:r>
+        <w:t xml:space="preserve"> </w:t>
+      </w:r>
+      <w:r>
+        <w:t>of</w:t>
+      </w:r>
+      <w:r>
+        <w:t xml:space="preserve"> performance result</w:t>
+      </w:r>
+      <w:r>
+        <w:t>s</w:t>
+      </w:r>
+      <w:r>
+        <w:t xml:space="preserve"> from </w:t>
+      </w:r>
+      <w:r>
+        <w:t xml:space="preserve">a </w:t>
+      </w:r>
+      <w:r>
+        <w:t xml:space="preserve">couple of reasons a) searching through </w:t>
+      </w:r>
+      <w:r>
+        <w:t xml:space="preserve">a </w:t>
+      </w:r>
+      <w:r>
+        <w:t>huge search space with a linear search approach</w:t>
+      </w:r>
+      <w:r>
+        <w:t>,</w:t>
+      </w:r>
+      <w:r>
+        <w:t xml:space="preserve"> b) matching the game state features by Euclidian distance  for every feature</w:t>
+      </w:r>
+      <w:r>
+        <w:t>,</w:t>
+      </w:r>
+      <w:r>
+        <w:t xml:space="preserve"> c) </w:t>
+      </w:r>
+      <w:r>
+        <w:t>u</w:t>
+      </w:r>
+      <w:r>
+        <w:t>sing non-relative and high computation features in the evaluation excessively.</w:t>
+      </w:r>
+    </w:p>
+    <w:p>
+      <w:r>
+        <w:t xml:space="preserve">    The proposed approach </w:t>
+      </w:r>
+      <w:r>
+        <w:t>involves</w:t>
+      </w:r>
+      <w:r>
+        <w:t xml:space="preserve"> learning a decision tree offline for each game goal (like </w:t>
       </w:r>
       <w:proofErr w:type="spellStart"/>
       <w:r>
-        <w:t>BuildCity</w:t>
+        <w:t>BuildCit</w:t>
+      </w:r>
+      <w:r>
+        <w:t>y</w:t>
       </w:r>
       <w:proofErr w:type="spellEnd"/>
       <w:r>
@@ -1737,7 +2300,10 @@
       </w:r>
       <w:proofErr w:type="spellEnd"/>
       <w:r>
-        <w:t>, etc…) and then uses this tree</w:t>
+        <w:t>, etc…) and then using</w:t>
+      </w:r>
+      <w:r>
+        <w:t xml:space="preserve"> this tree</w:t>
       </w:r>
       <w:r>
         <w:t xml:space="preserve"> </w:t>
@@ -1770,7 +2336,19 @@
         <w:t xml:space="preserve">for the matching. </w:t>
       </w:r>
       <w:r>
-        <w:t xml:space="preserve">At the end of the search, the suitable plan for the current game state should be returned. Following this will exclude big part of search space which is all plans that doesn’t belong to the goal in ask and each decision tree will use its own features that are relative to the goal context (for example a </w:t>
+        <w:t xml:space="preserve">Consequently, a big part of search space will be excluded, specifically all plans that don’t belong to the goal. </w:t>
+      </w:r>
+      <w:r>
+        <w:t>At the end of the search, a</w:t>
+      </w:r>
+      <w:r>
+        <w:t xml:space="preserve"> suitable plan for the current game state should be returned.</w:t>
+      </w:r>
+      <w:r>
+        <w:t xml:space="preserve">  E</w:t>
+      </w:r>
+      <w:r>
+        <w:t xml:space="preserve">ach decision tree will use its own features that are relative to the goal context (for example a </w:t>
       </w:r>
       <w:proofErr w:type="spellStart"/>
       <w:r>
@@ -1804,18 +2382,14 @@
       <w:pPr>
         <w:pStyle w:val="Heading2"/>
         <w:rPr>
-          <w:b w:val="0"/>
           <w:bCs/>
-          <w:i/>
           <w:iCs/>
           <w:caps/>
         </w:rPr>
       </w:pPr>
       <w:r>
         <w:rPr>
-          <w:b w:val="0"/>
           <w:bCs/>
-          <w:i/>
           <w:iCs/>
         </w:rPr>
         <w:t>Frame Rate</w:t>
@@ -1831,17 +2405,13 @@
       <w:pPr>
         <w:pStyle w:val="Heading2"/>
         <w:rPr>
-          <w:b w:val="0"/>
           <w:bCs/>
-          <w:i/>
           <w:iCs/>
         </w:rPr>
       </w:pPr>
       <w:r>
         <w:rPr>
-          <w:b w:val="0"/>
           <w:bCs/>
-          <w:i/>
           <w:iCs/>
         </w:rPr>
         <w:t>Adaptation Rate</w:t>
@@ -1875,17 +2445,13 @@
       <w:pPr>
         <w:pStyle w:val="Heading2"/>
         <w:rPr>
-          <w:b w:val="0"/>
           <w:bCs/>
-          <w:i/>
           <w:iCs/>
         </w:rPr>
       </w:pPr>
       <w:r>
         <w:rPr>
-          <w:b w:val="0"/>
           <w:bCs/>
-          <w:i/>
           <w:iCs/>
         </w:rPr>
         <w:t>Win Rate</w:t>
@@ -1899,22 +2465,24 @@
         <w:t>will play a bunch of games with human players, static AI bots and deliberative AI agents and then measure how many games the agent won from these games.</w:t>
       </w:r>
     </w:p>
-    <w:p/>
+    <w:p>
+      <w:pPr>
+        <w:rPr>
+          <w:b/>
+        </w:rPr>
+      </w:pPr>
+    </w:p>
     <w:p>
       <w:pPr>
         <w:pStyle w:val="Heading2"/>
         <w:rPr>
-          <w:b w:val="0"/>
           <w:bCs/>
-          <w:i/>
           <w:iCs/>
         </w:rPr>
       </w:pPr>
       <w:r>
         <w:rPr>
-          <w:b w:val="0"/>
           <w:bCs/>
-          <w:i/>
           <w:iCs/>
         </w:rPr>
         <w:t>Turing Test</w:t>
@@ -1929,6 +2497,7 @@
           <w:id w:val="542943609"/>
           <w:citation/>
         </w:sdtPr>
+        <w:sdtEndPr/>
         <w:sdtContent>
           <w:r>
             <w:fldChar w:fldCharType="begin"/>
@@ -1943,7 +2512,7 @@
             <w:rPr>
               <w:noProof/>
             </w:rPr>
-            <w:t>[10]</w:t>
+            <w:t>[11]</w:t>
           </w:r>
           <w:r>
             <w:fldChar w:fldCharType="end"/>
@@ -2041,7 +2610,10 @@
               <w:t xml:space="preserve">Setup the development environment using BWAPI and </w:t>
             </w:r>
             <w:r>
-              <w:t xml:space="preserve">move the engine to use StarCraft instead of </w:t>
+              <w:t>port</w:t>
+            </w:r>
+            <w:r>
+              <w:t xml:space="preserve"> the engine to use StarCraft instead of </w:t>
             </w:r>
             <w:proofErr w:type="spellStart"/>
             <w:r>
@@ -2072,6 +2644,9 @@
           <w:p>
             <w:r>
               <w:t>Read about decision trees and how to learn a decision tree from a given goal</w:t>
+            </w:r>
+            <w:r>
+              <w:t xml:space="preserve"> and then decide which algorithm to use.</w:t>
             </w:r>
           </w:p>
         </w:tc>
@@ -2158,10 +2733,7 @@
           </w:tcPr>
           <w:p>
             <w:r>
-              <w:t xml:space="preserve">Do the </w:t>
-            </w:r>
-            <w:r>
-              <w:t>experiments</w:t>
+              <w:t>Do the experiments</w:t>
             </w:r>
             <w:r>
               <w:t xml:space="preserve"> </w:t>
@@ -2249,8 +2821,6 @@
       <w:r>
         <w:t xml:space="preserve"> agent playing StarCraft</w:t>
       </w:r>
-      <w:bookmarkStart w:id="10" w:name="_GoBack"/>
-      <w:bookmarkEnd w:id="10"/>
     </w:p>
     <w:p>
       <w:pPr>
@@ -2337,7 +2907,7 @@
               </w:tblGrid>
               <w:tr>
                 <w:trPr>
-                  <w:divId w:val="292253151"/>
+                  <w:divId w:val="39743616"/>
                   <w:tblCellSpacing w:w="15" w:type="dxa"/>
                 </w:trPr>
                 <w:tc>
@@ -2399,7 +2969,7 @@
               </w:tr>
               <w:tr>
                 <w:trPr>
-                  <w:divId w:val="292253151"/>
+                  <w:divId w:val="39743616"/>
                   <w:tblCellSpacing w:w="15" w:type="dxa"/>
                 </w:trPr>
                 <w:tc>
@@ -2440,7 +3010,15 @@
                       <w:rPr>
                         <w:noProof/>
                       </w:rPr>
-                      <w:t xml:space="preserve">S. Ontanon, K. Mishra, N. Sugandh and a. A. Ram, "On-line case-based," </w:t>
+                      <w:t xml:space="preserve">S. Ontanon, G. Synnaeve, A. Uriarte, F. Richoux, D. Churchill and M. Preuss, "A Survey of Real-Time Strategy Game AI Research </w:t>
+                    </w:r>
+                    <w:bookmarkStart w:id="10" w:name="_GoBack"/>
+                    <w:bookmarkEnd w:id="10"/>
+                    <w:r>
+                      <w:rPr>
+                        <w:noProof/>
+                      </w:rPr>
+                      <w:t xml:space="preserve">and Competition in StarCraft," </w:t>
                     </w:r>
                     <w:r>
                       <w:rPr>
@@ -2448,20 +3026,20 @@
                         <w:iCs/>
                         <w:noProof/>
                       </w:rPr>
-                      <w:t xml:space="preserve">Computational Intelligence, </w:t>
+                      <w:t xml:space="preserve">Computational Intelligence and AI in Games, IEEE Transactions, </w:t>
                     </w:r>
                     <w:r>
                       <w:rPr>
                         <w:noProof/>
                       </w:rPr>
-                      <w:t xml:space="preserve">vol. 26, no. 1, pp. 84-119, 2010. </w:t>
+                      <w:t xml:space="preserve">vol. PP, no. 99, p. 1, 2013. </w:t>
                     </w:r>
                   </w:p>
                 </w:tc>
               </w:tr>
               <w:tr>
                 <w:trPr>
-                  <w:divId w:val="292253151"/>
+                  <w:divId w:val="39743616"/>
                   <w:tblCellSpacing w:w="15" w:type="dxa"/>
                 </w:trPr>
                 <w:tc>
@@ -2502,7 +3080,7 @@
                       <w:rPr>
                         <w:noProof/>
                       </w:rPr>
-                      <w:t xml:space="preserve">R. Houlette and D. Fu, "The ultimate guide to fsms in games," in </w:t>
+                      <w:t xml:space="preserve">S. Ontanon, K. Mishra, N. Sugandh and a. A. Ram, "On-line case-based," </w:t>
                     </w:r>
                     <w:r>
                       <w:rPr>
@@ -2510,20 +3088,20 @@
                         <w:iCs/>
                         <w:noProof/>
                       </w:rPr>
-                      <w:t>AI Game Programming Wisdom 2</w:t>
+                      <w:t xml:space="preserve">Computational Intelligence, </w:t>
                     </w:r>
                     <w:r>
                       <w:rPr>
                         <w:noProof/>
                       </w:rPr>
-                      <w:t xml:space="preserve">, 2003. </w:t>
+                      <w:t xml:space="preserve">vol. 26, no. 1, pp. 84-119, 2010. </w:t>
                     </w:r>
                   </w:p>
                 </w:tc>
               </w:tr>
               <w:tr>
                 <w:trPr>
-                  <w:divId w:val="292253151"/>
+                  <w:divId w:val="39743616"/>
                   <w:tblCellSpacing w:w="15" w:type="dxa"/>
                 </w:trPr>
                 <w:tc>
@@ -2564,14 +3142,28 @@
                       <w:rPr>
                         <w:noProof/>
                       </w:rPr>
-                      <w:t>Wikipedia, 2013. [Online]. Available: http://en.wikipedia.org/wiki/StarCraft:_Brood_War.</w:t>
+                      <w:t xml:space="preserve">R. Houlette and D. Fu, "The ultimate guide to fsms in games," in </w:t>
+                    </w:r>
+                    <w:r>
+                      <w:rPr>
+                        <w:i/>
+                        <w:iCs/>
+                        <w:noProof/>
+                      </w:rPr>
+                      <w:t>AI Game Programming Wisdom 2</w:t>
+                    </w:r>
+                    <w:r>
+                      <w:rPr>
+                        <w:noProof/>
+                      </w:rPr>
+                      <w:t xml:space="preserve">, 2003. </w:t>
                     </w:r>
                   </w:p>
                 </w:tc>
               </w:tr>
               <w:tr>
                 <w:trPr>
-                  <w:divId w:val="292253151"/>
+                  <w:divId w:val="39743616"/>
                   <w:tblCellSpacing w:w="15" w:type="dxa"/>
                 </w:trPr>
                 <w:tc>
@@ -2612,28 +3204,14 @@
                       <w:rPr>
                         <w:noProof/>
                       </w:rPr>
-                      <w:t xml:space="preserve">M. Aref, O. Enayet and A. Al-Ogail, "Intelligent online case-based planning agent model for real-time strategy games," in </w:t>
-                    </w:r>
-                    <w:r>
-                      <w:rPr>
-                        <w:i/>
-                        <w:iCs/>
-                        <w:noProof/>
-                      </w:rPr>
-                      <w:t>Intelligent Systems Design and Applications</w:t>
-                    </w:r>
-                    <w:r>
-                      <w:rPr>
-                        <w:noProof/>
-                      </w:rPr>
-                      <w:t xml:space="preserve">, Egypt, Cairo, 2010. </w:t>
+                      <w:t>Wikipedia, 2013. [Online]. Available: http://en.wikipedia.org/wiki/StarCraft:_Brood_War.</w:t>
                     </w:r>
                   </w:p>
                 </w:tc>
               </w:tr>
               <w:tr>
                 <w:trPr>
-                  <w:divId w:val="292253151"/>
+                  <w:divId w:val="39743616"/>
                   <w:tblCellSpacing w:w="15" w:type="dxa"/>
                 </w:trPr>
                 <w:tc>
@@ -2674,7 +3252,7 @@
                       <w:rPr>
                         <w:noProof/>
                       </w:rPr>
-                      <w:t xml:space="preserve">M. M. a. A. J. B. G. Weber, "Building human-level ai for real-time strategy games," in </w:t>
+                      <w:t xml:space="preserve">M. Aref, O. Enayet and A. Al-Ogail, "Intelligent online case-based planning agent model for real-time strategy games," in </w:t>
                     </w:r>
                     <w:r>
                       <w:rPr>
@@ -2682,20 +3260,20 @@
                         <w:iCs/>
                         <w:noProof/>
                       </w:rPr>
-                      <w:t>AIIDE Fall Symposium on Advances in Cognitive Systems</w:t>
+                      <w:t>Intelligent Systems Design and Applications</w:t>
                     </w:r>
                     <w:r>
                       <w:rPr>
                         <w:noProof/>
                       </w:rPr>
-                      <w:t xml:space="preserve">, Stanford, Palo Alto, California, 2011. </w:t>
+                      <w:t xml:space="preserve">, Egypt, Cairo, 2010. </w:t>
                     </w:r>
                   </w:p>
                 </w:tc>
               </w:tr>
               <w:tr>
                 <w:trPr>
-                  <w:divId w:val="292253151"/>
+                  <w:divId w:val="39743616"/>
                   <w:tblCellSpacing w:w="15" w:type="dxa"/>
                 </w:trPr>
                 <w:tc>
@@ -2736,7 +3314,7 @@
                       <w:rPr>
                         <w:noProof/>
                       </w:rPr>
-                      <w:t xml:space="preserve">M. Molineaux, M. Klenk and D. W. and Aha, "Goal-Driven Autonomy in a Navy Strategy Simulation," in </w:t>
+                      <w:t xml:space="preserve">M. M. a. A. J. B. G. Weber, "Building human-level ai for real-time strategy games," in </w:t>
                     </w:r>
                     <w:r>
                       <w:rPr>
@@ -2744,20 +3322,20 @@
                         <w:iCs/>
                         <w:noProof/>
                       </w:rPr>
-                      <w:t>AAAI</w:t>
+                      <w:t>AIIDE Fall Symposium on Advances in Cognitive Systems</w:t>
                     </w:r>
                     <w:r>
                       <w:rPr>
                         <w:noProof/>
                       </w:rPr>
-                      <w:t xml:space="preserve">, 2010. </w:t>
+                      <w:t xml:space="preserve">, Stanford, Palo Alto, California, 2011. </w:t>
                     </w:r>
                   </w:p>
                 </w:tc>
               </w:tr>
               <w:tr>
                 <w:trPr>
-                  <w:divId w:val="292253151"/>
+                  <w:divId w:val="39743616"/>
                   <w:tblCellSpacing w:w="15" w:type="dxa"/>
                 </w:trPr>
                 <w:tc>
@@ -2798,7 +3376,7 @@
                       <w:rPr>
                         <w:noProof/>
                       </w:rPr>
-                      <w:t xml:space="preserve">R. Baumgarten, S. Colton and M. and Morris, "Combining AI Methods for Learning Bots in a Real-Time Strategy Game," </w:t>
+                      <w:t xml:space="preserve">M. Molineaux, M. Klenk and D. W. and Aha, "Goal-Driven Autonomy in a Navy Strategy Simulation," in </w:t>
                     </w:r>
                     <w:r>
                       <w:rPr>
@@ -2806,20 +3384,20 @@
                         <w:iCs/>
                         <w:noProof/>
                       </w:rPr>
-                      <w:t xml:space="preserve">International Journal on Computer Game Technologies, </w:t>
+                      <w:t>AAAI</w:t>
                     </w:r>
                     <w:r>
                       <w:rPr>
                         <w:noProof/>
                       </w:rPr>
-                      <w:t xml:space="preserve">vol. 2009, no. 129075, 2009. </w:t>
+                      <w:t xml:space="preserve">, 2010. </w:t>
                     </w:r>
                   </w:p>
                 </w:tc>
               </w:tr>
               <w:tr>
                 <w:trPr>
-                  <w:divId w:val="292253151"/>
+                  <w:divId w:val="39743616"/>
                   <w:tblCellSpacing w:w="15" w:type="dxa"/>
                 </w:trPr>
                 <w:tc>
@@ -2860,14 +3438,28 @@
                       <w:rPr>
                         <w:noProof/>
                       </w:rPr>
-                      <w:t>Wikipedia, "Frame rate," Wikimedia Foundation, 24 11 2013. [Online]. Available: http://en.wikipedia.org/wiki/Frame_rate#Video_games. [Accessed 28 11 2013].</w:t>
+                      <w:t xml:space="preserve">R. Baumgarten, S. Colton and M. and Morris, "Combining AI Methods for Learning Bots in a Real-Time Strategy Game," </w:t>
+                    </w:r>
+                    <w:r>
+                      <w:rPr>
+                        <w:i/>
+                        <w:iCs/>
+                        <w:noProof/>
+                      </w:rPr>
+                      <w:t xml:space="preserve">International Journal on Computer Game Technologies, </w:t>
+                    </w:r>
+                    <w:r>
+                      <w:rPr>
+                        <w:noProof/>
+                      </w:rPr>
+                      <w:t xml:space="preserve">vol. 2009, no. 129075, 2009. </w:t>
                     </w:r>
                   </w:p>
                 </w:tc>
               </w:tr>
               <w:tr>
                 <w:trPr>
-                  <w:divId w:val="292253151"/>
+                  <w:divId w:val="39743616"/>
                   <w:tblCellSpacing w:w="15" w:type="dxa"/>
                 </w:trPr>
                 <w:tc>
@@ -2908,6 +3500,54 @@
                       <w:rPr>
                         <w:noProof/>
                       </w:rPr>
+                      <w:t>Wikipedia, "Frame rate," Wikimedia Foundation, 24 11 2013. [Online]. Available: http://en.wikipedia.org/wiki/Frame_rate#Video_games. [Accessed 28 11 2013].</w:t>
+                    </w:r>
+                  </w:p>
+                </w:tc>
+              </w:tr>
+              <w:tr>
+                <w:trPr>
+                  <w:divId w:val="39743616"/>
+                  <w:tblCellSpacing w:w="15" w:type="dxa"/>
+                </w:trPr>
+                <w:tc>
+                  <w:tcPr>
+                    <w:tcW w:w="50" w:type="pct"/>
+                    <w:hideMark/>
+                  </w:tcPr>
+                  <w:p>
+                    <w:pPr>
+                      <w:pStyle w:val="Bibliography"/>
+                      <w:rPr>
+                        <w:rFonts w:eastAsiaTheme="minorEastAsia"/>
+                        <w:noProof/>
+                      </w:rPr>
+                    </w:pPr>
+                    <w:r>
+                      <w:rPr>
+                        <w:noProof/>
+                      </w:rPr>
+                      <w:t xml:space="preserve">[11] </w:t>
+                    </w:r>
+                  </w:p>
+                </w:tc>
+                <w:tc>
+                  <w:tcPr>
+                    <w:tcW w:w="0" w:type="auto"/>
+                    <w:hideMark/>
+                  </w:tcPr>
+                  <w:p>
+                    <w:pPr>
+                      <w:pStyle w:val="Bibliography"/>
+                      <w:rPr>
+                        <w:rFonts w:eastAsiaTheme="minorEastAsia"/>
+                        <w:noProof/>
+                      </w:rPr>
+                    </w:pPr>
+                    <w:r>
+                      <w:rPr>
+                        <w:noProof/>
+                      </w:rPr>
                       <w:t xml:space="preserve">A. Turing, "Computing Machinery and Intelligence," </w:t>
                     </w:r>
                     <w:r>
@@ -2930,7 +3570,7 @@
             </w:tbl>
             <w:p>
               <w:pPr>
-                <w:divId w:val="292253151"/>
+                <w:divId w:val="39743616"/>
                 <w:rPr>
                   <w:noProof/>
                 </w:rPr>
@@ -5133,7 +5773,7 @@
     <b:Pages>84-119</b:Pages>
     <b:Volume>26</b:Volume>
     <b:Issue>1</b:Issue>
-    <b:RefOrder>2</b:RefOrder>
+    <b:RefOrder>3</b:RefOrder>
   </b:Source>
   <b:Source>
     <b:Tag>Hou03</b:Tag>
@@ -5156,7 +5796,7 @@
       </b:Author>
     </b:Author>
     <b:BookTitle>AI Game Programming Wisdom 2</b:BookTitle>
-    <b:RefOrder>3</b:RefOrder>
+    <b:RefOrder>4</b:RefOrder>
   </b:Source>
   <b:Source>
     <b:Tag>Wik13</b:Tag>
@@ -5173,7 +5813,7 @@
       </b:Author>
     </b:Author>
     <b:URL>http://en.wikipedia.org/wiki/StarCraft:_Brood_War</b:URL>
-    <b:RefOrder>4</b:RefOrder>
+    <b:RefOrder>5</b:RefOrder>
   </b:Source>
   <b:Source>
     <b:Tag>Wik131</b:Tag>
@@ -5197,7 +5837,7 @@
     <b:Pages>433-460</b:Pages>
     <b:Volume>LIX</b:Volume>
     <b:Issue>59</b:Issue>
-    <b:RefOrder>10</b:RefOrder>
+    <b:RefOrder>11</b:RefOrder>
   </b:Source>
   <b:Source>
     <b:Tag>Are10</b:Tag>
@@ -5225,7 +5865,7 @@
     </b:Author>
     <b:ConferenceName>Intelligent Systems Design and Applications</b:ConferenceName>
     <b:City>Egypt, Cairo</b:City>
-    <b:RefOrder>5</b:RefOrder>
+    <b:RefOrder>6</b:RefOrder>
   </b:Source>
   <b:Source>
     <b:Tag>Bau09</b:Tag>
@@ -5254,7 +5894,7 @@
     <b:JournalName>International Journal on Computer Game Technologies</b:JournalName>
     <b:Volume>2009</b:Volume>
     <b:Issue>129075</b:Issue>
-    <b:RefOrder>8</b:RefOrder>
+    <b:RefOrder>9</b:RefOrder>
   </b:Source>
   <b:Source>
     <b:Tag>BGW11</b:Tag>
@@ -5275,7 +5915,7 @@
     </b:Author>
     <b:ConferenceName>AIIDE Fall Symposium on Advances in Cognitive Systems</b:ConferenceName>
     <b:City>Stanford, Palo Alto, California</b:City>
-    <b:RefOrder>6</b:RefOrder>
+    <b:RefOrder>7</b:RefOrder>
   </b:Source>
   <b:Source>
     <b:Tag>Mol10</b:Tag>
@@ -5303,7 +5943,7 @@
     <b:Title>Goal-Driven Autonomy in a Navy Strategy Simulation</b:Title>
     <b:Year>2010</b:Year>
     <b:ConferenceName>AAAI</b:ConferenceName>
-    <b:RefOrder>7</b:RefOrder>
+    <b:RefOrder>8</b:RefOrder>
   </b:Source>
   <b:Source>
     <b:Tag>Wik132</b:Tag>
@@ -5327,13 +5967,55 @@
     <b:MonthAccessed>11</b:MonthAccessed>
     <b:DayAccessed>28</b:DayAccessed>
     <b:URL>http://en.wikipedia.org/wiki/Frame_rate#Video_games</b:URL>
-    <b:RefOrder>9</b:RefOrder>
+    <b:RefOrder>10</b:RefOrder>
+  </b:Source>
+  <b:Source>
+    <b:Tag>Ont13</b:Tag>
+    <b:SourceType>JournalArticle</b:SourceType>
+    <b:Guid>{B7AEEE64-9E6B-4808-9D80-3A3906C7DBB8}</b:Guid>
+    <b:Title>A Survey of Real-Time Strategy Game AI Research and Competition in StarCraft</b:Title>
+    <b:Year>2013</b:Year>
+    <b:Author>
+      <b:Author>
+        <b:NameList>
+          <b:Person>
+            <b:Last>Ontanon</b:Last>
+            <b:First>S.</b:First>
+          </b:Person>
+          <b:Person>
+            <b:Last>Synnaeve</b:Last>
+            <b:First>G.</b:First>
+          </b:Person>
+          <b:Person>
+            <b:Last>Uriarte</b:Last>
+            <b:First>A.</b:First>
+          </b:Person>
+          <b:Person>
+            <b:Last>Richoux</b:Last>
+            <b:First>F.</b:First>
+          </b:Person>
+          <b:Person>
+            <b:Last>Churchill</b:Last>
+            <b:First>D.</b:First>
+          </b:Person>
+          <b:Person>
+            <b:Last>Preuss</b:Last>
+            <b:First>M.</b:First>
+          </b:Person>
+        </b:NameList>
+      </b:Author>
+    </b:Author>
+    <b:JournalName>Computational Intelligence and AI in Games, IEEE Transactions</b:JournalName>
+    <b:Pages>1</b:Pages>
+    <b:Volume>PP</b:Volume>
+    <b:Issue>99</b:Issue>
+    <b:RefOrder>2</b:RefOrder>
   </b:Source>
 </b:Sources>
 </file>
 
 <file path=customXml/itemProps1.xml><?xml version="1.0" encoding="utf-8"?>
-<ds:datastoreItem xmlns:ds="http://schemas.openxmlformats.org/officeDocument/2006/customXml" ds:itemID="{82651996-A171-4DA2-BD59-A03C9673279B}">
+<ds:datastoreItem xmlns:ds="http://schemas.openxmlformats.org/officeDocument/2006/customXml" ds:itemID="{4141AD00-6AEE-41E4-881A-B526FA637C54}">
   <ds:schemaRefs>
     <ds:schemaRef ds:uri="http://schemas.openxmlformats.org/officeDocument/2006/bibliography"/>
   </ds:schemaRefs>

</xml_diff>

<commit_message>
Update documentation - Refined version of the thesis proposal based on Andrey feedback - Final and accepted TCSS 600 proposal for Winter 2014
</commit_message>
<xml_diff>
--- a/documentation/Adaptive Real-Time Strategic Agent in StarCraft Proposal.docx
+++ b/documentation/Adaptive Real-Time Strategic Agent in StarCraft Proposal.docx
@@ -719,6 +719,7 @@
           <w:id w:val="551511817"/>
           <w:citation/>
         </w:sdtPr>
+        <w:sdtEndPr/>
         <w:sdtContent>
           <w:r>
             <w:fldChar w:fldCharType="begin"/>
@@ -844,88 +845,50 @@
         <w:ind w:firstLine="0"/>
       </w:pPr>
       <w:r>
+        <w:t xml:space="preserve">    One of the promising adaptive agent architectures depends on Case-based planning described in Section 2. In this architecture, the </w:t>
+      </w:r>
+      <w:r>
+        <w:t>retrieval</w:t>
+      </w:r>
+      <w:r>
+        <w:t xml:space="preserve"> phase is responsible for finding the suitable plan for the current situation. This phase is critical for the agent because it effects how fast the agent can react and adapt to a plan failure or environment change.</w:t>
+      </w:r>
+    </w:p>
+    <w:p>
+      <w:pPr>
+        <w:pStyle w:val="BodyTextIndent"/>
+        <w:spacing w:after="120"/>
+        <w:ind w:firstLine="0"/>
+      </w:pPr>
+      <w:r>
         <w:t xml:space="preserve">    </w:t>
       </w:r>
-      <w:r>
-        <w:t xml:space="preserve">This proposal </w:t>
-      </w:r>
-      <w:r>
-        <w:t xml:space="preserve">focuses on the </w:t>
-      </w:r>
-      <w:r>
-        <w:t xml:space="preserve">high level strategic aspect of </w:t>
-      </w:r>
-      <w:r>
-        <w:t xml:space="preserve">agents playing </w:t>
-      </w:r>
-      <w:proofErr w:type="spellStart"/>
-      <w:r>
-        <w:t>Starcraft</w:t>
-      </w:r>
-      <w:proofErr w:type="spellEnd"/>
-      <w:r>
-        <w:t xml:space="preserve"> (a popular RTS game)</w:t>
-      </w:r>
-      <w:r>
-        <w:t xml:space="preserve">. The high level strategy is responsible for determining the high level overview of how the agent will play the game from </w:t>
-      </w:r>
-      <w:r>
-        <w:t>different aspects</w:t>
-      </w:r>
-      <w:r>
-        <w:t xml:space="preserve"> like what’s the agent opening strategy</w:t>
-      </w:r>
-      <w:r>
-        <w:t>, for example,</w:t>
-      </w:r>
-      <w:r>
-        <w:t xml:space="preserve"> is it rushing strategy (make a quick army and attack) or defensive (build a strong economy and defend the city) or something else? The high level strategy also determines how the agent will build its </w:t>
+      <w:bookmarkStart w:id="10" w:name="_GoBack"/>
+      <w:bookmarkEnd w:id="10"/>
+      <w:r>
+        <w:t xml:space="preserve">This proposal focuses on introducing a reliable real-time agent by improving the performance of the plan retrieval phase and </w:t>
       </w:r>
       <w:r>
         <w:lastRenderedPageBreak/>
-        <w:t>economy</w:t>
-      </w:r>
-      <w:r>
-        <w:t>,</w:t>
-      </w:r>
-      <w:r>
-        <w:t xml:space="preserve"> for example</w:t>
-      </w:r>
-      <w:r>
-        <w:t>,</w:t>
-      </w:r>
-      <w:r>
-        <w:t xml:space="preserve"> the engine can rely on heavily farming only or getting </w:t>
-      </w:r>
-      <w:r>
-        <w:t>a hiring a con</w:t>
-      </w:r>
-      <w:r>
-        <w:t>stant refineries that get money.</w:t>
-      </w:r>
-      <w:r>
-        <w:t xml:space="preserve"> What’s the high level structure of the army? </w:t>
-      </w:r>
-      <w:r>
-        <w:t xml:space="preserve">There are two </w:t>
-      </w:r>
-      <w:r>
-        <w:t xml:space="preserve">additional </w:t>
-      </w:r>
-      <w:r>
-        <w:t>levels</w:t>
-      </w:r>
-      <w:r>
-        <w:t>,</w:t>
-      </w:r>
-      <w:r>
-        <w:t xml:space="preserve"> medium level tactics and low level (sometimes called micro-management)</w:t>
-      </w:r>
-      <w:r>
-        <w:t>,</w:t>
-      </w:r>
-      <w:r>
-        <w:t xml:space="preserve"> which are not included in this proposal.</w:t>
+        <w:t>evaluates</w:t>
+      </w:r>
+      <w:r>
+        <w:t xml:space="preserve"> </w:t>
+      </w:r>
+      <w:r>
+        <w:t>results</w:t>
+      </w:r>
+      <w:r>
+        <w:t xml:space="preserve"> </w:t>
+      </w:r>
+      <w:r>
+        <w:t>using frame rate metric</w:t>
+      </w:r>
+      <w:r>
+        <w:t xml:space="preserve"> </w:t>
+      </w:r>
+      <w:r>
+        <w:t>to get an adaptive agent that’s close for being commercial bot from resource consumption perspective.</w:t>
       </w:r>
     </w:p>
     <w:p>
@@ -1099,7 +1062,7 @@
         </w:rPr>
         <w:drawing>
           <wp:inline distT="0" distB="0" distL="0" distR="0" wp14:anchorId="3C8D38AF" wp14:editId="10C478AE">
-            <wp:extent cx="2819400" cy="2117549"/>
+            <wp:extent cx="3019425" cy="2267781"/>
             <wp:effectExtent l="0" t="0" r="0" b="0"/>
             <wp:docPr id="3" name="Picture 3"/>
             <wp:cNvGraphicFramePr>
@@ -1121,7 +1084,7 @@
                   <pic:spPr>
                     <a:xfrm>
                       <a:off x="0" y="0"/>
-                      <a:ext cx="2828581" cy="2124445"/>
+                      <a:ext cx="3033554" cy="2278393"/>
                     </a:xfrm>
                     <a:prstGeom prst="rect">
                       <a:avLst/>
@@ -2418,26 +2381,13 @@
       </w:r>
     </w:p>
     <w:p>
-      <w:r>
-        <w:t xml:space="preserve">A human player will play against the agent with alternate strategies approach and </w:t>
-      </w:r>
-      <w:r>
-        <w:t xml:space="preserve">a </w:t>
-      </w:r>
-      <w:r>
-        <w:t xml:space="preserve">measurement </w:t>
-      </w:r>
-      <w:r>
-        <w:t xml:space="preserve">for how many times the agent adapted its </w:t>
-      </w:r>
-      <w:r>
-        <w:t xml:space="preserve">playing </w:t>
-      </w:r>
-      <w:r>
-        <w:t xml:space="preserve">strategy </w:t>
-      </w:r>
-      <w:r>
-        <w:t>will be recorded from these games.</w:t>
+      <w:pPr>
+        <w:rPr>
+          <w:lang w:bidi="ar-EG"/>
+        </w:rPr>
+      </w:pPr>
+      <w:r>
+        <w:t>A successful plan adaptation instance is defined as changing the current failed plan for a successful one. A human player will play against the agent with alternate strategies approach and a measurement for how many times the agent adapted its playing strategy will be recorded from these games.</w:t>
       </w:r>
     </w:p>
     <w:p/>
@@ -2473,68 +2423,45 @@
       </w:pPr>
     </w:p>
     <w:p>
-      <w:pPr>
-        <w:pStyle w:val="Heading2"/>
-        <w:rPr>
-          <w:bCs/>
-          <w:iCs/>
-        </w:rPr>
-      </w:pPr>
-      <w:r>
-        <w:rPr>
-          <w:bCs/>
-          <w:iCs/>
-        </w:rPr>
-        <w:t>Turing Test</w:t>
-      </w:r>
-    </w:p>
-    <w:p>
-      <w:r>
-        <w:t xml:space="preserve">A Turing test </w:t>
-      </w:r>
-      <w:sdt>
-        <w:sdtPr>
-          <w:id w:val="542943609"/>
-          <w:citation/>
-        </w:sdtPr>
-        <w:sdtEndPr/>
-        <w:sdtContent>
-          <w:r>
-            <w:fldChar w:fldCharType="begin"/>
-          </w:r>
-          <w:r>
-            <w:instrText xml:space="preserve"> CITATION Wik131 \l 1033 </w:instrText>
-          </w:r>
-          <w:r>
-            <w:fldChar w:fldCharType="separate"/>
-          </w:r>
-          <w:r>
-            <w:rPr>
-              <w:noProof/>
-            </w:rPr>
-            <w:t>[11]</w:t>
-          </w:r>
-          <w:r>
-            <w:fldChar w:fldCharType="end"/>
-          </w:r>
-        </w:sdtContent>
-      </w:sdt>
-      <w:r>
-        <w:t xml:space="preserve"> will be applied to the game where a human player will play against the adaptive agent and he/she should feel that this is not a machine rather it acts like a human</w:t>
+      <w:r>
+        <w:t xml:space="preserve">A comparison with static AI bots and other deliberative </w:t>
+      </w:r>
+      <w:r>
+        <w:t xml:space="preserve">agents </w:t>
+      </w:r>
+      <w:r>
+        <w:t>will be recorded to show the results difference in the new followed approach.</w:t>
       </w:r>
     </w:p>
     <w:p/>
     <w:p>
-      <w:r>
-        <w:t xml:space="preserve">A comparison with static AI bots and other deliberative </w:t>
-      </w:r>
-      <w:r>
-        <w:t xml:space="preserve">agents </w:t>
-      </w:r>
-      <w:r>
-        <w:t>will be recorded to show the results difference in the new followed approach.</w:t>
-      </w:r>
-    </w:p>
+      <w:pPr>
+        <w:pStyle w:val="Heading1"/>
+        <w:rPr>
+          <w:caps/>
+        </w:rPr>
+      </w:pPr>
+      <w:r>
+        <w:rPr>
+          <w:caps/>
+        </w:rPr>
+        <w:t>Conclusion</w:t>
+      </w:r>
+    </w:p>
+    <w:p>
+      <w:r>
+        <w:t xml:space="preserve">In conclusion applying the search space reduction techniques can heavily improve the plan retrieval to something that between 30 – 60 FPS </w:t>
+      </w:r>
+      <w:proofErr w:type="gramStart"/>
+      <w:r>
+        <w:t>or</w:t>
+      </w:r>
+      <w:proofErr w:type="gramEnd"/>
+      <w:r>
+        <w:t xml:space="preserve"> little bit more. This can be a good start for having a deliberative adaptive agent that acts intelligently and satisfies gaming industry constrains.</w:t>
+      </w:r>
+    </w:p>
+    <w:p/>
     <w:p/>
     <w:p>
       <w:pPr>
@@ -2799,6 +2726,7 @@
         </w:numPr>
       </w:pPr>
       <w:r>
+        <w:lastRenderedPageBreak/>
         <w:t>Documentation and report for the work.</w:t>
       </w:r>
     </w:p>
@@ -2831,7 +2759,6 @@
         </w:numPr>
       </w:pPr>
       <w:r>
-        <w:lastRenderedPageBreak/>
         <w:t>Presentation to describe and share the work with colleagues</w:t>
       </w:r>
     </w:p>
@@ -2907,7 +2834,7 @@
               </w:tblGrid>
               <w:tr>
                 <w:trPr>
-                  <w:divId w:val="39743616"/>
+                  <w:divId w:val="749035282"/>
                   <w:tblCellSpacing w:w="15" w:type="dxa"/>
                 </w:trPr>
                 <w:tc>
@@ -2969,7 +2896,7 @@
               </w:tr>
               <w:tr>
                 <w:trPr>
-                  <w:divId w:val="39743616"/>
+                  <w:divId w:val="749035282"/>
                   <w:tblCellSpacing w:w="15" w:type="dxa"/>
                 </w:trPr>
                 <w:tc>
@@ -3010,15 +2937,7 @@
                       <w:rPr>
                         <w:noProof/>
                       </w:rPr>
-                      <w:t xml:space="preserve">S. Ontanon, G. Synnaeve, A. Uriarte, F. Richoux, D. Churchill and M. Preuss, "A Survey of Real-Time Strategy Game AI Research </w:t>
-                    </w:r>
-                    <w:bookmarkStart w:id="10" w:name="_GoBack"/>
-                    <w:bookmarkEnd w:id="10"/>
-                    <w:r>
-                      <w:rPr>
-                        <w:noProof/>
-                      </w:rPr>
-                      <w:t xml:space="preserve">and Competition in StarCraft," </w:t>
+                      <w:t xml:space="preserve">S. Ontanon, G. Synnaeve, A. Uriarte, F. Richoux, D. Churchill and M. Preuss, "A Survey of Real-Time Strategy Game AI Research and Competition in StarCraft," </w:t>
                     </w:r>
                     <w:r>
                       <w:rPr>
@@ -3039,7 +2958,7 @@
               </w:tr>
               <w:tr>
                 <w:trPr>
-                  <w:divId w:val="39743616"/>
+                  <w:divId w:val="749035282"/>
                   <w:tblCellSpacing w:w="15" w:type="dxa"/>
                 </w:trPr>
                 <w:tc>
@@ -3101,7 +3020,7 @@
               </w:tr>
               <w:tr>
                 <w:trPr>
-                  <w:divId w:val="39743616"/>
+                  <w:divId w:val="749035282"/>
                   <w:tblCellSpacing w:w="15" w:type="dxa"/>
                 </w:trPr>
                 <w:tc>
@@ -3163,7 +3082,7 @@
               </w:tr>
               <w:tr>
                 <w:trPr>
-                  <w:divId w:val="39743616"/>
+                  <w:divId w:val="749035282"/>
                   <w:tblCellSpacing w:w="15" w:type="dxa"/>
                 </w:trPr>
                 <w:tc>
@@ -3211,7 +3130,7 @@
               </w:tr>
               <w:tr>
                 <w:trPr>
-                  <w:divId w:val="39743616"/>
+                  <w:divId w:val="749035282"/>
                   <w:tblCellSpacing w:w="15" w:type="dxa"/>
                 </w:trPr>
                 <w:tc>
@@ -3273,7 +3192,7 @@
               </w:tr>
               <w:tr>
                 <w:trPr>
-                  <w:divId w:val="39743616"/>
+                  <w:divId w:val="749035282"/>
                   <w:tblCellSpacing w:w="15" w:type="dxa"/>
                 </w:trPr>
                 <w:tc>
@@ -3335,7 +3254,7 @@
               </w:tr>
               <w:tr>
                 <w:trPr>
-                  <w:divId w:val="39743616"/>
+                  <w:divId w:val="749035282"/>
                   <w:tblCellSpacing w:w="15" w:type="dxa"/>
                 </w:trPr>
                 <w:tc>
@@ -3397,7 +3316,7 @@
               </w:tr>
               <w:tr>
                 <w:trPr>
-                  <w:divId w:val="39743616"/>
+                  <w:divId w:val="749035282"/>
                   <w:tblCellSpacing w:w="15" w:type="dxa"/>
                 </w:trPr>
                 <w:tc>
@@ -3459,7 +3378,7 @@
               </w:tr>
               <w:tr>
                 <w:trPr>
-                  <w:divId w:val="39743616"/>
+                  <w:divId w:val="749035282"/>
                   <w:tblCellSpacing w:w="15" w:type="dxa"/>
                 </w:trPr>
                 <w:tc>
@@ -3505,72 +3424,10 @@
                   </w:p>
                 </w:tc>
               </w:tr>
-              <w:tr>
-                <w:trPr>
-                  <w:divId w:val="39743616"/>
-                  <w:tblCellSpacing w:w="15" w:type="dxa"/>
-                </w:trPr>
-                <w:tc>
-                  <w:tcPr>
-                    <w:tcW w:w="50" w:type="pct"/>
-                    <w:hideMark/>
-                  </w:tcPr>
-                  <w:p>
-                    <w:pPr>
-                      <w:pStyle w:val="Bibliography"/>
-                      <w:rPr>
-                        <w:rFonts w:eastAsiaTheme="minorEastAsia"/>
-                        <w:noProof/>
-                      </w:rPr>
-                    </w:pPr>
-                    <w:r>
-                      <w:rPr>
-                        <w:noProof/>
-                      </w:rPr>
-                      <w:t xml:space="preserve">[11] </w:t>
-                    </w:r>
-                  </w:p>
-                </w:tc>
-                <w:tc>
-                  <w:tcPr>
-                    <w:tcW w:w="0" w:type="auto"/>
-                    <w:hideMark/>
-                  </w:tcPr>
-                  <w:p>
-                    <w:pPr>
-                      <w:pStyle w:val="Bibliography"/>
-                      <w:rPr>
-                        <w:rFonts w:eastAsiaTheme="minorEastAsia"/>
-                        <w:noProof/>
-                      </w:rPr>
-                    </w:pPr>
-                    <w:r>
-                      <w:rPr>
-                        <w:noProof/>
-                      </w:rPr>
-                      <w:t xml:space="preserve">A. Turing, "Computing Machinery and Intelligence," </w:t>
-                    </w:r>
-                    <w:r>
-                      <w:rPr>
-                        <w:i/>
-                        <w:iCs/>
-                        <w:noProof/>
-                      </w:rPr>
-                      <w:t xml:space="preserve">Mind, </w:t>
-                    </w:r>
-                    <w:r>
-                      <w:rPr>
-                        <w:noProof/>
-                      </w:rPr>
-                      <w:t xml:space="preserve">vol. LIX, no. 59, pp. 433-460, 1950. </w:t>
-                    </w:r>
-                  </w:p>
-                </w:tc>
-              </w:tr>
             </w:tbl>
             <w:p>
               <w:pPr>
-                <w:divId w:val="39743616"/>
+                <w:divId w:val="749035282"/>
                 <w:rPr>
                   <w:noProof/>
                 </w:rPr>
@@ -5816,30 +5673,6 @@
     <b:RefOrder>5</b:RefOrder>
   </b:Source>
   <b:Source>
-    <b:Tag>Wik131</b:Tag>
-    <b:SourceType>JournalArticle</b:SourceType>
-    <b:Guid>{63810966-F8E6-4F28-8850-23E33E68EF7F}</b:Guid>
-    <b:Author>
-      <b:Author>
-        <b:NameList>
-          <b:Person>
-            <b:Last>Turing</b:Last>
-            <b:First>Alan</b:First>
-          </b:Person>
-        </b:NameList>
-      </b:Author>
-    </b:Author>
-    <b:Year>1950</b:Year>
-    <b:URL>http://en.wikipedia.org/wiki/Turing_test</b:URL>
-    <b:Title>Computing Machinery and Intelligence</b:Title>
-    <b:ConferenceName>Mind</b:ConferenceName>
-    <b:JournalName>Mind</b:JournalName>
-    <b:Pages>433-460</b:Pages>
-    <b:Volume>LIX</b:Volume>
-    <b:Issue>59</b:Issue>
-    <b:RefOrder>11</b:RefOrder>
-  </b:Source>
-  <b:Source>
     <b:Tag>Are10</b:Tag>
     <b:SourceType>ConferenceProceedings</b:SourceType>
     <b:Guid>{89C0E067-0259-44E8-ADD4-E3FF4CB660C4}</b:Guid>
@@ -6015,7 +5848,7 @@
 </file>
 
 <file path=customXml/itemProps1.xml><?xml version="1.0" encoding="utf-8"?>
-<ds:datastoreItem xmlns:ds="http://schemas.openxmlformats.org/officeDocument/2006/customXml" ds:itemID="{4141AD00-6AEE-41E4-881A-B526FA637C54}">
+<ds:datastoreItem xmlns:ds="http://schemas.openxmlformats.org/officeDocument/2006/customXml" ds:itemID="{3C9B8B1D-81A3-4356-8E29-97F19A188432}">
   <ds:schemaRefs>
     <ds:schemaRef ds:uri="http://schemas.openxmlformats.org/officeDocument/2006/bibliography"/>
   </ds:schemaRefs>

</xml_diff>